<commit_message>
Added to section 7
</commit_message>
<xml_diff>
--- a/SRS/CS131Project_Deliverable3.docx
+++ b/SRS/CS131Project_Deliverable3.docx
@@ -3313,7 +3313,7 @@
                         <a:effectLst/>
                         <a:extLst>
                           <a:ext uri="{C572A759-6A51-4108-AA02-DFA0A04FC94B}">
-                            <ma14:wrappingTextBoxFlag xmlns="" xmlns:mo="http://schemas.microsoft.com/office/mac/office/2008/main" xmlns:mv="urn:schemas-microsoft-com:mac:vml" xmlns:o="urn:schemas-microsoft-com:office:office" xmlns:v="urn:schemas-microsoft-com:vml" xmlns:w10="urn:schemas-microsoft-com:office:word" xmlns:w="http://schemas.openxmlformats.org/wordprocessingml/2006/main" xmlns:ma14="http://schemas.microsoft.com/office/mac/drawingml/2011/main"/>
+                            <ma14:wrappingTextBoxFlag xmlns:ma14="http://schemas.microsoft.com/office/mac/drawingml/2011/main" xmlns:w="http://schemas.openxmlformats.org/wordprocessingml/2006/main" xmlns:w10="urn:schemas-microsoft-com:office:word" xmlns:v="urn:schemas-microsoft-com:vml" xmlns:o="urn:schemas-microsoft-com:office:office" xmlns:mv="urn:schemas-microsoft-com:mac:vml" xmlns:mo="http://schemas.microsoft.com/office/mac/office/2008/main" xmlns=""/>
                           </a:ext>
                         </a:extLst>
                       </wps:spPr>
@@ -3851,7 +3851,7 @@
                         <a:effectLst/>
                         <a:extLst>
                           <a:ext uri="{C572A759-6A51-4108-AA02-DFA0A04FC94B}">
-                            <ma14:wrappingTextBoxFlag xmlns="" xmlns:mo="http://schemas.microsoft.com/office/mac/office/2008/main" xmlns:mv="urn:schemas-microsoft-com:mac:vml" xmlns:o="urn:schemas-microsoft-com:office:office" xmlns:v="urn:schemas-microsoft-com:vml" xmlns:w10="urn:schemas-microsoft-com:office:word" xmlns:w="http://schemas.openxmlformats.org/wordprocessingml/2006/main" xmlns:ma14="http://schemas.microsoft.com/office/mac/drawingml/2011/main"/>
+                            <ma14:wrappingTextBoxFlag xmlns:ma14="http://schemas.microsoft.com/office/mac/drawingml/2011/main" xmlns:w="http://schemas.openxmlformats.org/wordprocessingml/2006/main" xmlns:w10="urn:schemas-microsoft-com:office:word" xmlns:v="urn:schemas-microsoft-com:vml" xmlns:o="urn:schemas-microsoft-com:office:office" xmlns:mv="urn:schemas-microsoft-com:mac:vml" xmlns:mo="http://schemas.microsoft.com/office/mac/office/2008/main" xmlns=""/>
                           </a:ext>
                         </a:extLst>
                       </wps:spPr>
@@ -4026,7 +4026,7 @@
                         <a:effectLst/>
                         <a:extLst>
                           <a:ext uri="{C572A759-6A51-4108-AA02-DFA0A04FC94B}">
-                            <ma14:wrappingTextBoxFlag xmlns="" xmlns:mo="http://schemas.microsoft.com/office/mac/office/2008/main" xmlns:mv="urn:schemas-microsoft-com:mac:vml" xmlns:o="urn:schemas-microsoft-com:office:office" xmlns:v="urn:schemas-microsoft-com:vml" xmlns:w10="urn:schemas-microsoft-com:office:word" xmlns:w="http://schemas.openxmlformats.org/wordprocessingml/2006/main" xmlns:ma14="http://schemas.microsoft.com/office/mac/drawingml/2011/main"/>
+                            <ma14:wrappingTextBoxFlag xmlns:ma14="http://schemas.microsoft.com/office/mac/drawingml/2011/main" xmlns:w="http://schemas.openxmlformats.org/wordprocessingml/2006/main" xmlns:w10="urn:schemas-microsoft-com:office:word" xmlns:v="urn:schemas-microsoft-com:vml" xmlns:o="urn:schemas-microsoft-com:office:office" xmlns:mv="urn:schemas-microsoft-com:mac:vml" xmlns:mo="http://schemas.microsoft.com/office/mac/office/2008/main" xmlns=""/>
                           </a:ext>
                         </a:extLst>
                       </wps:spPr>
@@ -4128,7 +4128,7 @@
                         <a:effectLst/>
                         <a:extLst>
                           <a:ext uri="{C572A759-6A51-4108-AA02-DFA0A04FC94B}">
-                            <ma14:wrappingTextBoxFlag xmlns="" xmlns:mo="http://schemas.microsoft.com/office/mac/office/2008/main" xmlns:mv="urn:schemas-microsoft-com:mac:vml" xmlns:o="urn:schemas-microsoft-com:office:office" xmlns:v="urn:schemas-microsoft-com:vml" xmlns:w10="urn:schemas-microsoft-com:office:word" xmlns:w="http://schemas.openxmlformats.org/wordprocessingml/2006/main" xmlns:ma14="http://schemas.microsoft.com/office/mac/drawingml/2011/main"/>
+                            <ma14:wrappingTextBoxFlag xmlns:ma14="http://schemas.microsoft.com/office/mac/drawingml/2011/main" xmlns:w="http://schemas.openxmlformats.org/wordprocessingml/2006/main" xmlns:w10="urn:schemas-microsoft-com:office:word" xmlns:v="urn:schemas-microsoft-com:vml" xmlns:o="urn:schemas-microsoft-com:office:office" xmlns:mv="urn:schemas-microsoft-com:mac:vml" xmlns:mo="http://schemas.microsoft.com/office/mac/office/2008/main" xmlns=""/>
                           </a:ext>
                         </a:extLst>
                       </wps:spPr>
@@ -4222,7 +4222,7 @@
                         <a:effectLst/>
                         <a:extLst>
                           <a:ext uri="{C572A759-6A51-4108-AA02-DFA0A04FC94B}">
-                            <ma14:wrappingTextBoxFlag xmlns="" xmlns:mo="http://schemas.microsoft.com/office/mac/office/2008/main" xmlns:mv="urn:schemas-microsoft-com:mac:vml" xmlns:o="urn:schemas-microsoft-com:office:office" xmlns:v="urn:schemas-microsoft-com:vml" xmlns:w10="urn:schemas-microsoft-com:office:word" xmlns:w="http://schemas.openxmlformats.org/wordprocessingml/2006/main" xmlns:ma14="http://schemas.microsoft.com/office/mac/drawingml/2011/main"/>
+                            <ma14:wrappingTextBoxFlag xmlns:ma14="http://schemas.microsoft.com/office/mac/drawingml/2011/main" xmlns:w="http://schemas.openxmlformats.org/wordprocessingml/2006/main" xmlns:w10="urn:schemas-microsoft-com:office:word" xmlns:v="urn:schemas-microsoft-com:vml" xmlns:o="urn:schemas-microsoft-com:office:office" xmlns:mv="urn:schemas-microsoft-com:mac:vml" xmlns:mo="http://schemas.microsoft.com/office/mac/office/2008/main" xmlns=""/>
                           </a:ext>
                         </a:extLst>
                       </wps:spPr>
@@ -4321,7 +4321,7 @@
                         <a:effectLst/>
                         <a:extLst>
                           <a:ext uri="{C572A759-6A51-4108-AA02-DFA0A04FC94B}">
-                            <ma14:wrappingTextBoxFlag xmlns="" xmlns:mo="http://schemas.microsoft.com/office/mac/office/2008/main" xmlns:mv="urn:schemas-microsoft-com:mac:vml" xmlns:o="urn:schemas-microsoft-com:office:office" xmlns:v="urn:schemas-microsoft-com:vml" xmlns:w10="urn:schemas-microsoft-com:office:word" xmlns:w="http://schemas.openxmlformats.org/wordprocessingml/2006/main" xmlns:ma14="http://schemas.microsoft.com/office/mac/drawingml/2011/main"/>
+                            <ma14:wrappingTextBoxFlag xmlns:ma14="http://schemas.microsoft.com/office/mac/drawingml/2011/main" xmlns:w="http://schemas.openxmlformats.org/wordprocessingml/2006/main" xmlns:w10="urn:schemas-microsoft-com:office:word" xmlns:v="urn:schemas-microsoft-com:vml" xmlns:o="urn:schemas-microsoft-com:office:office" xmlns:mv="urn:schemas-microsoft-com:mac:vml" xmlns:mo="http://schemas.microsoft.com/office/mac/office/2008/main" xmlns=""/>
                           </a:ext>
                         </a:extLst>
                       </wps:spPr>
@@ -11392,9 +11392,10 @@
       <w:r>
         <w:t>Case Diagram</w:t>
       </w:r>
+      <w:bookmarkStart w:id="23" w:name="_GoBack"/>
       <w:bookmarkEnd w:id="22"/>
-    </w:p>
-    <w:p/>
+      <w:bookmarkEnd w:id="23"/>
+    </w:p>
     <w:p>
       <w:r>
         <w:rPr>
@@ -12527,7 +12528,7 @@
                         <a:effectLst/>
                         <a:extLst>
                           <a:ext uri="{C572A759-6A51-4108-AA02-DFA0A04FC94B}">
-                            <ma14:wrappingTextBoxFlag xmlns="" xmlns:mo="http://schemas.microsoft.com/office/mac/office/2008/main" xmlns:mv="urn:schemas-microsoft-com:mac:vml" xmlns:o="urn:schemas-microsoft-com:office:office" xmlns:v="urn:schemas-microsoft-com:vml" xmlns:w10="urn:schemas-microsoft-com:office:word" xmlns:w="http://schemas.openxmlformats.org/wordprocessingml/2006/main" xmlns:ma14="http://schemas.microsoft.com/office/mac/drawingml/2011/main"/>
+                            <ma14:wrappingTextBoxFlag xmlns:ma14="http://schemas.microsoft.com/office/mac/drawingml/2011/main" xmlns:w="http://schemas.openxmlformats.org/wordprocessingml/2006/main" xmlns:w10="urn:schemas-microsoft-com:office:word" xmlns:v="urn:schemas-microsoft-com:vml" xmlns:o="urn:schemas-microsoft-com:office:office" xmlns:mv="urn:schemas-microsoft-com:mac:vml" xmlns:mo="http://schemas.microsoft.com/office/mac/office/2008/main" xmlns=""/>
                           </a:ext>
                         </a:extLst>
                       </wps:spPr>
@@ -12626,7 +12627,7 @@
                         <a:effectLst/>
                         <a:extLst>
                           <a:ext uri="{C572A759-6A51-4108-AA02-DFA0A04FC94B}">
-                            <ma14:wrappingTextBoxFlag xmlns="" xmlns:mo="http://schemas.microsoft.com/office/mac/office/2008/main" xmlns:mv="urn:schemas-microsoft-com:mac:vml" xmlns:o="urn:schemas-microsoft-com:office:office" xmlns:v="urn:schemas-microsoft-com:vml" xmlns:w10="urn:schemas-microsoft-com:office:word" xmlns:w="http://schemas.openxmlformats.org/wordprocessingml/2006/main" xmlns:ma14="http://schemas.microsoft.com/office/mac/drawingml/2011/main"/>
+                            <ma14:wrappingTextBoxFlag xmlns:ma14="http://schemas.microsoft.com/office/mac/drawingml/2011/main" xmlns:w="http://schemas.openxmlformats.org/wordprocessingml/2006/main" xmlns:w10="urn:schemas-microsoft-com:office:word" xmlns:v="urn:schemas-microsoft-com:vml" xmlns:o="urn:schemas-microsoft-com:office:office" xmlns:mv="urn:schemas-microsoft-com:mac:vml" xmlns:mo="http://schemas.microsoft.com/office/mac/office/2008/main" xmlns=""/>
                           </a:ext>
                         </a:extLst>
                       </wps:spPr>
@@ -12725,7 +12726,7 @@
                         <a:effectLst/>
                         <a:extLst>
                           <a:ext uri="{C572A759-6A51-4108-AA02-DFA0A04FC94B}">
-                            <ma14:wrappingTextBoxFlag xmlns="" xmlns:mo="http://schemas.microsoft.com/office/mac/office/2008/main" xmlns:mv="urn:schemas-microsoft-com:mac:vml" xmlns:o="urn:schemas-microsoft-com:office:office" xmlns:v="urn:schemas-microsoft-com:vml" xmlns:w10="urn:schemas-microsoft-com:office:word" xmlns:w="http://schemas.openxmlformats.org/wordprocessingml/2006/main" xmlns:ma14="http://schemas.microsoft.com/office/mac/drawingml/2011/main"/>
+                            <ma14:wrappingTextBoxFlag xmlns:ma14="http://schemas.microsoft.com/office/mac/drawingml/2011/main" xmlns:w="http://schemas.openxmlformats.org/wordprocessingml/2006/main" xmlns:w10="urn:schemas-microsoft-com:office:word" xmlns:v="urn:schemas-microsoft-com:vml" xmlns:o="urn:schemas-microsoft-com:office:office" xmlns:mv="urn:schemas-microsoft-com:mac:vml" xmlns:mo="http://schemas.microsoft.com/office/mac/office/2008/main" xmlns=""/>
                           </a:ext>
                         </a:extLst>
                       </wps:spPr>
@@ -13453,10 +13454,7 @@
                                 <w:jc w:val="center"/>
                               </w:pPr>
                               <w:r>
-                                <w:t>Modify I</w:t>
-                              </w:r>
-                              <w:r>
-                                <w:t>nventory</w:t>
+                                <w:t>Modify Inventory</w:t>
                               </w:r>
                             </w:p>
                           </w:txbxContent>
@@ -13504,10 +13502,7 @@
                                 <w:jc w:val="center"/>
                               </w:pPr>
                               <w:r>
-                                <w:t>Generate</w:t>
-                              </w:r>
-                              <w:r>
-                                <w:t xml:space="preserve"> Report</w:t>
+                                <w:t>Generate Report</w:t>
                               </w:r>
                             </w:p>
                             <w:p/>
@@ -13643,10 +13638,7 @@
                           <w:jc w:val="center"/>
                         </w:pPr>
                         <w:r>
-                          <w:t>Modify I</w:t>
-                        </w:r>
-                        <w:r>
-                          <w:t>nventory</w:t>
+                          <w:t>Modify Inventory</w:t>
                         </w:r>
                       </w:p>
                     </w:txbxContent>
@@ -13664,10 +13656,7 @@
                           <w:jc w:val="center"/>
                         </w:pPr>
                         <w:r>
-                          <w:t>Generate</w:t>
-                        </w:r>
-                        <w:r>
-                          <w:t xml:space="preserve"> Report</w:t>
+                          <w:t>Generate Report</w:t>
                         </w:r>
                       </w:p>
                       <w:p/>
@@ -13690,12 +13679,12 @@
           <w:numId w:val="11"/>
         </w:numPr>
       </w:pPr>
-      <w:bookmarkStart w:id="23" w:name="_Toc306113876"/>
+      <w:bookmarkStart w:id="24" w:name="_Toc306113876"/>
       <w:r>
         <w:lastRenderedPageBreak/>
         <w:t>Use Cases</w:t>
       </w:r>
-      <w:bookmarkEnd w:id="23"/>
+      <w:bookmarkEnd w:id="24"/>
     </w:p>
     <w:p>
       <w:pPr>
@@ -13790,11 +13779,11 @@
           <w:numId w:val="11"/>
         </w:numPr>
       </w:pPr>
-      <w:bookmarkStart w:id="24" w:name="_Toc306113877"/>
+      <w:bookmarkStart w:id="25" w:name="_Toc306113877"/>
       <w:r>
         <w:t>Use Case Expansion</w:t>
       </w:r>
-      <w:bookmarkEnd w:id="24"/>
+      <w:bookmarkEnd w:id="25"/>
     </w:p>
     <w:p>
       <w:pPr>
@@ -13804,11 +13793,11 @@
           <w:numId w:val="11"/>
         </w:numPr>
       </w:pPr>
-      <w:bookmarkStart w:id="25" w:name="_Toc306113878"/>
+      <w:bookmarkStart w:id="26" w:name="_Toc306113878"/>
       <w:r>
         <w:t>Analysis Classes</w:t>
       </w:r>
-      <w:bookmarkEnd w:id="25"/>
+      <w:bookmarkEnd w:id="26"/>
     </w:p>
     <w:p>
       <w:pPr>
@@ -13818,11 +13807,11 @@
           <w:numId w:val="11"/>
         </w:numPr>
       </w:pPr>
-      <w:bookmarkStart w:id="26" w:name="_Toc306113879"/>
+      <w:bookmarkStart w:id="27" w:name="_Toc306113879"/>
       <w:r>
         <w:t>Special Remarks or Comments</w:t>
       </w:r>
-      <w:bookmarkEnd w:id="26"/>
+      <w:bookmarkEnd w:id="27"/>
     </w:p>
     <w:p>
       <w:pPr>
@@ -13832,11 +13821,27 @@
           <w:numId w:val="11"/>
         </w:numPr>
       </w:pPr>
-      <w:bookmarkStart w:id="27" w:name="_Toc306113880"/>
+      <w:bookmarkStart w:id="28" w:name="_Toc306113880"/>
       <w:r>
         <w:t>References or Resources Used</w:t>
       </w:r>
-      <w:bookmarkEnd w:id="27"/>
+      <w:bookmarkEnd w:id="28"/>
+    </w:p>
+    <w:p>
+      <w:pPr>
+        <w:rPr>
+          <w:rFonts w:asciiTheme="majorHAnsi" w:eastAsiaTheme="majorEastAsia" w:hAnsiTheme="majorHAnsi" w:cstheme="majorBidi"/>
+          <w:b/>
+          <w:bCs/>
+          <w:color w:val="365F91" w:themeColor="accent1" w:themeShade="BF"/>
+          <w:sz w:val="28"/>
+          <w:szCs w:val="28"/>
+        </w:rPr>
+      </w:pPr>
+      <w:bookmarkStart w:id="29" w:name="_Toc306113881"/>
+      <w:r>
+        <w:br w:type="page"/>
+      </w:r>
     </w:p>
     <w:p>
       <w:pPr>
@@ -13846,11 +13851,11 @@
           <w:numId w:val="11"/>
         </w:numPr>
       </w:pPr>
-      <w:bookmarkStart w:id="28" w:name="_Toc306113881"/>
-      <w:r>
+      <w:r>
+        <w:lastRenderedPageBreak/>
         <w:t>Team Member’s Roles and Approval</w:t>
       </w:r>
-      <w:bookmarkEnd w:id="28"/>
+      <w:bookmarkEnd w:id="29"/>
     </w:p>
     <w:p>
       <w:pPr>
@@ -13860,13 +13865,328 @@
           <w:numId w:val="11"/>
         </w:numPr>
       </w:pPr>
-      <w:bookmarkStart w:id="29" w:name="_Toc306113882"/>
+      <w:bookmarkStart w:id="30" w:name="_Toc306113882"/>
       <w:r>
         <w:t>Team Member’s Roles</w:t>
       </w:r>
-      <w:bookmarkStart w:id="30" w:name="_GoBack"/>
-      <w:bookmarkEnd w:id="29"/>
       <w:bookmarkEnd w:id="30"/>
+    </w:p>
+    <w:p>
+      <w:pPr>
+        <w:pStyle w:val="ListParagraph"/>
+        <w:numPr>
+          <w:ilvl w:val="0"/>
+          <w:numId w:val="34"/>
+        </w:numPr>
+        <w:spacing w:after="0"/>
+      </w:pPr>
+      <w:r>
+        <w:t xml:space="preserve">CJ </w:t>
+      </w:r>
+      <w:proofErr w:type="spellStart"/>
+      <w:r>
+        <w:t>Thakor</w:t>
+      </w:r>
+      <w:proofErr w:type="spellEnd"/>
+      <w:r>
+        <w:t xml:space="preserve"> </w:t>
+      </w:r>
+    </w:p>
+    <w:p>
+      <w:pPr>
+        <w:pStyle w:val="ListParagraph"/>
+        <w:numPr>
+          <w:ilvl w:val="1"/>
+          <w:numId w:val="34"/>
+        </w:numPr>
+        <w:spacing w:after="0"/>
+      </w:pPr>
+      <w:r>
+        <w:t>Section 2.1</w:t>
+      </w:r>
+    </w:p>
+    <w:p>
+      <w:pPr>
+        <w:pStyle w:val="ListParagraph"/>
+        <w:numPr>
+          <w:ilvl w:val="1"/>
+          <w:numId w:val="34"/>
+        </w:numPr>
+        <w:spacing w:after="0"/>
+      </w:pPr>
+      <w:r>
+        <w:t>Section 2.2</w:t>
+      </w:r>
+    </w:p>
+    <w:p>
+      <w:pPr>
+        <w:pStyle w:val="ListParagraph"/>
+        <w:numPr>
+          <w:ilvl w:val="1"/>
+          <w:numId w:val="34"/>
+        </w:numPr>
+        <w:spacing w:after="0"/>
+      </w:pPr>
+      <w:r>
+        <w:t>Section 3.2.1</w:t>
+      </w:r>
+    </w:p>
+    <w:p>
+      <w:pPr>
+        <w:pStyle w:val="ListParagraph"/>
+        <w:numPr>
+          <w:ilvl w:val="1"/>
+          <w:numId w:val="34"/>
+        </w:numPr>
+        <w:spacing w:after="0"/>
+      </w:pPr>
+      <w:r>
+        <w:t>Section 3.2.2</w:t>
+      </w:r>
+    </w:p>
+    <w:p>
+      <w:pPr>
+        <w:pStyle w:val="ListParagraph"/>
+        <w:numPr>
+          <w:ilvl w:val="0"/>
+          <w:numId w:val="34"/>
+        </w:numPr>
+        <w:spacing w:after="0"/>
+      </w:pPr>
+      <w:r>
+        <w:t xml:space="preserve">Darby Hannon </w:t>
+      </w:r>
+    </w:p>
+    <w:p>
+      <w:pPr>
+        <w:pStyle w:val="ListParagraph"/>
+        <w:numPr>
+          <w:ilvl w:val="1"/>
+          <w:numId w:val="34"/>
+        </w:numPr>
+        <w:spacing w:after="0"/>
+      </w:pPr>
+      <w:r>
+        <w:t>Section 2.3</w:t>
+      </w:r>
+    </w:p>
+    <w:p>
+      <w:pPr>
+        <w:pStyle w:val="ListParagraph"/>
+        <w:numPr>
+          <w:ilvl w:val="1"/>
+          <w:numId w:val="34"/>
+        </w:numPr>
+        <w:spacing w:after="0"/>
+      </w:pPr>
+      <w:r>
+        <w:t>Section 2.4</w:t>
+      </w:r>
+    </w:p>
+    <w:p>
+      <w:pPr>
+        <w:pStyle w:val="ListParagraph"/>
+        <w:numPr>
+          <w:ilvl w:val="1"/>
+          <w:numId w:val="34"/>
+        </w:numPr>
+        <w:spacing w:after="0"/>
+      </w:pPr>
+      <w:r>
+        <w:t>Section 4.1.2</w:t>
+      </w:r>
+    </w:p>
+    <w:p>
+      <w:pPr>
+        <w:pStyle w:val="ListParagraph"/>
+        <w:numPr>
+          <w:ilvl w:val="1"/>
+          <w:numId w:val="34"/>
+        </w:numPr>
+        <w:spacing w:after="0"/>
+      </w:pPr>
+      <w:r>
+        <w:t>Document integration and assembly</w:t>
+      </w:r>
+    </w:p>
+    <w:p>
+      <w:pPr>
+        <w:pStyle w:val="ListParagraph"/>
+        <w:numPr>
+          <w:ilvl w:val="0"/>
+          <w:numId w:val="34"/>
+        </w:numPr>
+        <w:spacing w:after="0"/>
+      </w:pPr>
+      <w:r>
+        <w:t xml:space="preserve">Madelyn </w:t>
+      </w:r>
+      <w:proofErr w:type="spellStart"/>
+      <w:r>
+        <w:t>Bachiller</w:t>
+      </w:r>
+      <w:proofErr w:type="spellEnd"/>
+    </w:p>
+    <w:p>
+      <w:pPr>
+        <w:pStyle w:val="ListParagraph"/>
+        <w:numPr>
+          <w:ilvl w:val="1"/>
+          <w:numId w:val="34"/>
+        </w:numPr>
+        <w:spacing w:after="0"/>
+      </w:pPr>
+      <w:r>
+        <w:t>Section 1.1</w:t>
+      </w:r>
+    </w:p>
+    <w:p>
+      <w:pPr>
+        <w:pStyle w:val="ListParagraph"/>
+        <w:numPr>
+          <w:ilvl w:val="1"/>
+          <w:numId w:val="34"/>
+        </w:numPr>
+        <w:spacing w:after="0"/>
+      </w:pPr>
+      <w:r>
+        <w:t>Section 1.2</w:t>
+      </w:r>
+    </w:p>
+    <w:p>
+      <w:pPr>
+        <w:pStyle w:val="ListParagraph"/>
+        <w:numPr>
+          <w:ilvl w:val="1"/>
+          <w:numId w:val="34"/>
+        </w:numPr>
+        <w:spacing w:after="0"/>
+      </w:pPr>
+      <w:r>
+        <w:t>Section 3.3</w:t>
+      </w:r>
+    </w:p>
+    <w:p>
+      <w:pPr>
+        <w:pStyle w:val="ListParagraph"/>
+        <w:numPr>
+          <w:ilvl w:val="0"/>
+          <w:numId w:val="34"/>
+        </w:numPr>
+        <w:spacing w:after="0"/>
+      </w:pPr>
+      <w:r>
+        <w:t xml:space="preserve">Mike </w:t>
+      </w:r>
+      <w:proofErr w:type="spellStart"/>
+      <w:r>
+        <w:t>Poku</w:t>
+      </w:r>
+      <w:proofErr w:type="spellEnd"/>
+      <w:r>
+        <w:t xml:space="preserve"> </w:t>
+      </w:r>
+    </w:p>
+    <w:p>
+      <w:pPr>
+        <w:pStyle w:val="ListParagraph"/>
+        <w:numPr>
+          <w:ilvl w:val="1"/>
+          <w:numId w:val="34"/>
+        </w:numPr>
+        <w:spacing w:after="0"/>
+      </w:pPr>
+      <w:r>
+        <w:t>Section 3.1.1</w:t>
+      </w:r>
+    </w:p>
+    <w:p>
+      <w:pPr>
+        <w:pStyle w:val="ListParagraph"/>
+        <w:numPr>
+          <w:ilvl w:val="1"/>
+          <w:numId w:val="34"/>
+        </w:numPr>
+        <w:spacing w:after="0"/>
+      </w:pPr>
+      <w:r>
+        <w:t>Section 3.1.2</w:t>
+      </w:r>
+    </w:p>
+    <w:p>
+      <w:pPr>
+        <w:pStyle w:val="ListParagraph"/>
+        <w:numPr>
+          <w:ilvl w:val="1"/>
+          <w:numId w:val="34"/>
+        </w:numPr>
+        <w:spacing w:after="0"/>
+      </w:pPr>
+      <w:r>
+        <w:t>Section 3.1.3</w:t>
+      </w:r>
+    </w:p>
+    <w:p>
+      <w:pPr>
+        <w:pStyle w:val="ListParagraph"/>
+        <w:numPr>
+          <w:ilvl w:val="1"/>
+          <w:numId w:val="34"/>
+        </w:numPr>
+        <w:spacing w:after="0"/>
+      </w:pPr>
+      <w:r>
+        <w:t>Section 3.1.4</w:t>
+      </w:r>
+    </w:p>
+    <w:p>
+      <w:pPr>
+        <w:pStyle w:val="ListParagraph"/>
+        <w:numPr>
+          <w:ilvl w:val="0"/>
+          <w:numId w:val="34"/>
+        </w:numPr>
+        <w:spacing w:after="0"/>
+      </w:pPr>
+      <w:proofErr w:type="spellStart"/>
+      <w:r>
+        <w:t>Joubin</w:t>
+      </w:r>
+      <w:proofErr w:type="spellEnd"/>
+      <w:r>
+        <w:t xml:space="preserve"> </w:t>
+      </w:r>
+      <w:proofErr w:type="spellStart"/>
+      <w:r>
+        <w:t>Jabbari</w:t>
+      </w:r>
+      <w:proofErr w:type="spellEnd"/>
+    </w:p>
+    <w:p>
+      <w:pPr>
+        <w:pStyle w:val="ListParagraph"/>
+        <w:numPr>
+          <w:ilvl w:val="1"/>
+          <w:numId w:val="34"/>
+        </w:numPr>
+        <w:spacing w:after="0"/>
+      </w:pPr>
+      <w:r>
+        <w:t>Section 2.6 (Screen captures and descriptions</w:t>
+      </w:r>
+    </w:p>
+    <w:p>
+      <w:pPr>
+        <w:pStyle w:val="ListParagraph"/>
+        <w:numPr>
+          <w:ilvl w:val="1"/>
+          <w:numId w:val="34"/>
+        </w:numPr>
+        <w:spacing w:after="0"/>
+      </w:pPr>
+      <w:r>
+        <w:t>4.1.1</w:t>
+      </w:r>
     </w:p>
     <w:p>
       <w:pPr>
@@ -13881,6 +14201,516 @@
         <w:t>Team Member’s Signatures</w:t>
       </w:r>
       <w:bookmarkEnd w:id="31"/>
+    </w:p>
+    <w:p>
+      <w:pPr>
+        <w:pStyle w:val="ListParagraph"/>
+        <w:numPr>
+          <w:ilvl w:val="0"/>
+          <w:numId w:val="34"/>
+        </w:numPr>
+        <w:spacing w:before="240" w:after="0"/>
+      </w:pPr>
+      <w:r>
+        <w:rPr>
+          <w:noProof/>
+        </w:rPr>
+        <mc:AlternateContent>
+          <mc:Choice Requires="wps">
+            <w:drawing>
+              <wp:anchor distT="0" distB="0" distL="114300" distR="114300" simplePos="0" relativeHeight="251710464" behindDoc="0" locked="0" layoutInCell="1" allowOverlap="1" wp14:anchorId="5D8C2789" wp14:editId="64D5929A">
+                <wp:simplePos x="0" y="0"/>
+                <wp:positionH relativeFrom="column">
+                  <wp:posOffset>996960</wp:posOffset>
+                </wp:positionH>
+                <wp:positionV relativeFrom="paragraph">
+                  <wp:posOffset>320040</wp:posOffset>
+                </wp:positionV>
+                <wp:extent cx="3114685" cy="0"/>
+                <wp:effectExtent l="0" t="0" r="9525" b="19050"/>
+                <wp:wrapNone/>
+                <wp:docPr id="40" name="Straight Connector 40"/>
+                <wp:cNvGraphicFramePr/>
+                <a:graphic xmlns:a="http://schemas.openxmlformats.org/drawingml/2006/main">
+                  <a:graphicData uri="http://schemas.microsoft.com/office/word/2010/wordprocessingShape">
+                    <wps:wsp>
+                      <wps:cNvCnPr/>
+                      <wps:spPr>
+                        <a:xfrm>
+                          <a:off x="0" y="0"/>
+                          <a:ext cx="3114685" cy="0"/>
+                        </a:xfrm>
+                        <a:prstGeom prst="line">
+                          <a:avLst/>
+                        </a:prstGeom>
+                        <a:ln w="12700">
+                          <a:solidFill>
+                            <a:schemeClr val="tx1"/>
+                          </a:solidFill>
+                        </a:ln>
+                      </wps:spPr>
+                      <wps:style>
+                        <a:lnRef idx="1">
+                          <a:schemeClr val="accent1"/>
+                        </a:lnRef>
+                        <a:fillRef idx="0">
+                          <a:schemeClr val="accent1"/>
+                        </a:fillRef>
+                        <a:effectRef idx="0">
+                          <a:schemeClr val="accent1"/>
+                        </a:effectRef>
+                        <a:fontRef idx="minor">
+                          <a:schemeClr val="tx1"/>
+                        </a:fontRef>
+                      </wps:style>
+                      <wps:bodyPr/>
+                    </wps:wsp>
+                  </a:graphicData>
+                </a:graphic>
+                <wp14:sizeRelH relativeFrom="margin">
+                  <wp14:pctWidth>0</wp14:pctWidth>
+                </wp14:sizeRelH>
+                <wp14:sizeRelV relativeFrom="margin">
+                  <wp14:pctHeight>0</wp14:pctHeight>
+                </wp14:sizeRelV>
+              </wp:anchor>
+            </w:drawing>
+          </mc:Choice>
+          <mc:Fallback>
+            <w:pict>
+              <v:line id="Straight Connector 40" o:spid="_x0000_s1026" style="position:absolute;z-index:251710464;visibility:visible;mso-wrap-style:square;mso-width-percent:0;mso-height-percent:0;mso-wrap-distance-left:9pt;mso-wrap-distance-top:0;mso-wrap-distance-right:9pt;mso-wrap-distance-bottom:0;mso-position-horizontal:absolute;mso-position-horizontal-relative:text;mso-position-vertical:absolute;mso-position-vertical-relative:text;mso-width-percent:0;mso-height-percent:0;mso-width-relative:margin;mso-height-relative:margin" from="78.5pt,25.2pt" to="323.75pt,25.2pt" o:gfxdata="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" strokecolor="black [3213]" strokeweight="1pt"/>
+            </w:pict>
+          </mc:Fallback>
+        </mc:AlternateContent>
+      </w:r>
+      <w:r>
+        <w:t xml:space="preserve">CJ </w:t>
+      </w:r>
+      <w:proofErr w:type="spellStart"/>
+      <w:r>
+        <w:t>Thakor</w:t>
+      </w:r>
+      <w:proofErr w:type="spellEnd"/>
+      <w:r>
+        <w:t>:</w:t>
+      </w:r>
+    </w:p>
+    <w:p>
+      <w:pPr>
+        <w:pStyle w:val="ListParagraph"/>
+        <w:spacing w:before="240" w:after="0"/>
+      </w:pPr>
+    </w:p>
+    <w:p>
+      <w:pPr>
+        <w:pStyle w:val="ListParagraph"/>
+        <w:spacing w:before="240" w:after="0"/>
+      </w:pPr>
+    </w:p>
+    <w:p>
+      <w:pPr>
+        <w:pStyle w:val="ListParagraph"/>
+        <w:numPr>
+          <w:ilvl w:val="0"/>
+          <w:numId w:val="34"/>
+        </w:numPr>
+        <w:spacing w:before="240" w:after="0"/>
+      </w:pPr>
+      <w:r>
+        <w:rPr>
+          <w:noProof/>
+        </w:rPr>
+        <mc:AlternateContent>
+          <mc:Choice Requires="wps">
+            <w:drawing>
+              <wp:anchor distT="0" distB="0" distL="114300" distR="114300" simplePos="0" relativeHeight="251712512" behindDoc="0" locked="0" layoutInCell="1" allowOverlap="1" wp14:anchorId="4E9261CF" wp14:editId="60BF1AEA">
+                <wp:simplePos x="0" y="0"/>
+                <wp:positionH relativeFrom="column">
+                  <wp:posOffset>1286359</wp:posOffset>
+                </wp:positionH>
+                <wp:positionV relativeFrom="paragraph">
+                  <wp:posOffset>161322</wp:posOffset>
+                </wp:positionV>
+                <wp:extent cx="2825384" cy="0"/>
+                <wp:effectExtent l="0" t="0" r="13335" b="19050"/>
+                <wp:wrapNone/>
+                <wp:docPr id="41" name="Straight Connector 41"/>
+                <wp:cNvGraphicFramePr/>
+                <a:graphic xmlns:a="http://schemas.openxmlformats.org/drawingml/2006/main">
+                  <a:graphicData uri="http://schemas.microsoft.com/office/word/2010/wordprocessingShape">
+                    <wps:wsp>
+                      <wps:cNvCnPr/>
+                      <wps:spPr>
+                        <a:xfrm>
+                          <a:off x="0" y="0"/>
+                          <a:ext cx="2825384" cy="0"/>
+                        </a:xfrm>
+                        <a:prstGeom prst="line">
+                          <a:avLst/>
+                        </a:prstGeom>
+                        <a:ln w="12700">
+                          <a:solidFill>
+                            <a:schemeClr val="tx1"/>
+                          </a:solidFill>
+                        </a:ln>
+                      </wps:spPr>
+                      <wps:style>
+                        <a:lnRef idx="1">
+                          <a:schemeClr val="accent1"/>
+                        </a:lnRef>
+                        <a:fillRef idx="0">
+                          <a:schemeClr val="accent1"/>
+                        </a:fillRef>
+                        <a:effectRef idx="0">
+                          <a:schemeClr val="accent1"/>
+                        </a:effectRef>
+                        <a:fontRef idx="minor">
+                          <a:schemeClr val="tx1"/>
+                        </a:fontRef>
+                      </wps:style>
+                      <wps:bodyPr/>
+                    </wps:wsp>
+                  </a:graphicData>
+                </a:graphic>
+                <wp14:sizeRelH relativeFrom="margin">
+                  <wp14:pctWidth>0</wp14:pctWidth>
+                </wp14:sizeRelH>
+                <wp14:sizeRelV relativeFrom="margin">
+                  <wp14:pctHeight>0</wp14:pctHeight>
+                </wp14:sizeRelV>
+              </wp:anchor>
+            </w:drawing>
+          </mc:Choice>
+          <mc:Fallback>
+            <w:pict>
+              <v:line id="Straight Connector 41" o:spid="_x0000_s1026" style="position:absolute;z-index:251712512;visibility:visible;mso-wrap-style:square;mso-width-percent:0;mso-height-percent:0;mso-wrap-distance-left:9pt;mso-wrap-distance-top:0;mso-wrap-distance-right:9pt;mso-wrap-distance-bottom:0;mso-position-horizontal:absolute;mso-position-horizontal-relative:text;mso-position-vertical:absolute;mso-position-vertical-relative:text;mso-width-percent:0;mso-height-percent:0;mso-width-relative:margin;mso-height-relative:margin" from="101.3pt,12.7pt" to="323.75pt,12.7pt" o:gfxdata="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" strokecolor="black [3213]" strokeweight="1pt"/>
+            </w:pict>
+          </mc:Fallback>
+        </mc:AlternateContent>
+      </w:r>
+      <w:r>
+        <w:t>Darby Hannon:</w:t>
+      </w:r>
+    </w:p>
+    <w:p>
+      <w:pPr>
+        <w:pStyle w:val="ListParagraph"/>
+        <w:spacing w:before="240" w:after="0"/>
+      </w:pPr>
+    </w:p>
+    <w:p>
+      <w:pPr>
+        <w:pStyle w:val="ListParagraph"/>
+        <w:spacing w:before="240" w:after="0"/>
+      </w:pPr>
+    </w:p>
+    <w:p>
+      <w:pPr>
+        <w:pStyle w:val="ListParagraph"/>
+        <w:numPr>
+          <w:ilvl w:val="0"/>
+          <w:numId w:val="34"/>
+        </w:numPr>
+        <w:spacing w:before="240" w:after="0"/>
+      </w:pPr>
+      <w:r>
+        <w:rPr>
+          <w:noProof/>
+        </w:rPr>
+        <mc:AlternateContent>
+          <mc:Choice Requires="wps">
+            <w:drawing>
+              <wp:anchor distT="0" distB="0" distL="114300" distR="114300" simplePos="0" relativeHeight="251716608" behindDoc="0" locked="0" layoutInCell="1" allowOverlap="1" wp14:anchorId="4DF40BE0" wp14:editId="26788052">
+                <wp:simplePos x="0" y="0"/>
+                <wp:positionH relativeFrom="column">
+                  <wp:posOffset>1494521</wp:posOffset>
+                </wp:positionH>
+                <wp:positionV relativeFrom="paragraph">
+                  <wp:posOffset>166488</wp:posOffset>
+                </wp:positionV>
+                <wp:extent cx="2618740" cy="0"/>
+                <wp:effectExtent l="0" t="0" r="10160" b="19050"/>
+                <wp:wrapNone/>
+                <wp:docPr id="50" name="Straight Connector 50"/>
+                <wp:cNvGraphicFramePr/>
+                <a:graphic xmlns:a="http://schemas.openxmlformats.org/drawingml/2006/main">
+                  <a:graphicData uri="http://schemas.microsoft.com/office/word/2010/wordprocessingShape">
+                    <wps:wsp>
+                      <wps:cNvCnPr/>
+                      <wps:spPr>
+                        <a:xfrm>
+                          <a:off x="0" y="0"/>
+                          <a:ext cx="2618740" cy="0"/>
+                        </a:xfrm>
+                        <a:prstGeom prst="line">
+                          <a:avLst/>
+                        </a:prstGeom>
+                        <a:ln w="12700">
+                          <a:solidFill>
+                            <a:schemeClr val="tx1"/>
+                          </a:solidFill>
+                        </a:ln>
+                      </wps:spPr>
+                      <wps:style>
+                        <a:lnRef idx="1">
+                          <a:schemeClr val="accent1"/>
+                        </a:lnRef>
+                        <a:fillRef idx="0">
+                          <a:schemeClr val="accent1"/>
+                        </a:fillRef>
+                        <a:effectRef idx="0">
+                          <a:schemeClr val="accent1"/>
+                        </a:effectRef>
+                        <a:fontRef idx="minor">
+                          <a:schemeClr val="tx1"/>
+                        </a:fontRef>
+                      </wps:style>
+                      <wps:bodyPr/>
+                    </wps:wsp>
+                  </a:graphicData>
+                </a:graphic>
+                <wp14:sizeRelH relativeFrom="margin">
+                  <wp14:pctWidth>0</wp14:pctWidth>
+                </wp14:sizeRelH>
+                <wp14:sizeRelV relativeFrom="margin">
+                  <wp14:pctHeight>0</wp14:pctHeight>
+                </wp14:sizeRelV>
+              </wp:anchor>
+            </w:drawing>
+          </mc:Choice>
+          <mc:Fallback>
+            <w:pict>
+              <v:line id="Straight Connector 50" o:spid="_x0000_s1026" style="position:absolute;z-index:251716608;visibility:visible;mso-wrap-style:square;mso-width-percent:0;mso-height-percent:0;mso-wrap-distance-left:9pt;mso-wrap-distance-top:0;mso-wrap-distance-right:9pt;mso-wrap-distance-bottom:0;mso-position-horizontal:absolute;mso-position-horizontal-relative:text;mso-position-vertical:absolute;mso-position-vertical-relative:text;mso-width-percent:0;mso-height-percent:0;mso-width-relative:margin;mso-height-relative:margin" from="117.7pt,13.1pt" to="323.9pt,13.1pt" o:gfxdata="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" strokecolor="black [3213]" strokeweight="1pt"/>
+            </w:pict>
+          </mc:Fallback>
+        </mc:AlternateContent>
+      </w:r>
+      <w:r>
+        <w:t xml:space="preserve">Madelyn </w:t>
+      </w:r>
+      <w:proofErr w:type="spellStart"/>
+      <w:r>
+        <w:t>Bachiller</w:t>
+      </w:r>
+      <w:proofErr w:type="spellEnd"/>
+      <w:r>
+        <w:t>:</w:t>
+      </w:r>
+    </w:p>
+    <w:p>
+      <w:pPr>
+        <w:pStyle w:val="ListParagraph"/>
+        <w:spacing w:before="240" w:after="0"/>
+      </w:pPr>
+    </w:p>
+    <w:p>
+      <w:pPr>
+        <w:pStyle w:val="ListParagraph"/>
+        <w:spacing w:before="240" w:after="0"/>
+      </w:pPr>
+    </w:p>
+    <w:p>
+      <w:pPr>
+        <w:pStyle w:val="ListParagraph"/>
+        <w:numPr>
+          <w:ilvl w:val="0"/>
+          <w:numId w:val="34"/>
+        </w:numPr>
+        <w:spacing w:before="240" w:after="0"/>
+      </w:pPr>
+      <w:r>
+        <w:rPr>
+          <w:noProof/>
+        </w:rPr>
+        <mc:AlternateContent>
+          <mc:Choice Requires="wps">
+            <w:drawing>
+              <wp:anchor distT="0" distB="0" distL="114300" distR="114300" simplePos="0" relativeHeight="251714560" behindDoc="0" locked="0" layoutInCell="1" allowOverlap="1" wp14:anchorId="55F792CD" wp14:editId="15C7B27E">
+                <wp:simplePos x="0" y="0"/>
+                <wp:positionH relativeFrom="column">
+                  <wp:posOffset>1074549</wp:posOffset>
+                </wp:positionH>
+                <wp:positionV relativeFrom="paragraph">
+                  <wp:posOffset>162409</wp:posOffset>
+                </wp:positionV>
+                <wp:extent cx="3036925" cy="636"/>
+                <wp:effectExtent l="0" t="0" r="11430" b="37465"/>
+                <wp:wrapNone/>
+                <wp:docPr id="42" name="Straight Connector 42"/>
+                <wp:cNvGraphicFramePr/>
+                <a:graphic xmlns:a="http://schemas.openxmlformats.org/drawingml/2006/main">
+                  <a:graphicData uri="http://schemas.microsoft.com/office/word/2010/wordprocessingShape">
+                    <wps:wsp>
+                      <wps:cNvCnPr/>
+                      <wps:spPr>
+                        <a:xfrm flipV="1">
+                          <a:off x="0" y="0"/>
+                          <a:ext cx="3036925" cy="636"/>
+                        </a:xfrm>
+                        <a:prstGeom prst="line">
+                          <a:avLst/>
+                        </a:prstGeom>
+                        <a:ln w="12700">
+                          <a:solidFill>
+                            <a:schemeClr val="tx1"/>
+                          </a:solidFill>
+                        </a:ln>
+                      </wps:spPr>
+                      <wps:style>
+                        <a:lnRef idx="1">
+                          <a:schemeClr val="accent1"/>
+                        </a:lnRef>
+                        <a:fillRef idx="0">
+                          <a:schemeClr val="accent1"/>
+                        </a:fillRef>
+                        <a:effectRef idx="0">
+                          <a:schemeClr val="accent1"/>
+                        </a:effectRef>
+                        <a:fontRef idx="minor">
+                          <a:schemeClr val="tx1"/>
+                        </a:fontRef>
+                      </wps:style>
+                      <wps:bodyPr/>
+                    </wps:wsp>
+                  </a:graphicData>
+                </a:graphic>
+                <wp14:sizeRelH relativeFrom="margin">
+                  <wp14:pctWidth>0</wp14:pctWidth>
+                </wp14:sizeRelH>
+                <wp14:sizeRelV relativeFrom="margin">
+                  <wp14:pctHeight>0</wp14:pctHeight>
+                </wp14:sizeRelV>
+              </wp:anchor>
+            </w:drawing>
+          </mc:Choice>
+          <mc:Fallback>
+            <w:pict>
+              <v:line id="Straight Connector 42" o:spid="_x0000_s1026" style="position:absolute;flip:y;z-index:251714560;visibility:visible;mso-wrap-style:square;mso-width-percent:0;mso-height-percent:0;mso-wrap-distance-left:9pt;mso-wrap-distance-top:0;mso-wrap-distance-right:9pt;mso-wrap-distance-bottom:0;mso-position-horizontal:absolute;mso-position-horizontal-relative:text;mso-position-vertical:absolute;mso-position-vertical-relative:text;mso-width-percent:0;mso-height-percent:0;mso-width-relative:margin;mso-height-relative:margin" from="84.6pt,12.8pt" to="323.75pt,12.85pt" o:gfxdata="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" strokecolor="black [3213]" strokeweight="1pt"/>
+            </w:pict>
+          </mc:Fallback>
+        </mc:AlternateContent>
+      </w:r>
+      <w:r>
+        <w:t xml:space="preserve">Mike </w:t>
+      </w:r>
+      <w:proofErr w:type="spellStart"/>
+      <w:r>
+        <w:t>Poku</w:t>
+      </w:r>
+      <w:proofErr w:type="spellEnd"/>
+      <w:r>
+        <w:t xml:space="preserve">: </w:t>
+      </w:r>
+    </w:p>
+    <w:p>
+      <w:pPr>
+        <w:pStyle w:val="ListParagraph"/>
+        <w:spacing w:before="240" w:after="0"/>
+      </w:pPr>
+    </w:p>
+    <w:p>
+      <w:pPr>
+        <w:pStyle w:val="ListParagraph"/>
+        <w:spacing w:before="240" w:after="0"/>
+      </w:pPr>
+    </w:p>
+    <w:p>
+      <w:pPr>
+        <w:pStyle w:val="ListParagraph"/>
+        <w:numPr>
+          <w:ilvl w:val="0"/>
+          <w:numId w:val="34"/>
+        </w:numPr>
+        <w:spacing w:before="240" w:after="0"/>
+      </w:pPr>
+      <w:r>
+        <w:rPr>
+          <w:noProof/>
+        </w:rPr>
+        <mc:AlternateContent>
+          <mc:Choice Requires="wps">
+            <w:drawing>
+              <wp:anchor distT="0" distB="0" distL="114300" distR="114300" simplePos="0" relativeHeight="251718656" behindDoc="0" locked="0" layoutInCell="1" allowOverlap="1" wp14:anchorId="7F0FC752" wp14:editId="1B5E852F">
+                <wp:simplePos x="0" y="0"/>
+                <wp:positionH relativeFrom="column">
+                  <wp:posOffset>1286359</wp:posOffset>
+                </wp:positionH>
+                <wp:positionV relativeFrom="paragraph">
+                  <wp:posOffset>160687</wp:posOffset>
+                </wp:positionV>
+                <wp:extent cx="2824760" cy="0"/>
+                <wp:effectExtent l="0" t="0" r="13970" b="19050"/>
+                <wp:wrapNone/>
+                <wp:docPr id="51" name="Straight Connector 51"/>
+                <wp:cNvGraphicFramePr/>
+                <a:graphic xmlns:a="http://schemas.openxmlformats.org/drawingml/2006/main">
+                  <a:graphicData uri="http://schemas.microsoft.com/office/word/2010/wordprocessingShape">
+                    <wps:wsp>
+                      <wps:cNvCnPr/>
+                      <wps:spPr>
+                        <a:xfrm>
+                          <a:off x="0" y="0"/>
+                          <a:ext cx="2824760" cy="0"/>
+                        </a:xfrm>
+                        <a:prstGeom prst="line">
+                          <a:avLst/>
+                        </a:prstGeom>
+                        <a:ln w="12700">
+                          <a:solidFill>
+                            <a:schemeClr val="tx1"/>
+                          </a:solidFill>
+                        </a:ln>
+                      </wps:spPr>
+                      <wps:style>
+                        <a:lnRef idx="1">
+                          <a:schemeClr val="accent1"/>
+                        </a:lnRef>
+                        <a:fillRef idx="0">
+                          <a:schemeClr val="accent1"/>
+                        </a:fillRef>
+                        <a:effectRef idx="0">
+                          <a:schemeClr val="accent1"/>
+                        </a:effectRef>
+                        <a:fontRef idx="minor">
+                          <a:schemeClr val="tx1"/>
+                        </a:fontRef>
+                      </wps:style>
+                      <wps:bodyPr/>
+                    </wps:wsp>
+                  </a:graphicData>
+                </a:graphic>
+                <wp14:sizeRelH relativeFrom="margin">
+                  <wp14:pctWidth>0</wp14:pctWidth>
+                </wp14:sizeRelH>
+                <wp14:sizeRelV relativeFrom="margin">
+                  <wp14:pctHeight>0</wp14:pctHeight>
+                </wp14:sizeRelV>
+              </wp:anchor>
+            </w:drawing>
+          </mc:Choice>
+          <mc:Fallback>
+            <w:pict>
+              <v:line id="Straight Connector 51" o:spid="_x0000_s1026" style="position:absolute;z-index:251718656;visibility:visible;mso-wrap-style:square;mso-width-percent:0;mso-height-percent:0;mso-wrap-distance-left:9pt;mso-wrap-distance-top:0;mso-wrap-distance-right:9pt;mso-wrap-distance-bottom:0;mso-position-horizontal:absolute;mso-position-horizontal-relative:text;mso-position-vertical:absolute;mso-position-vertical-relative:text;mso-width-percent:0;mso-height-percent:0;mso-width-relative:margin;mso-height-relative:margin" from="101.3pt,12.65pt" to="323.7pt,12.65pt" o:gfxdata="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" strokecolor="black [3213]" strokeweight="1pt"/>
+            </w:pict>
+          </mc:Fallback>
+        </mc:AlternateContent>
+      </w:r>
+      <w:proofErr w:type="spellStart"/>
+      <w:r>
+        <w:t>Joubin</w:t>
+      </w:r>
+      <w:proofErr w:type="spellEnd"/>
+      <w:r>
+        <w:t xml:space="preserve"> </w:t>
+      </w:r>
+      <w:proofErr w:type="spellStart"/>
+      <w:r>
+        <w:t>Jabbari</w:t>
+      </w:r>
+      <w:proofErr w:type="spellEnd"/>
+      <w:r>
+        <w:t>:</w:t>
+      </w:r>
     </w:p>
     <w:p/>
     <w:sectPr>
@@ -16202,6 +17032,119 @@
     </w:lvl>
   </w:abstractNum>
   <w:abstractNum w:abstractNumId="22">
+    <w:nsid w:val="5B436BF3"/>
+    <w:multiLevelType w:val="hybridMultilevel"/>
+    <w:tmpl w:val="29C61194"/>
+    <w:lvl w:ilvl="0" w:tplc="04090001">
+      <w:start w:val="1"/>
+      <w:numFmt w:val="bullet"/>
+      <w:lvlText w:val=""/>
+      <w:lvlJc w:val="left"/>
+      <w:pPr>
+        <w:ind w:left="720" w:hanging="360"/>
+      </w:pPr>
+      <w:rPr>
+        <w:rFonts w:ascii="Symbol" w:hAnsi="Symbol" w:hint="default"/>
+      </w:rPr>
+    </w:lvl>
+    <w:lvl w:ilvl="1" w:tplc="04090003">
+      <w:start w:val="1"/>
+      <w:numFmt w:val="bullet"/>
+      <w:lvlText w:val="o"/>
+      <w:lvlJc w:val="left"/>
+      <w:pPr>
+        <w:ind w:left="1440" w:hanging="360"/>
+      </w:pPr>
+      <w:rPr>
+        <w:rFonts w:ascii="Courier New" w:hAnsi="Courier New" w:cs="Courier New" w:hint="default"/>
+      </w:rPr>
+    </w:lvl>
+    <w:lvl w:ilvl="2" w:tplc="04090005">
+      <w:start w:val="1"/>
+      <w:numFmt w:val="bullet"/>
+      <w:lvlText w:val=""/>
+      <w:lvlJc w:val="left"/>
+      <w:pPr>
+        <w:ind w:left="2160" w:hanging="360"/>
+      </w:pPr>
+      <w:rPr>
+        <w:rFonts w:ascii="Wingdings" w:hAnsi="Wingdings" w:hint="default"/>
+      </w:rPr>
+    </w:lvl>
+    <w:lvl w:ilvl="3" w:tplc="04090001" w:tentative="1">
+      <w:start w:val="1"/>
+      <w:numFmt w:val="bullet"/>
+      <w:lvlText w:val=""/>
+      <w:lvlJc w:val="left"/>
+      <w:pPr>
+        <w:ind w:left="2880" w:hanging="360"/>
+      </w:pPr>
+      <w:rPr>
+        <w:rFonts w:ascii="Symbol" w:hAnsi="Symbol" w:hint="default"/>
+      </w:rPr>
+    </w:lvl>
+    <w:lvl w:ilvl="4" w:tplc="04090003" w:tentative="1">
+      <w:start w:val="1"/>
+      <w:numFmt w:val="bullet"/>
+      <w:lvlText w:val="o"/>
+      <w:lvlJc w:val="left"/>
+      <w:pPr>
+        <w:ind w:left="3600" w:hanging="360"/>
+      </w:pPr>
+      <w:rPr>
+        <w:rFonts w:ascii="Courier New" w:hAnsi="Courier New" w:cs="Courier New" w:hint="default"/>
+      </w:rPr>
+    </w:lvl>
+    <w:lvl w:ilvl="5" w:tplc="04090005" w:tentative="1">
+      <w:start w:val="1"/>
+      <w:numFmt w:val="bullet"/>
+      <w:lvlText w:val=""/>
+      <w:lvlJc w:val="left"/>
+      <w:pPr>
+        <w:ind w:left="4320" w:hanging="360"/>
+      </w:pPr>
+      <w:rPr>
+        <w:rFonts w:ascii="Wingdings" w:hAnsi="Wingdings" w:hint="default"/>
+      </w:rPr>
+    </w:lvl>
+    <w:lvl w:ilvl="6" w:tplc="04090001" w:tentative="1">
+      <w:start w:val="1"/>
+      <w:numFmt w:val="bullet"/>
+      <w:lvlText w:val=""/>
+      <w:lvlJc w:val="left"/>
+      <w:pPr>
+        <w:ind w:left="5040" w:hanging="360"/>
+      </w:pPr>
+      <w:rPr>
+        <w:rFonts w:ascii="Symbol" w:hAnsi="Symbol" w:hint="default"/>
+      </w:rPr>
+    </w:lvl>
+    <w:lvl w:ilvl="7" w:tplc="04090003" w:tentative="1">
+      <w:start w:val="1"/>
+      <w:numFmt w:val="bullet"/>
+      <w:lvlText w:val="o"/>
+      <w:lvlJc w:val="left"/>
+      <w:pPr>
+        <w:ind w:left="5760" w:hanging="360"/>
+      </w:pPr>
+      <w:rPr>
+        <w:rFonts w:ascii="Courier New" w:hAnsi="Courier New" w:cs="Courier New" w:hint="default"/>
+      </w:rPr>
+    </w:lvl>
+    <w:lvl w:ilvl="8" w:tplc="04090005" w:tentative="1">
+      <w:start w:val="1"/>
+      <w:numFmt w:val="bullet"/>
+      <w:lvlText w:val=""/>
+      <w:lvlJc w:val="left"/>
+      <w:pPr>
+        <w:ind w:left="6480" w:hanging="360"/>
+      </w:pPr>
+      <w:rPr>
+        <w:rFonts w:ascii="Wingdings" w:hAnsi="Wingdings" w:hint="default"/>
+      </w:rPr>
+    </w:lvl>
+  </w:abstractNum>
+  <w:abstractNum w:abstractNumId="23">
     <w:nsid w:val="60310F71"/>
     <w:multiLevelType w:val="hybridMultilevel"/>
     <w:tmpl w:val="3CE8225C"/>
@@ -16314,7 +17257,7 @@
       </w:rPr>
     </w:lvl>
   </w:abstractNum>
-  <w:abstractNum w:abstractNumId="23">
+  <w:abstractNum w:abstractNumId="24">
     <w:nsid w:val="649C0BD7"/>
     <w:multiLevelType w:val="multilevel"/>
     <w:tmpl w:val="CE3082C4"/>
@@ -16428,7 +17371,7 @@
       </w:rPr>
     </w:lvl>
   </w:abstractNum>
-  <w:abstractNum w:abstractNumId="24">
+  <w:abstractNum w:abstractNumId="25">
     <w:nsid w:val="65912DC4"/>
     <w:multiLevelType w:val="hybridMultilevel"/>
     <w:tmpl w:val="617E7732"/>
@@ -16517,7 +17460,7 @@
       </w:pPr>
     </w:lvl>
   </w:abstractNum>
-  <w:abstractNum w:abstractNumId="25">
+  <w:abstractNum w:abstractNumId="26">
     <w:nsid w:val="6C8A35D8"/>
     <w:multiLevelType w:val="hybridMultilevel"/>
     <w:tmpl w:val="DA163018"/>
@@ -16607,7 +17550,7 @@
       </w:pPr>
     </w:lvl>
   </w:abstractNum>
-  <w:abstractNum w:abstractNumId="26">
+  <w:abstractNum w:abstractNumId="27">
     <w:nsid w:val="6DFD560C"/>
     <w:multiLevelType w:val="multilevel"/>
     <w:tmpl w:val="CE3082C4"/>
@@ -16721,7 +17664,7 @@
       </w:rPr>
     </w:lvl>
   </w:abstractNum>
-  <w:abstractNum w:abstractNumId="27">
+  <w:abstractNum w:abstractNumId="28">
     <w:nsid w:val="72347425"/>
     <w:multiLevelType w:val="multilevel"/>
     <w:tmpl w:val="7CDEC250"/>
@@ -16835,7 +17778,120 @@
       </w:rPr>
     </w:lvl>
   </w:abstractNum>
-  <w:abstractNum w:abstractNumId="28">
+  <w:abstractNum w:abstractNumId="29">
+    <w:nsid w:val="763222FB"/>
+    <w:multiLevelType w:val="hybridMultilevel"/>
+    <w:tmpl w:val="4DA8A006"/>
+    <w:lvl w:ilvl="0" w:tplc="04090001">
+      <w:start w:val="1"/>
+      <w:numFmt w:val="bullet"/>
+      <w:lvlText w:val=""/>
+      <w:lvlJc w:val="left"/>
+      <w:pPr>
+        <w:ind w:left="720" w:hanging="360"/>
+      </w:pPr>
+      <w:rPr>
+        <w:rFonts w:ascii="Symbol" w:hAnsi="Symbol" w:hint="default"/>
+      </w:rPr>
+    </w:lvl>
+    <w:lvl w:ilvl="1" w:tplc="04090003" w:tentative="1">
+      <w:start w:val="1"/>
+      <w:numFmt w:val="bullet"/>
+      <w:lvlText w:val="o"/>
+      <w:lvlJc w:val="left"/>
+      <w:pPr>
+        <w:ind w:left="1440" w:hanging="360"/>
+      </w:pPr>
+      <w:rPr>
+        <w:rFonts w:ascii="Courier New" w:hAnsi="Courier New" w:cs="Courier New" w:hint="default"/>
+      </w:rPr>
+    </w:lvl>
+    <w:lvl w:ilvl="2" w:tplc="04090005" w:tentative="1">
+      <w:start w:val="1"/>
+      <w:numFmt w:val="bullet"/>
+      <w:lvlText w:val=""/>
+      <w:lvlJc w:val="left"/>
+      <w:pPr>
+        <w:ind w:left="2160" w:hanging="360"/>
+      </w:pPr>
+      <w:rPr>
+        <w:rFonts w:ascii="Wingdings" w:hAnsi="Wingdings" w:hint="default"/>
+      </w:rPr>
+    </w:lvl>
+    <w:lvl w:ilvl="3" w:tplc="04090001" w:tentative="1">
+      <w:start w:val="1"/>
+      <w:numFmt w:val="bullet"/>
+      <w:lvlText w:val=""/>
+      <w:lvlJc w:val="left"/>
+      <w:pPr>
+        <w:ind w:left="2880" w:hanging="360"/>
+      </w:pPr>
+      <w:rPr>
+        <w:rFonts w:ascii="Symbol" w:hAnsi="Symbol" w:hint="default"/>
+      </w:rPr>
+    </w:lvl>
+    <w:lvl w:ilvl="4" w:tplc="04090003" w:tentative="1">
+      <w:start w:val="1"/>
+      <w:numFmt w:val="bullet"/>
+      <w:lvlText w:val="o"/>
+      <w:lvlJc w:val="left"/>
+      <w:pPr>
+        <w:ind w:left="3600" w:hanging="360"/>
+      </w:pPr>
+      <w:rPr>
+        <w:rFonts w:ascii="Courier New" w:hAnsi="Courier New" w:cs="Courier New" w:hint="default"/>
+      </w:rPr>
+    </w:lvl>
+    <w:lvl w:ilvl="5" w:tplc="04090005" w:tentative="1">
+      <w:start w:val="1"/>
+      <w:numFmt w:val="bullet"/>
+      <w:lvlText w:val=""/>
+      <w:lvlJc w:val="left"/>
+      <w:pPr>
+        <w:ind w:left="4320" w:hanging="360"/>
+      </w:pPr>
+      <w:rPr>
+        <w:rFonts w:ascii="Wingdings" w:hAnsi="Wingdings" w:hint="default"/>
+      </w:rPr>
+    </w:lvl>
+    <w:lvl w:ilvl="6" w:tplc="04090001" w:tentative="1">
+      <w:start w:val="1"/>
+      <w:numFmt w:val="bullet"/>
+      <w:lvlText w:val=""/>
+      <w:lvlJc w:val="left"/>
+      <w:pPr>
+        <w:ind w:left="5040" w:hanging="360"/>
+      </w:pPr>
+      <w:rPr>
+        <w:rFonts w:ascii="Symbol" w:hAnsi="Symbol" w:hint="default"/>
+      </w:rPr>
+    </w:lvl>
+    <w:lvl w:ilvl="7" w:tplc="04090003" w:tentative="1">
+      <w:start w:val="1"/>
+      <w:numFmt w:val="bullet"/>
+      <w:lvlText w:val="o"/>
+      <w:lvlJc w:val="left"/>
+      <w:pPr>
+        <w:ind w:left="5760" w:hanging="360"/>
+      </w:pPr>
+      <w:rPr>
+        <w:rFonts w:ascii="Courier New" w:hAnsi="Courier New" w:cs="Courier New" w:hint="default"/>
+      </w:rPr>
+    </w:lvl>
+    <w:lvl w:ilvl="8" w:tplc="04090005" w:tentative="1">
+      <w:start w:val="1"/>
+      <w:numFmt w:val="bullet"/>
+      <w:lvlText w:val=""/>
+      <w:lvlJc w:val="left"/>
+      <w:pPr>
+        <w:ind w:left="6480" w:hanging="360"/>
+      </w:pPr>
+      <w:rPr>
+        <w:rFonts w:ascii="Wingdings" w:hAnsi="Wingdings" w:hint="default"/>
+      </w:rPr>
+    </w:lvl>
+  </w:abstractNum>
+  <w:abstractNum w:abstractNumId="30">
     <w:nsid w:val="76EB64D0"/>
     <w:multiLevelType w:val="hybridMultilevel"/>
     <w:tmpl w:val="7D209698"/>
@@ -16948,7 +18004,7 @@
       </w:rPr>
     </w:lvl>
   </w:abstractNum>
-  <w:abstractNum w:abstractNumId="29">
+  <w:abstractNum w:abstractNumId="31">
     <w:nsid w:val="7C7B59F7"/>
     <w:multiLevelType w:val="hybridMultilevel"/>
     <w:tmpl w:val="2E887832"/>
@@ -17034,7 +18090,7 @@
       </w:pPr>
     </w:lvl>
   </w:abstractNum>
-  <w:abstractNum w:abstractNumId="30">
+  <w:abstractNum w:abstractNumId="32">
     <w:nsid w:val="7D533A90"/>
     <w:multiLevelType w:val="hybridMultilevel"/>
     <w:tmpl w:val="E8464E10"/>
@@ -17120,7 +18176,7 @@
       </w:pPr>
     </w:lvl>
   </w:abstractNum>
-  <w:abstractNum w:abstractNumId="31">
+  <w:abstractNum w:abstractNumId="33">
     <w:nsid w:val="7FD90783"/>
     <w:multiLevelType w:val="hybridMultilevel"/>
     <w:tmpl w:val="BDF016E4"/>
@@ -17243,13 +18299,13 @@
     <w:abstractNumId w:val="15"/>
   </w:num>
   <w:num w:numId="4">
-    <w:abstractNumId w:val="30"/>
+    <w:abstractNumId w:val="32"/>
   </w:num>
   <w:num w:numId="5">
     <w:abstractNumId w:val="1"/>
   </w:num>
   <w:num w:numId="6">
-    <w:abstractNumId w:val="29"/>
+    <w:abstractNumId w:val="31"/>
   </w:num>
   <w:num w:numId="7">
     <w:abstractNumId w:val="9"/>
@@ -17267,7 +18323,7 @@
     <w:abstractNumId w:val="11"/>
   </w:num>
   <w:num w:numId="12">
-    <w:abstractNumId w:val="27"/>
+    <w:abstractNumId w:val="28"/>
   </w:num>
   <w:num w:numId="13">
     <w:abstractNumId w:val="13"/>
@@ -17276,7 +18332,7 @@
     <w:abstractNumId w:val="12"/>
   </w:num>
   <w:num w:numId="15">
-    <w:abstractNumId w:val="23"/>
+    <w:abstractNumId w:val="24"/>
   </w:num>
   <w:num w:numId="16">
     <w:abstractNumId w:val="4"/>
@@ -17288,13 +18344,13 @@
     <w:abstractNumId w:val="3"/>
   </w:num>
   <w:num w:numId="19">
-    <w:abstractNumId w:val="26"/>
+    <w:abstractNumId w:val="27"/>
   </w:num>
   <w:num w:numId="20">
     <w:abstractNumId w:val="6"/>
   </w:num>
   <w:num w:numId="21">
-    <w:abstractNumId w:val="31"/>
+    <w:abstractNumId w:val="33"/>
   </w:num>
   <w:num w:numId="22">
     <w:abstractNumId w:val="21"/>
@@ -17303,7 +18359,7 @@
     <w:abstractNumId w:val="16"/>
   </w:num>
   <w:num w:numId="24">
-    <w:abstractNumId w:val="22"/>
+    <w:abstractNumId w:val="23"/>
   </w:num>
   <w:num w:numId="25">
     <w:abstractNumId w:val="5"/>
@@ -17315,7 +18371,7 @@
     <w:abstractNumId w:val="7"/>
   </w:num>
   <w:num w:numId="28">
-    <w:abstractNumId w:val="25"/>
+    <w:abstractNumId w:val="26"/>
   </w:num>
   <w:num w:numId="29">
     <w:abstractNumId w:val="20"/>
@@ -17324,10 +18380,16 @@
     <w:abstractNumId w:val="18"/>
   </w:num>
   <w:num w:numId="31">
-    <w:abstractNumId w:val="28"/>
+    <w:abstractNumId w:val="30"/>
   </w:num>
   <w:num w:numId="32">
-    <w:abstractNumId w:val="24"/>
+    <w:abstractNumId w:val="25"/>
+  </w:num>
+  <w:num w:numId="33">
+    <w:abstractNumId w:val="29"/>
+  </w:num>
+  <w:num w:numId="34">
+    <w:abstractNumId w:val="22"/>
   </w:num>
 </w:numbering>
 </file>
@@ -18894,7 +19956,7 @@
 </file>
 
 <file path=customXml/itemProps1.xml><?xml version="1.0" encoding="utf-8"?>
-<ds:datastoreItem xmlns:ds="http://schemas.openxmlformats.org/officeDocument/2006/customXml" ds:itemID="{00D529E2-7B7D-473F-AE7B-BC52074EF28B}">
+<ds:datastoreItem xmlns:ds="http://schemas.openxmlformats.org/officeDocument/2006/customXml" ds:itemID="{2C9C99DA-F252-4E0D-9977-ED2F354F5DE3}">
   <ds:schemaRefs>
     <ds:schemaRef ds:uri="http://schemas.openxmlformats.org/officeDocument/2006/bibliography"/>
   </ds:schemaRefs>

</xml_diff>

<commit_message>
Added 3.1.1, and 4.1.2
</commit_message>
<xml_diff>
--- a/SRS/CS131Project_Deliverable3.docx
+++ b/SRS/CS131Project_Deliverable3.docx
@@ -229,8 +229,10 @@
           <w:sz w:val="32"/>
           <w:szCs w:val="32"/>
         </w:rPr>
-        <w:t>13</w:t>
-      </w:r>
+        <w:t>18</w:t>
+      </w:r>
+      <w:bookmarkStart w:id="0" w:name="_GoBack"/>
+      <w:bookmarkEnd w:id="0"/>
       <w:r>
         <w:rPr>
           <w:rFonts w:ascii="Times New Roman" w:hAnsi="Times New Roman" w:cs="Times New Roman"/>
@@ -2936,7 +2938,7 @@
           <w:szCs w:val="28"/>
         </w:rPr>
       </w:pPr>
-      <w:bookmarkStart w:id="0" w:name="_Toc306113853"/>
+      <w:bookmarkStart w:id="1" w:name="_Toc306113853"/>
       <w:r>
         <w:br w:type="page"/>
       </w:r>
@@ -2953,7 +2955,7 @@
         <w:lastRenderedPageBreak/>
         <w:t>Introduction</w:t>
       </w:r>
-      <w:bookmarkEnd w:id="0"/>
+      <w:bookmarkEnd w:id="1"/>
     </w:p>
     <w:p>
       <w:pPr>
@@ -2963,11 +2965,11 @@
           <w:numId w:val="25"/>
         </w:numPr>
       </w:pPr>
-      <w:bookmarkStart w:id="1" w:name="_Toc306113854"/>
+      <w:bookmarkStart w:id="2" w:name="_Toc306113854"/>
       <w:r>
         <w:t>Purpose of this Document</w:t>
       </w:r>
-      <w:bookmarkEnd w:id="1"/>
+      <w:bookmarkEnd w:id="2"/>
     </w:p>
     <w:p>
       <w:pPr>
@@ -2985,11 +2987,11 @@
           <w:numId w:val="25"/>
         </w:numPr>
       </w:pPr>
-      <w:bookmarkStart w:id="2" w:name="_Toc306113855"/>
+      <w:bookmarkStart w:id="3" w:name="_Toc306113855"/>
       <w:r>
         <w:t>Scope of the Development Project</w:t>
       </w:r>
-      <w:bookmarkEnd w:id="2"/>
+      <w:bookmarkEnd w:id="3"/>
     </w:p>
     <w:p>
       <w:pPr>
@@ -3033,12 +3035,12 @@
           <w:numId w:val="25"/>
         </w:numPr>
       </w:pPr>
-      <w:bookmarkStart w:id="3" w:name="_Toc306113856"/>
+      <w:bookmarkStart w:id="4" w:name="_Toc306113856"/>
       <w:r>
         <w:lastRenderedPageBreak/>
         <w:t>General Description</w:t>
       </w:r>
-      <w:bookmarkEnd w:id="3"/>
+      <w:bookmarkEnd w:id="4"/>
     </w:p>
     <w:p>
       <w:pPr>
@@ -3048,11 +3050,11 @@
           <w:numId w:val="25"/>
         </w:numPr>
       </w:pPr>
-      <w:bookmarkStart w:id="4" w:name="_Toc306113857"/>
+      <w:bookmarkStart w:id="5" w:name="_Toc306113857"/>
       <w:r>
         <w:t>Glossary</w:t>
       </w:r>
-      <w:bookmarkEnd w:id="4"/>
+      <w:bookmarkEnd w:id="5"/>
     </w:p>
     <w:p>
       <w:pPr>
@@ -3153,11 +3155,11 @@
           <w:numId w:val="25"/>
         </w:numPr>
       </w:pPr>
-      <w:bookmarkStart w:id="5" w:name="_Toc306113858"/>
+      <w:bookmarkStart w:id="6" w:name="_Toc306113858"/>
       <w:r>
         <w:t>User Characteristics</w:t>
       </w:r>
-      <w:bookmarkEnd w:id="5"/>
+      <w:bookmarkEnd w:id="6"/>
     </w:p>
     <w:p>
       <w:pPr>
@@ -3233,12 +3235,12 @@
           <w:numId w:val="25"/>
         </w:numPr>
       </w:pPr>
-      <w:bookmarkStart w:id="6" w:name="_Toc306113859"/>
+      <w:bookmarkStart w:id="7" w:name="_Toc306113859"/>
       <w:r>
         <w:lastRenderedPageBreak/>
         <w:t>Product Perspective</w:t>
       </w:r>
-      <w:bookmarkEnd w:id="6"/>
+      <w:bookmarkEnd w:id="7"/>
     </w:p>
     <w:p/>
     <w:p>
@@ -3261,7 +3263,7 @@
         <w:pStyle w:val="Heading2"/>
         <w:ind w:left="1440"/>
       </w:pPr>
-      <w:bookmarkStart w:id="7" w:name="_Toc306113860"/>
+      <w:bookmarkStart w:id="8" w:name="_Toc306113860"/>
     </w:p>
     <w:p>
       <w:pPr>
@@ -3313,7 +3315,7 @@
                         <a:effectLst/>
                         <a:extLst>
                           <a:ext uri="{C572A759-6A51-4108-AA02-DFA0A04FC94B}">
-                            <ma14:wrappingTextBoxFlag xmlns="" xmlns:mo="http://schemas.microsoft.com/office/mac/office/2008/main" xmlns:mv="urn:schemas-microsoft-com:mac:vml" xmlns:o="urn:schemas-microsoft-com:office:office" xmlns:v="urn:schemas-microsoft-com:vml" xmlns:w10="urn:schemas-microsoft-com:office:word" xmlns:w="http://schemas.openxmlformats.org/wordprocessingml/2006/main" xmlns:ma14="http://schemas.microsoft.com/office/mac/drawingml/2011/main"/>
+                            <ma14:wrappingTextBoxFlag xmlns:ma14="http://schemas.microsoft.com/office/mac/drawingml/2011/main" xmlns:w="http://schemas.openxmlformats.org/wordprocessingml/2006/main" xmlns:w10="urn:schemas-microsoft-com:office:word" xmlns:v="urn:schemas-microsoft-com:vml" xmlns:o="urn:schemas-microsoft-com:office:office" xmlns:mv="urn:schemas-microsoft-com:mac:vml" xmlns:mo="http://schemas.microsoft.com/office/mac/office/2008/main" xmlns=""/>
                           </a:ext>
                         </a:extLst>
                       </wps:spPr>
@@ -3851,7 +3853,7 @@
                         <a:effectLst/>
                         <a:extLst>
                           <a:ext uri="{C572A759-6A51-4108-AA02-DFA0A04FC94B}">
-                            <ma14:wrappingTextBoxFlag xmlns="" xmlns:mo="http://schemas.microsoft.com/office/mac/office/2008/main" xmlns:mv="urn:schemas-microsoft-com:mac:vml" xmlns:o="urn:schemas-microsoft-com:office:office" xmlns:v="urn:schemas-microsoft-com:vml" xmlns:w10="urn:schemas-microsoft-com:office:word" xmlns:w="http://schemas.openxmlformats.org/wordprocessingml/2006/main" xmlns:ma14="http://schemas.microsoft.com/office/mac/drawingml/2011/main"/>
+                            <ma14:wrappingTextBoxFlag xmlns:ma14="http://schemas.microsoft.com/office/mac/drawingml/2011/main" xmlns:w="http://schemas.openxmlformats.org/wordprocessingml/2006/main" xmlns:w10="urn:schemas-microsoft-com:office:word" xmlns:v="urn:schemas-microsoft-com:vml" xmlns:o="urn:schemas-microsoft-com:office:office" xmlns:mv="urn:schemas-microsoft-com:mac:vml" xmlns:mo="http://schemas.microsoft.com/office/mac/office/2008/main" xmlns=""/>
                           </a:ext>
                         </a:extLst>
                       </wps:spPr>
@@ -4026,7 +4028,7 @@
                         <a:effectLst/>
                         <a:extLst>
                           <a:ext uri="{C572A759-6A51-4108-AA02-DFA0A04FC94B}">
-                            <ma14:wrappingTextBoxFlag xmlns="" xmlns:mo="http://schemas.microsoft.com/office/mac/office/2008/main" xmlns:mv="urn:schemas-microsoft-com:mac:vml" xmlns:o="urn:schemas-microsoft-com:office:office" xmlns:v="urn:schemas-microsoft-com:vml" xmlns:w10="urn:schemas-microsoft-com:office:word" xmlns:w="http://schemas.openxmlformats.org/wordprocessingml/2006/main" xmlns:ma14="http://schemas.microsoft.com/office/mac/drawingml/2011/main"/>
+                            <ma14:wrappingTextBoxFlag xmlns:ma14="http://schemas.microsoft.com/office/mac/drawingml/2011/main" xmlns:w="http://schemas.openxmlformats.org/wordprocessingml/2006/main" xmlns:w10="urn:schemas-microsoft-com:office:word" xmlns:v="urn:schemas-microsoft-com:vml" xmlns:o="urn:schemas-microsoft-com:office:office" xmlns:mv="urn:schemas-microsoft-com:mac:vml" xmlns:mo="http://schemas.microsoft.com/office/mac/office/2008/main" xmlns=""/>
                           </a:ext>
                         </a:extLst>
                       </wps:spPr>
@@ -4128,7 +4130,7 @@
                         <a:effectLst/>
                         <a:extLst>
                           <a:ext uri="{C572A759-6A51-4108-AA02-DFA0A04FC94B}">
-                            <ma14:wrappingTextBoxFlag xmlns="" xmlns:mo="http://schemas.microsoft.com/office/mac/office/2008/main" xmlns:mv="urn:schemas-microsoft-com:mac:vml" xmlns:o="urn:schemas-microsoft-com:office:office" xmlns:v="urn:schemas-microsoft-com:vml" xmlns:w10="urn:schemas-microsoft-com:office:word" xmlns:w="http://schemas.openxmlformats.org/wordprocessingml/2006/main" xmlns:ma14="http://schemas.microsoft.com/office/mac/drawingml/2011/main"/>
+                            <ma14:wrappingTextBoxFlag xmlns:ma14="http://schemas.microsoft.com/office/mac/drawingml/2011/main" xmlns:w="http://schemas.openxmlformats.org/wordprocessingml/2006/main" xmlns:w10="urn:schemas-microsoft-com:office:word" xmlns:v="urn:schemas-microsoft-com:vml" xmlns:o="urn:schemas-microsoft-com:office:office" xmlns:mv="urn:schemas-microsoft-com:mac:vml" xmlns:mo="http://schemas.microsoft.com/office/mac/office/2008/main" xmlns=""/>
                           </a:ext>
                         </a:extLst>
                       </wps:spPr>
@@ -4222,7 +4224,7 @@
                         <a:effectLst/>
                         <a:extLst>
                           <a:ext uri="{C572A759-6A51-4108-AA02-DFA0A04FC94B}">
-                            <ma14:wrappingTextBoxFlag xmlns="" xmlns:mo="http://schemas.microsoft.com/office/mac/office/2008/main" xmlns:mv="urn:schemas-microsoft-com:mac:vml" xmlns:o="urn:schemas-microsoft-com:office:office" xmlns:v="urn:schemas-microsoft-com:vml" xmlns:w10="urn:schemas-microsoft-com:office:word" xmlns:w="http://schemas.openxmlformats.org/wordprocessingml/2006/main" xmlns:ma14="http://schemas.microsoft.com/office/mac/drawingml/2011/main"/>
+                            <ma14:wrappingTextBoxFlag xmlns:ma14="http://schemas.microsoft.com/office/mac/drawingml/2011/main" xmlns:w="http://schemas.openxmlformats.org/wordprocessingml/2006/main" xmlns:w10="urn:schemas-microsoft-com:office:word" xmlns:v="urn:schemas-microsoft-com:vml" xmlns:o="urn:schemas-microsoft-com:office:office" xmlns:mv="urn:schemas-microsoft-com:mac:vml" xmlns:mo="http://schemas.microsoft.com/office/mac/office/2008/main" xmlns=""/>
                           </a:ext>
                         </a:extLst>
                       </wps:spPr>
@@ -4321,7 +4323,7 @@
                         <a:effectLst/>
                         <a:extLst>
                           <a:ext uri="{C572A759-6A51-4108-AA02-DFA0A04FC94B}">
-                            <ma14:wrappingTextBoxFlag xmlns="" xmlns:mo="http://schemas.microsoft.com/office/mac/office/2008/main" xmlns:mv="urn:schemas-microsoft-com:mac:vml" xmlns:o="urn:schemas-microsoft-com:office:office" xmlns:v="urn:schemas-microsoft-com:vml" xmlns:w10="urn:schemas-microsoft-com:office:word" xmlns:w="http://schemas.openxmlformats.org/wordprocessingml/2006/main" xmlns:ma14="http://schemas.microsoft.com/office/mac/drawingml/2011/main"/>
+                            <ma14:wrappingTextBoxFlag xmlns:ma14="http://schemas.microsoft.com/office/mac/drawingml/2011/main" xmlns:w="http://schemas.openxmlformats.org/wordprocessingml/2006/main" xmlns:w10="urn:schemas-microsoft-com:office:word" xmlns:v="urn:schemas-microsoft-com:vml" xmlns:o="urn:schemas-microsoft-com:office:office" xmlns:mv="urn:schemas-microsoft-com:mac:vml" xmlns:mo="http://schemas.microsoft.com/office/mac/office/2008/main" xmlns=""/>
                           </a:ext>
                         </a:extLst>
                       </wps:spPr>
@@ -4707,7 +4709,7 @@
         <w:lastRenderedPageBreak/>
         <w:t>System Functional Requirements</w:t>
       </w:r>
-      <w:bookmarkEnd w:id="7"/>
+      <w:bookmarkEnd w:id="8"/>
     </w:p>
     <w:p>
       <w:pPr>
@@ -4978,11 +4980,11 @@
           <w:numId w:val="25"/>
         </w:numPr>
       </w:pPr>
-      <w:bookmarkStart w:id="8" w:name="_Toc306113861"/>
+      <w:bookmarkStart w:id="9" w:name="_Toc306113861"/>
       <w:r>
         <w:t>General Constraints and Assumptions</w:t>
       </w:r>
-      <w:bookmarkEnd w:id="8"/>
+      <w:bookmarkEnd w:id="9"/>
     </w:p>
     <w:p>
       <w:pPr>
@@ -4995,7 +4997,7 @@
           <w:szCs w:val="26"/>
         </w:rPr>
       </w:pPr>
-      <w:bookmarkStart w:id="9" w:name="_Toc306113862"/>
+      <w:bookmarkStart w:id="10" w:name="_Toc306113862"/>
       <w:r>
         <w:br w:type="page"/>
       </w:r>
@@ -5012,8 +5014,8 @@
         <w:lastRenderedPageBreak/>
         <w:t>User View of Product Use</w:t>
       </w:r>
-      <w:bookmarkStart w:id="10" w:name="_Toc306113863"/>
-      <w:bookmarkEnd w:id="9"/>
+      <w:bookmarkStart w:id="11" w:name="_Toc306113863"/>
+      <w:bookmarkEnd w:id="10"/>
     </w:p>
     <w:p/>
     <w:p>
@@ -5488,7 +5490,7 @@
         <w:lastRenderedPageBreak/>
         <w:t>Specific Requirements</w:t>
       </w:r>
-      <w:bookmarkEnd w:id="10"/>
+      <w:bookmarkEnd w:id="11"/>
     </w:p>
     <w:p>
       <w:pPr>
@@ -5498,11 +5500,11 @@
           <w:numId w:val="11"/>
         </w:numPr>
       </w:pPr>
-      <w:bookmarkStart w:id="11" w:name="_Toc306113864"/>
+      <w:bookmarkStart w:id="12" w:name="_Toc306113864"/>
       <w:r>
         <w:t>Interface Requirements</w:t>
       </w:r>
-      <w:bookmarkEnd w:id="11"/>
+      <w:bookmarkEnd w:id="12"/>
     </w:p>
     <w:p>
       <w:pPr>
@@ -5522,16 +5524,1006 @@
           <w:numId w:val="11"/>
         </w:numPr>
       </w:pPr>
-      <w:bookmarkStart w:id="12" w:name="_Toc306113865"/>
+      <w:bookmarkStart w:id="13" w:name="_Toc306113865"/>
       <w:r>
         <w:t>User Interface</w:t>
       </w:r>
-      <w:bookmarkStart w:id="13" w:name="_Toc306113866"/>
-      <w:bookmarkEnd w:id="12"/>
-    </w:p>
-    <w:p>
-      <w:r>
-        <w:t>The User Interface will be a Java-capable Web Browser</w:t>
+      <w:bookmarkStart w:id="14" w:name="_Toc306113866"/>
+      <w:bookmarkEnd w:id="13"/>
+    </w:p>
+    <w:p>
+      <w:pPr>
+        <w:pStyle w:val="Heading3"/>
+        <w:ind w:left="1440"/>
+        <w:rPr>
+          <w:rFonts w:asciiTheme="minorHAnsi" w:eastAsiaTheme="minorHAnsi" w:hAnsiTheme="minorHAnsi" w:cstheme="minorBidi"/>
+          <w:b w:val="0"/>
+          <w:bCs w:val="0"/>
+          <w:color w:val="auto"/>
+        </w:rPr>
+      </w:pPr>
+      <w:r>
+        <w:rPr>
+          <w:rFonts w:asciiTheme="minorHAnsi" w:eastAsiaTheme="minorHAnsi" w:hAnsiTheme="minorHAnsi" w:cstheme="minorBidi"/>
+          <w:b w:val="0"/>
+          <w:bCs w:val="0"/>
+          <w:color w:val="auto"/>
+        </w:rPr>
+        <w:t>Users of the web system will directly manipulate or interact with a terminal station.</w:t>
+      </w:r>
+      <w:r>
+        <w:rPr>
+          <w:rFonts w:asciiTheme="minorHAnsi" w:eastAsiaTheme="minorHAnsi" w:hAnsiTheme="minorHAnsi" w:cstheme="minorBidi"/>
+          <w:b w:val="0"/>
+          <w:bCs w:val="0"/>
+          <w:color w:val="auto"/>
+        </w:rPr>
+        <w:t xml:space="preserve">  </w:t>
+      </w:r>
+      <w:r>
+        <w:rPr>
+          <w:rFonts w:asciiTheme="minorHAnsi" w:eastAsiaTheme="minorHAnsi" w:hAnsiTheme="minorHAnsi" w:cstheme="minorBidi"/>
+          <w:b w:val="0"/>
+          <w:bCs w:val="0"/>
+          <w:color w:val="auto"/>
+        </w:rPr>
+        <w:t>The</w:t>
+      </w:r>
+      <w:r>
+        <w:rPr>
+          <w:rFonts w:asciiTheme="minorHAnsi" w:eastAsiaTheme="minorHAnsi" w:hAnsiTheme="minorHAnsi" w:cstheme="minorBidi"/>
+          <w:b w:val="0"/>
+          <w:bCs w:val="0"/>
+          <w:color w:val="auto"/>
+        </w:rPr>
+        <w:t xml:space="preserve"> </w:t>
+      </w:r>
+      <w:r>
+        <w:rPr>
+          <w:rFonts w:asciiTheme="minorHAnsi" w:eastAsiaTheme="minorHAnsi" w:hAnsiTheme="minorHAnsi" w:cstheme="minorBidi"/>
+          <w:b w:val="0"/>
+          <w:bCs w:val="0"/>
+          <w:color w:val="auto"/>
+        </w:rPr>
+        <w:t>following is an overview of the elements which the user can directly manipulate</w:t>
+      </w:r>
+      <w:r>
+        <w:rPr>
+          <w:rFonts w:asciiTheme="minorHAnsi" w:eastAsiaTheme="minorHAnsi" w:hAnsiTheme="minorHAnsi" w:cstheme="minorBidi"/>
+          <w:b w:val="0"/>
+          <w:bCs w:val="0"/>
+          <w:color w:val="auto"/>
+        </w:rPr>
+        <w:t xml:space="preserve"> </w:t>
+      </w:r>
+      <w:r>
+        <w:rPr>
+          <w:rFonts w:asciiTheme="minorHAnsi" w:eastAsiaTheme="minorHAnsi" w:hAnsiTheme="minorHAnsi" w:cstheme="minorBidi"/>
+          <w:b w:val="0"/>
+          <w:bCs w:val="0"/>
+          <w:color w:val="auto"/>
+        </w:rPr>
+        <w:t>or control within the web system.</w:t>
+      </w:r>
+    </w:p>
+    <w:p>
+      <w:pPr>
+        <w:pStyle w:val="Heading3"/>
+        <w:ind w:left="1440"/>
+        <w:rPr>
+          <w:rFonts w:asciiTheme="minorHAnsi" w:eastAsiaTheme="minorHAnsi" w:hAnsiTheme="minorHAnsi" w:cstheme="minorBidi"/>
+          <w:b w:val="0"/>
+          <w:bCs w:val="0"/>
+          <w:color w:val="auto"/>
+        </w:rPr>
+      </w:pPr>
+      <w:r>
+        <w:rPr>
+          <w:rFonts w:asciiTheme="minorHAnsi" w:eastAsiaTheme="minorHAnsi" w:hAnsiTheme="minorHAnsi" w:cstheme="minorBidi"/>
+          <w:b w:val="0"/>
+          <w:bCs w:val="0"/>
+          <w:color w:val="auto"/>
+        </w:rPr>
+        <w:t>The system distinguishes between three sets of users:</w:t>
+      </w:r>
+    </w:p>
+    <w:p>
+      <w:pPr>
+        <w:pStyle w:val="Heading3"/>
+        <w:numPr>
+          <w:ilvl w:val="0"/>
+          <w:numId w:val="35"/>
+        </w:numPr>
+        <w:spacing w:before="0"/>
+        <w:rPr>
+          <w:rFonts w:asciiTheme="minorHAnsi" w:eastAsiaTheme="minorHAnsi" w:hAnsiTheme="minorHAnsi" w:cstheme="minorBidi"/>
+          <w:bCs w:val="0"/>
+          <w:color w:val="auto"/>
+        </w:rPr>
+      </w:pPr>
+      <w:r>
+        <w:rPr>
+          <w:rFonts w:asciiTheme="minorHAnsi" w:eastAsiaTheme="minorHAnsi" w:hAnsiTheme="minorHAnsi" w:cstheme="minorBidi"/>
+          <w:bCs w:val="0"/>
+          <w:color w:val="auto"/>
+        </w:rPr>
+        <w:t>Customer Interfaces:</w:t>
+      </w:r>
+    </w:p>
+    <w:p>
+      <w:pPr>
+        <w:pStyle w:val="Heading3"/>
+        <w:numPr>
+          <w:ilvl w:val="1"/>
+          <w:numId w:val="35"/>
+        </w:numPr>
+        <w:spacing w:before="0"/>
+        <w:rPr>
+          <w:rFonts w:asciiTheme="minorHAnsi" w:eastAsiaTheme="minorHAnsi" w:hAnsiTheme="minorHAnsi" w:cstheme="minorBidi"/>
+          <w:b w:val="0"/>
+          <w:bCs w:val="0"/>
+          <w:color w:val="auto"/>
+        </w:rPr>
+      </w:pPr>
+      <w:r>
+        <w:rPr>
+          <w:rFonts w:asciiTheme="minorHAnsi" w:eastAsiaTheme="minorHAnsi" w:hAnsiTheme="minorHAnsi" w:cstheme="minorBidi"/>
+          <w:b w:val="0"/>
+          <w:bCs w:val="0"/>
+          <w:color w:val="auto"/>
+        </w:rPr>
+        <w:t>New Customers User Interface</w:t>
+      </w:r>
+      <w:r>
+        <w:rPr>
+          <w:rFonts w:asciiTheme="minorHAnsi" w:eastAsiaTheme="minorHAnsi" w:hAnsiTheme="minorHAnsi" w:cstheme="minorBidi"/>
+          <w:b w:val="0"/>
+          <w:bCs w:val="0"/>
+          <w:color w:val="auto"/>
+        </w:rPr>
+        <w:t xml:space="preserve">:  </w:t>
+      </w:r>
+    </w:p>
+    <w:p>
+      <w:pPr>
+        <w:pStyle w:val="Heading3"/>
+        <w:spacing w:before="0"/>
+        <w:ind w:left="2880"/>
+        <w:rPr>
+          <w:rFonts w:asciiTheme="minorHAnsi" w:eastAsiaTheme="minorHAnsi" w:hAnsiTheme="minorHAnsi" w:cstheme="minorBidi"/>
+          <w:b w:val="0"/>
+          <w:bCs w:val="0"/>
+          <w:color w:val="auto"/>
+        </w:rPr>
+      </w:pPr>
+      <w:r>
+        <w:rPr>
+          <w:rFonts w:asciiTheme="minorHAnsi" w:eastAsiaTheme="minorHAnsi" w:hAnsiTheme="minorHAnsi" w:cstheme="minorBidi"/>
+          <w:b w:val="0"/>
+          <w:bCs w:val="0"/>
+          <w:color w:val="auto"/>
+        </w:rPr>
+        <w:t xml:space="preserve">The registration web page enables new users to create a username, enter phone number or password, and </w:t>
+      </w:r>
+      <w:r>
+        <w:rPr>
+          <w:rFonts w:asciiTheme="minorHAnsi" w:eastAsiaTheme="minorHAnsi" w:hAnsiTheme="minorHAnsi" w:cstheme="minorBidi"/>
+          <w:b w:val="0"/>
+          <w:bCs w:val="0"/>
+          <w:color w:val="auto"/>
+        </w:rPr>
+        <w:t>e</w:t>
+      </w:r>
+      <w:r>
+        <w:rPr>
+          <w:rFonts w:asciiTheme="minorHAnsi" w:eastAsiaTheme="minorHAnsi" w:hAnsiTheme="minorHAnsi" w:cstheme="minorBidi"/>
+          <w:b w:val="0"/>
+          <w:bCs w:val="0"/>
+          <w:color w:val="auto"/>
+        </w:rPr>
+        <w:t xml:space="preserve">nter other identifying attributes needed to register a user into the system. </w:t>
+      </w:r>
+      <w:r>
+        <w:rPr>
+          <w:rFonts w:asciiTheme="minorHAnsi" w:eastAsiaTheme="minorHAnsi" w:hAnsiTheme="minorHAnsi" w:cstheme="minorBidi"/>
+          <w:b w:val="0"/>
+          <w:bCs w:val="0"/>
+          <w:color w:val="auto"/>
+        </w:rPr>
+        <w:t xml:space="preserve"> </w:t>
+      </w:r>
+      <w:r>
+        <w:rPr>
+          <w:rFonts w:asciiTheme="minorHAnsi" w:eastAsiaTheme="minorHAnsi" w:hAnsiTheme="minorHAnsi" w:cstheme="minorBidi"/>
+          <w:b w:val="0"/>
+          <w:bCs w:val="0"/>
+          <w:color w:val="auto"/>
+        </w:rPr>
+        <w:t>Users fill this information</w:t>
+      </w:r>
+      <w:r>
+        <w:rPr>
+          <w:rFonts w:asciiTheme="minorHAnsi" w:eastAsiaTheme="minorHAnsi" w:hAnsiTheme="minorHAnsi" w:cstheme="minorBidi"/>
+          <w:b w:val="0"/>
+          <w:bCs w:val="0"/>
+          <w:color w:val="auto"/>
+        </w:rPr>
+        <w:t xml:space="preserve"> </w:t>
+      </w:r>
+      <w:r>
+        <w:rPr>
+          <w:rFonts w:asciiTheme="minorHAnsi" w:eastAsiaTheme="minorHAnsi" w:hAnsiTheme="minorHAnsi" w:cstheme="minorBidi"/>
+          <w:b w:val="0"/>
+          <w:bCs w:val="0"/>
+          <w:color w:val="auto"/>
+        </w:rPr>
+        <w:t>and then are</w:t>
+      </w:r>
+      <w:r>
+        <w:rPr>
+          <w:rFonts w:asciiTheme="minorHAnsi" w:eastAsiaTheme="minorHAnsi" w:hAnsiTheme="minorHAnsi" w:cstheme="minorBidi"/>
+          <w:b w:val="0"/>
+          <w:bCs w:val="0"/>
+          <w:color w:val="auto"/>
+        </w:rPr>
+        <w:t xml:space="preserve"> </w:t>
+      </w:r>
+      <w:r>
+        <w:rPr>
+          <w:rFonts w:asciiTheme="minorHAnsi" w:eastAsiaTheme="minorHAnsi" w:hAnsiTheme="minorHAnsi" w:cstheme="minorBidi"/>
+          <w:b w:val="0"/>
+          <w:bCs w:val="0"/>
+          <w:color w:val="auto"/>
+        </w:rPr>
+        <w:t>prompted to click a Submit button. There is also the option to click a Clear</w:t>
+      </w:r>
+      <w:r>
+        <w:rPr>
+          <w:rFonts w:asciiTheme="minorHAnsi" w:eastAsiaTheme="minorHAnsi" w:hAnsiTheme="minorHAnsi" w:cstheme="minorBidi"/>
+          <w:b w:val="0"/>
+          <w:bCs w:val="0"/>
+          <w:color w:val="auto"/>
+        </w:rPr>
+        <w:t xml:space="preserve"> </w:t>
+      </w:r>
+      <w:r>
+        <w:rPr>
+          <w:rFonts w:asciiTheme="minorHAnsi" w:eastAsiaTheme="minorHAnsi" w:hAnsiTheme="minorHAnsi" w:cstheme="minorBidi"/>
+          <w:b w:val="0"/>
+          <w:bCs w:val="0"/>
+          <w:color w:val="auto"/>
+        </w:rPr>
+        <w:t>button to erase</w:t>
+      </w:r>
+      <w:r>
+        <w:rPr>
+          <w:rFonts w:asciiTheme="minorHAnsi" w:eastAsiaTheme="minorHAnsi" w:hAnsiTheme="minorHAnsi" w:cstheme="minorBidi"/>
+          <w:b w:val="0"/>
+          <w:bCs w:val="0"/>
+          <w:color w:val="auto"/>
+        </w:rPr>
+        <w:tab/>
+        <w:t>undesired entries if necessary.</w:t>
+      </w:r>
+    </w:p>
+    <w:p>
+      <w:pPr>
+        <w:pStyle w:val="Heading3"/>
+        <w:spacing w:before="0"/>
+        <w:ind w:left="2880"/>
+        <w:rPr>
+          <w:rFonts w:asciiTheme="minorHAnsi" w:eastAsiaTheme="minorHAnsi" w:hAnsiTheme="minorHAnsi" w:cstheme="minorBidi"/>
+          <w:b w:val="0"/>
+          <w:bCs w:val="0"/>
+          <w:color w:val="auto"/>
+        </w:rPr>
+      </w:pPr>
+    </w:p>
+    <w:p>
+      <w:pPr>
+        <w:pStyle w:val="Heading3"/>
+        <w:numPr>
+          <w:ilvl w:val="1"/>
+          <w:numId w:val="35"/>
+        </w:numPr>
+        <w:spacing w:before="0"/>
+        <w:rPr>
+          <w:rFonts w:asciiTheme="minorHAnsi" w:eastAsiaTheme="minorHAnsi" w:hAnsiTheme="minorHAnsi" w:cstheme="minorBidi"/>
+          <w:b w:val="0"/>
+          <w:bCs w:val="0"/>
+          <w:color w:val="auto"/>
+        </w:rPr>
+      </w:pPr>
+      <w:r>
+        <w:rPr>
+          <w:rFonts w:asciiTheme="minorHAnsi" w:eastAsiaTheme="minorHAnsi" w:hAnsiTheme="minorHAnsi" w:cstheme="minorBidi"/>
+          <w:b w:val="0"/>
+          <w:bCs w:val="0"/>
+          <w:color w:val="auto"/>
+        </w:rPr>
+        <w:t>Current/Returning Customers User Interface:</w:t>
+      </w:r>
+    </w:p>
+    <w:p>
+      <w:pPr>
+        <w:pStyle w:val="Heading3"/>
+        <w:spacing w:before="0"/>
+        <w:ind w:left="2880" w:hanging="360"/>
+        <w:rPr>
+          <w:rFonts w:asciiTheme="minorHAnsi" w:eastAsiaTheme="minorHAnsi" w:hAnsiTheme="minorHAnsi" w:cstheme="minorBidi"/>
+          <w:b w:val="0"/>
+          <w:bCs w:val="0"/>
+          <w:color w:val="auto"/>
+        </w:rPr>
+      </w:pPr>
+      <w:r>
+        <w:rPr>
+          <w:rFonts w:asciiTheme="minorHAnsi" w:eastAsiaTheme="minorHAnsi" w:hAnsiTheme="minorHAnsi" w:cstheme="minorBidi"/>
+          <w:b w:val="0"/>
+          <w:bCs w:val="0"/>
+          <w:color w:val="auto"/>
+        </w:rPr>
+        <w:tab/>
+        <w:t xml:space="preserve">The registration web page is divided into </w:t>
+      </w:r>
+      <w:r>
+        <w:rPr>
+          <w:rFonts w:asciiTheme="minorHAnsi" w:eastAsiaTheme="minorHAnsi" w:hAnsiTheme="minorHAnsi" w:cstheme="minorBidi"/>
+          <w:b w:val="0"/>
+          <w:bCs w:val="0"/>
+          <w:color w:val="auto"/>
+        </w:rPr>
+        <w:t>two parts such that the left is r</w:t>
+      </w:r>
+      <w:r>
+        <w:rPr>
+          <w:rFonts w:asciiTheme="minorHAnsi" w:eastAsiaTheme="minorHAnsi" w:hAnsiTheme="minorHAnsi" w:cstheme="minorBidi"/>
+          <w:b w:val="0"/>
+          <w:bCs w:val="0"/>
+          <w:color w:val="auto"/>
+        </w:rPr>
+        <w:t>egistration for new customers and the right is login for returning</w:t>
+      </w:r>
+      <w:r>
+        <w:rPr>
+          <w:rFonts w:asciiTheme="minorHAnsi" w:eastAsiaTheme="minorHAnsi" w:hAnsiTheme="minorHAnsi" w:cstheme="minorBidi"/>
+          <w:b w:val="0"/>
+          <w:bCs w:val="0"/>
+          <w:color w:val="auto"/>
+        </w:rPr>
+        <w:t xml:space="preserve"> </w:t>
+      </w:r>
+      <w:r>
+        <w:rPr>
+          <w:rFonts w:asciiTheme="minorHAnsi" w:eastAsiaTheme="minorHAnsi" w:hAnsiTheme="minorHAnsi" w:cstheme="minorBidi"/>
+          <w:b w:val="0"/>
+          <w:bCs w:val="0"/>
+          <w:color w:val="auto"/>
+        </w:rPr>
+        <w:t xml:space="preserve">customers. </w:t>
+      </w:r>
+      <w:r>
+        <w:rPr>
+          <w:rFonts w:asciiTheme="minorHAnsi" w:eastAsiaTheme="minorHAnsi" w:hAnsiTheme="minorHAnsi" w:cstheme="minorBidi"/>
+          <w:b w:val="0"/>
+          <w:bCs w:val="0"/>
+          <w:color w:val="auto"/>
+        </w:rPr>
+        <w:t xml:space="preserve"> </w:t>
+      </w:r>
+      <w:r>
+        <w:rPr>
+          <w:rFonts w:asciiTheme="minorHAnsi" w:eastAsiaTheme="minorHAnsi" w:hAnsiTheme="minorHAnsi" w:cstheme="minorBidi"/>
+          <w:b w:val="0"/>
+          <w:bCs w:val="0"/>
+          <w:color w:val="auto"/>
+        </w:rPr>
+        <w:t>This login for returning customers is intended to be quick and convenient, so that only email/phone number or email/password is needed to login to the system.</w:t>
+      </w:r>
+    </w:p>
+    <w:p>
+      <w:pPr>
+        <w:pStyle w:val="Heading3"/>
+        <w:spacing w:before="0"/>
+        <w:ind w:left="1440"/>
+        <w:rPr>
+          <w:rFonts w:asciiTheme="minorHAnsi" w:eastAsiaTheme="minorHAnsi" w:hAnsiTheme="minorHAnsi" w:cstheme="minorBidi"/>
+          <w:b w:val="0"/>
+          <w:bCs w:val="0"/>
+          <w:color w:val="auto"/>
+        </w:rPr>
+      </w:pPr>
+    </w:p>
+    <w:p>
+      <w:pPr>
+        <w:pStyle w:val="Heading3"/>
+        <w:numPr>
+          <w:ilvl w:val="0"/>
+          <w:numId w:val="35"/>
+        </w:numPr>
+        <w:spacing w:before="0"/>
+        <w:rPr>
+          <w:rFonts w:asciiTheme="minorHAnsi" w:eastAsiaTheme="minorHAnsi" w:hAnsiTheme="minorHAnsi" w:cstheme="minorBidi"/>
+          <w:bCs w:val="0"/>
+          <w:color w:val="auto"/>
+        </w:rPr>
+      </w:pPr>
+      <w:r>
+        <w:rPr>
+          <w:rFonts w:asciiTheme="minorHAnsi" w:eastAsiaTheme="minorHAnsi" w:hAnsiTheme="minorHAnsi" w:cstheme="minorBidi"/>
+          <w:bCs w:val="0"/>
+          <w:color w:val="auto"/>
+        </w:rPr>
+        <w:t>Staff User Interface:</w:t>
+      </w:r>
+    </w:p>
+    <w:p>
+      <w:pPr>
+        <w:pStyle w:val="Heading3"/>
+        <w:spacing w:before="0"/>
+        <w:ind w:left="1800" w:hanging="360"/>
+        <w:rPr>
+          <w:rFonts w:asciiTheme="minorHAnsi" w:eastAsiaTheme="minorHAnsi" w:hAnsiTheme="minorHAnsi" w:cstheme="minorBidi"/>
+          <w:b w:val="0"/>
+          <w:bCs w:val="0"/>
+          <w:color w:val="auto"/>
+        </w:rPr>
+      </w:pPr>
+      <w:r>
+        <w:rPr>
+          <w:rFonts w:asciiTheme="minorHAnsi" w:eastAsiaTheme="minorHAnsi" w:hAnsiTheme="minorHAnsi" w:cstheme="minorBidi"/>
+          <w:b w:val="0"/>
+          <w:bCs w:val="0"/>
+          <w:color w:val="auto"/>
+        </w:rPr>
+        <w:tab/>
+        <w:t>The staff will see a "current customer" webpage, which lists the most recent requests from customers who are</w:t>
+      </w:r>
+      <w:r>
+        <w:rPr>
+          <w:rFonts w:asciiTheme="minorHAnsi" w:eastAsiaTheme="minorHAnsi" w:hAnsiTheme="minorHAnsi" w:cstheme="minorBidi"/>
+          <w:b w:val="0"/>
+          <w:bCs w:val="0"/>
+          <w:color w:val="auto"/>
+        </w:rPr>
+        <w:t xml:space="preserve"> </w:t>
+      </w:r>
+      <w:r>
+        <w:rPr>
+          <w:rFonts w:asciiTheme="minorHAnsi" w:eastAsiaTheme="minorHAnsi" w:hAnsiTheme="minorHAnsi" w:cstheme="minorBidi"/>
+          <w:b w:val="0"/>
+          <w:bCs w:val="0"/>
+          <w:color w:val="auto"/>
+        </w:rPr>
+        <w:t>waiting for a rental. It will have all pertinent information such as the name of the customer, the equipment</w:t>
+      </w:r>
+      <w:r>
+        <w:rPr>
+          <w:rFonts w:asciiTheme="minorHAnsi" w:eastAsiaTheme="minorHAnsi" w:hAnsiTheme="minorHAnsi" w:cstheme="minorBidi"/>
+          <w:b w:val="0"/>
+          <w:bCs w:val="0"/>
+          <w:color w:val="auto"/>
+        </w:rPr>
+        <w:t xml:space="preserve"> </w:t>
+      </w:r>
+      <w:r>
+        <w:rPr>
+          <w:rFonts w:asciiTheme="minorHAnsi" w:eastAsiaTheme="minorHAnsi" w:hAnsiTheme="minorHAnsi" w:cstheme="minorBidi"/>
+          <w:b w:val="0"/>
+          <w:bCs w:val="0"/>
+          <w:color w:val="auto"/>
+        </w:rPr>
+        <w:t>desired to be rented as well as the quantity of the rental and how many other individuals are with the customer</w:t>
+      </w:r>
+      <w:r>
+        <w:rPr>
+          <w:rFonts w:asciiTheme="minorHAnsi" w:eastAsiaTheme="minorHAnsi" w:hAnsiTheme="minorHAnsi" w:cstheme="minorBidi"/>
+          <w:b w:val="0"/>
+          <w:bCs w:val="0"/>
+          <w:color w:val="auto"/>
+        </w:rPr>
+        <w:t xml:space="preserve"> </w:t>
+      </w:r>
+      <w:r>
+        <w:rPr>
+          <w:rFonts w:asciiTheme="minorHAnsi" w:eastAsiaTheme="minorHAnsi" w:hAnsiTheme="minorHAnsi" w:cstheme="minorBidi"/>
+          <w:b w:val="0"/>
+          <w:bCs w:val="0"/>
+          <w:color w:val="auto"/>
+        </w:rPr>
+        <w:t xml:space="preserve">as a group. </w:t>
+      </w:r>
+    </w:p>
+    <w:p>
+      <w:pPr>
+        <w:pStyle w:val="Heading3"/>
+        <w:spacing w:before="0"/>
+        <w:ind w:left="1440"/>
+        <w:rPr>
+          <w:rFonts w:asciiTheme="minorHAnsi" w:eastAsiaTheme="minorHAnsi" w:hAnsiTheme="minorHAnsi" w:cstheme="minorBidi"/>
+          <w:b w:val="0"/>
+          <w:bCs w:val="0"/>
+          <w:color w:val="auto"/>
+        </w:rPr>
+      </w:pPr>
+    </w:p>
+    <w:p>
+      <w:pPr>
+        <w:pStyle w:val="Heading3"/>
+        <w:spacing w:before="0"/>
+        <w:ind w:left="1800" w:hanging="360"/>
+        <w:rPr>
+          <w:rFonts w:asciiTheme="minorHAnsi" w:eastAsiaTheme="minorHAnsi" w:hAnsiTheme="minorHAnsi" w:cstheme="minorBidi"/>
+          <w:b w:val="0"/>
+          <w:bCs w:val="0"/>
+          <w:color w:val="auto"/>
+        </w:rPr>
+      </w:pPr>
+      <w:r>
+        <w:rPr>
+          <w:rFonts w:asciiTheme="minorHAnsi" w:eastAsiaTheme="minorHAnsi" w:hAnsiTheme="minorHAnsi" w:cstheme="minorBidi"/>
+          <w:b w:val="0"/>
+          <w:bCs w:val="0"/>
+          <w:color w:val="auto"/>
+        </w:rPr>
+        <w:tab/>
+        <w:t>The staff will also have access to a "sales webpage", which will give descriptive information on a particular customer's</w:t>
+      </w:r>
+      <w:r>
+        <w:rPr>
+          <w:rFonts w:asciiTheme="minorHAnsi" w:eastAsiaTheme="minorHAnsi" w:hAnsiTheme="minorHAnsi" w:cstheme="minorBidi"/>
+          <w:b w:val="0"/>
+          <w:bCs w:val="0"/>
+          <w:color w:val="auto"/>
+        </w:rPr>
+        <w:t xml:space="preserve"> </w:t>
+      </w:r>
+      <w:r>
+        <w:rPr>
+          <w:rFonts w:asciiTheme="minorHAnsi" w:eastAsiaTheme="minorHAnsi" w:hAnsiTheme="minorHAnsi" w:cstheme="minorBidi"/>
+          <w:b w:val="0"/>
+          <w:bCs w:val="0"/>
+          <w:color w:val="auto"/>
+        </w:rPr>
+        <w:t>rentals, the duration of those rentals, and the final calculated cost (minus the cost of a pre</w:t>
+      </w:r>
+      <w:r>
+        <w:rPr>
+          <w:rFonts w:asciiTheme="minorHAnsi" w:eastAsiaTheme="minorHAnsi" w:hAnsiTheme="minorHAnsi" w:cstheme="minorBidi"/>
+          <w:b w:val="0"/>
+          <w:bCs w:val="0"/>
+          <w:color w:val="auto"/>
+        </w:rPr>
+        <w:t>-</w:t>
+      </w:r>
+      <w:r>
+        <w:rPr>
+          <w:rFonts w:asciiTheme="minorHAnsi" w:eastAsiaTheme="minorHAnsi" w:hAnsiTheme="minorHAnsi" w:cstheme="minorBidi"/>
+          <w:b w:val="0"/>
+          <w:bCs w:val="0"/>
+          <w:color w:val="auto"/>
+        </w:rPr>
+        <w:t>calculated grace period).</w:t>
+      </w:r>
+    </w:p>
+    <w:p>
+      <w:pPr>
+        <w:pStyle w:val="Heading3"/>
+        <w:spacing w:before="0"/>
+        <w:ind w:left="1440"/>
+        <w:rPr>
+          <w:rFonts w:asciiTheme="minorHAnsi" w:eastAsiaTheme="minorHAnsi" w:hAnsiTheme="minorHAnsi" w:cstheme="minorBidi"/>
+          <w:b w:val="0"/>
+          <w:bCs w:val="0"/>
+          <w:color w:val="auto"/>
+        </w:rPr>
+      </w:pPr>
+    </w:p>
+    <w:p>
+      <w:pPr>
+        <w:pStyle w:val="Heading3"/>
+        <w:spacing w:before="0"/>
+        <w:ind w:left="1800" w:hanging="360"/>
+        <w:rPr>
+          <w:rFonts w:asciiTheme="minorHAnsi" w:eastAsiaTheme="minorHAnsi" w:hAnsiTheme="minorHAnsi" w:cstheme="minorBidi"/>
+          <w:b w:val="0"/>
+          <w:bCs w:val="0"/>
+          <w:color w:val="auto"/>
+        </w:rPr>
+      </w:pPr>
+      <w:r>
+        <w:rPr>
+          <w:rFonts w:asciiTheme="minorHAnsi" w:eastAsiaTheme="minorHAnsi" w:hAnsiTheme="minorHAnsi" w:cstheme="minorBidi"/>
+          <w:b w:val="0"/>
+          <w:bCs w:val="0"/>
+          <w:color w:val="auto"/>
+        </w:rPr>
+        <w:tab/>
+        <w:t>Additionally, the staff (just like the customers) will have their own login page, so that the system can uniquely</w:t>
+      </w:r>
+      <w:r>
+        <w:rPr>
+          <w:rFonts w:asciiTheme="minorHAnsi" w:eastAsiaTheme="minorHAnsi" w:hAnsiTheme="minorHAnsi" w:cstheme="minorBidi"/>
+          <w:b w:val="0"/>
+          <w:bCs w:val="0"/>
+          <w:color w:val="auto"/>
+        </w:rPr>
+        <w:t xml:space="preserve"> </w:t>
+      </w:r>
+      <w:r>
+        <w:rPr>
+          <w:rFonts w:asciiTheme="minorHAnsi" w:eastAsiaTheme="minorHAnsi" w:hAnsiTheme="minorHAnsi" w:cstheme="minorBidi"/>
+          <w:b w:val="0"/>
+          <w:bCs w:val="0"/>
+          <w:color w:val="auto"/>
+        </w:rPr>
+        <w:t xml:space="preserve">identify which personnel </w:t>
+      </w:r>
+      <w:proofErr w:type="gramStart"/>
+      <w:r>
+        <w:rPr>
+          <w:rFonts w:asciiTheme="minorHAnsi" w:eastAsiaTheme="minorHAnsi" w:hAnsiTheme="minorHAnsi" w:cstheme="minorBidi"/>
+          <w:b w:val="0"/>
+          <w:bCs w:val="0"/>
+          <w:color w:val="auto"/>
+        </w:rPr>
+        <w:t>handles</w:t>
+      </w:r>
+      <w:proofErr w:type="gramEnd"/>
+      <w:r>
+        <w:rPr>
+          <w:rFonts w:asciiTheme="minorHAnsi" w:eastAsiaTheme="minorHAnsi" w:hAnsiTheme="minorHAnsi" w:cstheme="minorBidi"/>
+          <w:b w:val="0"/>
+          <w:bCs w:val="0"/>
+          <w:color w:val="auto"/>
+        </w:rPr>
+        <w:t xml:space="preserve"> which transactions.</w:t>
+      </w:r>
+    </w:p>
+    <w:p>
+      <w:pPr>
+        <w:pStyle w:val="Heading3"/>
+        <w:spacing w:before="0"/>
+        <w:ind w:left="1440"/>
+        <w:rPr>
+          <w:rFonts w:asciiTheme="minorHAnsi" w:eastAsiaTheme="minorHAnsi" w:hAnsiTheme="minorHAnsi" w:cstheme="minorBidi"/>
+          <w:b w:val="0"/>
+          <w:bCs w:val="0"/>
+          <w:color w:val="auto"/>
+        </w:rPr>
+      </w:pPr>
+    </w:p>
+    <w:p>
+      <w:pPr>
+        <w:rPr>
+          <w:b/>
+        </w:rPr>
+      </w:pPr>
+      <w:r>
+        <w:rPr>
+          <w:bCs/>
+        </w:rPr>
+        <w:br w:type="page"/>
+      </w:r>
+    </w:p>
+    <w:p>
+      <w:pPr>
+        <w:pStyle w:val="Heading3"/>
+        <w:numPr>
+          <w:ilvl w:val="0"/>
+          <w:numId w:val="35"/>
+        </w:numPr>
+        <w:spacing w:before="0"/>
+        <w:rPr>
+          <w:rFonts w:asciiTheme="minorHAnsi" w:eastAsiaTheme="minorHAnsi" w:hAnsiTheme="minorHAnsi" w:cstheme="minorBidi"/>
+          <w:bCs w:val="0"/>
+          <w:color w:val="auto"/>
+        </w:rPr>
+      </w:pPr>
+      <w:r>
+        <w:rPr>
+          <w:rFonts w:asciiTheme="minorHAnsi" w:eastAsiaTheme="minorHAnsi" w:hAnsiTheme="minorHAnsi" w:cstheme="minorBidi"/>
+          <w:bCs w:val="0"/>
+          <w:color w:val="auto"/>
+        </w:rPr>
+        <w:lastRenderedPageBreak/>
+        <w:t>Administrator User Interface:</w:t>
+      </w:r>
+    </w:p>
+    <w:p>
+      <w:pPr>
+        <w:pStyle w:val="Heading3"/>
+        <w:spacing w:before="0"/>
+        <w:ind w:left="1800" w:hanging="360"/>
+        <w:rPr>
+          <w:rFonts w:asciiTheme="minorHAnsi" w:eastAsiaTheme="minorHAnsi" w:hAnsiTheme="minorHAnsi" w:cstheme="minorBidi"/>
+          <w:b w:val="0"/>
+          <w:bCs w:val="0"/>
+          <w:color w:val="auto"/>
+        </w:rPr>
+      </w:pPr>
+      <w:r>
+        <w:rPr>
+          <w:rFonts w:asciiTheme="minorHAnsi" w:eastAsiaTheme="minorHAnsi" w:hAnsiTheme="minorHAnsi" w:cstheme="minorBidi"/>
+          <w:b w:val="0"/>
+          <w:bCs w:val="0"/>
+          <w:color w:val="auto"/>
+        </w:rPr>
+        <w:tab/>
+        <w:t>The administrator will have a master login to an area of the system not accessible by the staff (and of course</w:t>
+      </w:r>
+      <w:r>
+        <w:rPr>
+          <w:rFonts w:asciiTheme="minorHAnsi" w:eastAsiaTheme="minorHAnsi" w:hAnsiTheme="minorHAnsi" w:cstheme="minorBidi"/>
+          <w:b w:val="0"/>
+          <w:bCs w:val="0"/>
+          <w:color w:val="auto"/>
+        </w:rPr>
+        <w:t xml:space="preserve"> </w:t>
+      </w:r>
+      <w:r>
+        <w:rPr>
+          <w:rFonts w:asciiTheme="minorHAnsi" w:eastAsiaTheme="minorHAnsi" w:hAnsiTheme="minorHAnsi" w:cstheme="minorBidi"/>
+          <w:b w:val="0"/>
+          <w:bCs w:val="0"/>
+          <w:color w:val="auto"/>
+        </w:rPr>
+        <w:t>the customers).</w:t>
+      </w:r>
+    </w:p>
+    <w:p>
+      <w:pPr>
+        <w:pStyle w:val="Heading3"/>
+        <w:spacing w:before="0"/>
+        <w:ind w:left="1440"/>
+        <w:rPr>
+          <w:rFonts w:asciiTheme="minorHAnsi" w:eastAsiaTheme="minorHAnsi" w:hAnsiTheme="minorHAnsi" w:cstheme="minorBidi"/>
+          <w:b w:val="0"/>
+          <w:bCs w:val="0"/>
+          <w:color w:val="auto"/>
+        </w:rPr>
+      </w:pPr>
+    </w:p>
+    <w:p>
+      <w:pPr>
+        <w:pStyle w:val="Heading3"/>
+        <w:spacing w:before="0"/>
+        <w:ind w:left="1800" w:hanging="360"/>
+        <w:rPr>
+          <w:rFonts w:asciiTheme="minorHAnsi" w:eastAsiaTheme="minorHAnsi" w:hAnsiTheme="minorHAnsi" w:cstheme="minorBidi"/>
+          <w:b w:val="0"/>
+          <w:bCs w:val="0"/>
+          <w:color w:val="auto"/>
+        </w:rPr>
+      </w:pPr>
+      <w:r>
+        <w:rPr>
+          <w:rFonts w:asciiTheme="minorHAnsi" w:eastAsiaTheme="minorHAnsi" w:hAnsiTheme="minorHAnsi" w:cstheme="minorBidi"/>
+          <w:b w:val="0"/>
+          <w:bCs w:val="0"/>
+          <w:color w:val="auto"/>
+        </w:rPr>
+        <w:tab/>
+        <w:t>The administrator will have all of the privileges of the staff; she will be able to see not only current</w:t>
+      </w:r>
+      <w:r>
+        <w:rPr>
+          <w:rFonts w:asciiTheme="minorHAnsi" w:eastAsiaTheme="minorHAnsi" w:hAnsiTheme="minorHAnsi" w:cstheme="minorBidi"/>
+          <w:b w:val="0"/>
+          <w:bCs w:val="0"/>
+          <w:color w:val="auto"/>
+        </w:rPr>
+        <w:t xml:space="preserve"> </w:t>
+      </w:r>
+      <w:r>
+        <w:rPr>
+          <w:rFonts w:asciiTheme="minorHAnsi" w:eastAsiaTheme="minorHAnsi" w:hAnsiTheme="minorHAnsi" w:cstheme="minorBidi"/>
+          <w:b w:val="0"/>
+          <w:bCs w:val="0"/>
+          <w:color w:val="auto"/>
+        </w:rPr>
+        <w:t>transactions, but also a history of transactions. The administrator will have access to a webpage to allow</w:t>
+      </w:r>
+      <w:r>
+        <w:rPr>
+          <w:rFonts w:asciiTheme="minorHAnsi" w:eastAsiaTheme="minorHAnsi" w:hAnsiTheme="minorHAnsi" w:cstheme="minorBidi"/>
+          <w:b w:val="0"/>
+          <w:bCs w:val="0"/>
+          <w:color w:val="auto"/>
+        </w:rPr>
+        <w:t xml:space="preserve"> </w:t>
+      </w:r>
+      <w:r>
+        <w:rPr>
+          <w:rFonts w:asciiTheme="minorHAnsi" w:eastAsiaTheme="minorHAnsi" w:hAnsiTheme="minorHAnsi" w:cstheme="minorBidi"/>
+          <w:b w:val="0"/>
+          <w:bCs w:val="0"/>
+          <w:color w:val="auto"/>
+        </w:rPr>
+        <w:t>her to modify the costs of the various items in the queue of rental equipment.</w:t>
+      </w:r>
+      <w:r>
+        <w:rPr>
+          <w:rFonts w:asciiTheme="minorHAnsi" w:eastAsiaTheme="minorHAnsi" w:hAnsiTheme="minorHAnsi" w:cstheme="minorBidi"/>
+          <w:b w:val="0"/>
+          <w:bCs w:val="0"/>
+          <w:color w:val="auto"/>
+        </w:rPr>
+        <w:t xml:space="preserve">  </w:t>
+      </w:r>
+      <w:r>
+        <w:rPr>
+          <w:rFonts w:asciiTheme="minorHAnsi" w:eastAsiaTheme="minorHAnsi" w:hAnsiTheme="minorHAnsi" w:cstheme="minorBidi"/>
+          <w:b w:val="0"/>
+          <w:bCs w:val="0"/>
+          <w:color w:val="auto"/>
+        </w:rPr>
+        <w:t>Such changes will be immediately</w:t>
+      </w:r>
+      <w:r>
+        <w:rPr>
+          <w:rFonts w:asciiTheme="minorHAnsi" w:eastAsiaTheme="minorHAnsi" w:hAnsiTheme="minorHAnsi" w:cstheme="minorBidi"/>
+          <w:b w:val="0"/>
+          <w:bCs w:val="0"/>
+          <w:color w:val="auto"/>
+        </w:rPr>
+        <w:t xml:space="preserve"> </w:t>
+      </w:r>
+      <w:r>
+        <w:rPr>
+          <w:rFonts w:asciiTheme="minorHAnsi" w:eastAsiaTheme="minorHAnsi" w:hAnsiTheme="minorHAnsi" w:cstheme="minorBidi"/>
+          <w:b w:val="0"/>
+          <w:bCs w:val="0"/>
+          <w:color w:val="auto"/>
+        </w:rPr>
+        <w:t>visible in the transactions of subsequent customers.</w:t>
+      </w:r>
+    </w:p>
+    <w:p>
+      <w:pPr>
+        <w:pStyle w:val="Heading3"/>
+        <w:spacing w:before="0"/>
+        <w:ind w:left="1440"/>
+        <w:rPr>
+          <w:rFonts w:asciiTheme="minorHAnsi" w:eastAsiaTheme="minorHAnsi" w:hAnsiTheme="minorHAnsi" w:cstheme="minorBidi"/>
+          <w:b w:val="0"/>
+          <w:bCs w:val="0"/>
+          <w:color w:val="auto"/>
+        </w:rPr>
+      </w:pPr>
+    </w:p>
+    <w:p>
+      <w:pPr>
+        <w:pStyle w:val="Heading3"/>
+        <w:spacing w:before="0"/>
+        <w:ind w:left="1800" w:hanging="360"/>
+        <w:rPr>
+          <w:rFonts w:asciiTheme="minorHAnsi" w:eastAsiaTheme="minorHAnsi" w:hAnsiTheme="minorHAnsi" w:cstheme="minorBidi"/>
+          <w:b w:val="0"/>
+          <w:bCs w:val="0"/>
+          <w:color w:val="auto"/>
+        </w:rPr>
+      </w:pPr>
+      <w:r>
+        <w:rPr>
+          <w:rFonts w:asciiTheme="minorHAnsi" w:eastAsiaTheme="minorHAnsi" w:hAnsiTheme="minorHAnsi" w:cstheme="minorBidi"/>
+          <w:b w:val="0"/>
+          <w:bCs w:val="0"/>
+          <w:color w:val="auto"/>
+        </w:rPr>
+        <w:tab/>
+        <w:t xml:space="preserve">The </w:t>
+      </w:r>
+      <w:r>
+        <w:rPr>
+          <w:rFonts w:asciiTheme="minorHAnsi" w:eastAsiaTheme="minorHAnsi" w:hAnsiTheme="minorHAnsi" w:cstheme="minorBidi"/>
+          <w:b w:val="0"/>
+          <w:bCs w:val="0"/>
+          <w:color w:val="auto"/>
+        </w:rPr>
+        <w:t>administrator</w:t>
+      </w:r>
+      <w:r>
+        <w:rPr>
+          <w:rFonts w:asciiTheme="minorHAnsi" w:eastAsiaTheme="minorHAnsi" w:hAnsiTheme="minorHAnsi" w:cstheme="minorBidi"/>
+          <w:b w:val="0"/>
+          <w:bCs w:val="0"/>
+          <w:color w:val="auto"/>
+        </w:rPr>
+        <w:t xml:space="preserve"> will also have a reports interface to allow her to generate indicators relating to the overall</w:t>
+      </w:r>
+      <w:r>
+        <w:rPr>
+          <w:rFonts w:asciiTheme="minorHAnsi" w:eastAsiaTheme="minorHAnsi" w:hAnsiTheme="minorHAnsi" w:cstheme="minorBidi"/>
+          <w:b w:val="0"/>
+          <w:bCs w:val="0"/>
+          <w:color w:val="auto"/>
+        </w:rPr>
+        <w:t xml:space="preserve"> </w:t>
+      </w:r>
+      <w:r>
+        <w:rPr>
+          <w:rFonts w:asciiTheme="minorHAnsi" w:eastAsiaTheme="minorHAnsi" w:hAnsiTheme="minorHAnsi" w:cstheme="minorBidi"/>
+          <w:b w:val="0"/>
+          <w:bCs w:val="0"/>
+          <w:color w:val="auto"/>
+        </w:rPr>
+        <w:t xml:space="preserve">business, such as history of sales, the number of customers, the number of rentals, most popular item, etc. </w:t>
+      </w:r>
+      <w:r>
+        <w:rPr>
+          <w:rFonts w:asciiTheme="minorHAnsi" w:eastAsiaTheme="minorHAnsi" w:hAnsiTheme="minorHAnsi" w:cstheme="minorBidi"/>
+          <w:b w:val="0"/>
+          <w:bCs w:val="0"/>
+          <w:color w:val="auto"/>
+        </w:rPr>
+        <w:t xml:space="preserve"> </w:t>
+      </w:r>
+      <w:r>
+        <w:rPr>
+          <w:rFonts w:asciiTheme="minorHAnsi" w:eastAsiaTheme="minorHAnsi" w:hAnsiTheme="minorHAnsi" w:cstheme="minorBidi"/>
+          <w:b w:val="0"/>
+          <w:bCs w:val="0"/>
+          <w:color w:val="auto"/>
+        </w:rPr>
+        <w:t>Each</w:t>
+      </w:r>
+      <w:r>
+        <w:rPr>
+          <w:rFonts w:asciiTheme="minorHAnsi" w:eastAsiaTheme="minorHAnsi" w:hAnsiTheme="minorHAnsi" w:cstheme="minorBidi"/>
+          <w:b w:val="0"/>
+          <w:bCs w:val="0"/>
+          <w:color w:val="auto"/>
+        </w:rPr>
+        <w:t xml:space="preserve"> </w:t>
+      </w:r>
+      <w:r>
+        <w:rPr>
+          <w:rFonts w:asciiTheme="minorHAnsi" w:eastAsiaTheme="minorHAnsi" w:hAnsiTheme="minorHAnsi" w:cstheme="minorBidi"/>
+          <w:b w:val="0"/>
+          <w:bCs w:val="0"/>
+          <w:color w:val="auto"/>
+        </w:rPr>
+        <w:t>of these can be filtered to a particular time period.</w:t>
+      </w:r>
+    </w:p>
+    <w:p/>
+    <w:p>
+      <w:pPr>
+        <w:pStyle w:val="Heading3"/>
+        <w:rPr>
+          <w:rFonts w:asciiTheme="minorHAnsi" w:eastAsiaTheme="minorHAnsi" w:hAnsiTheme="minorHAnsi" w:cstheme="minorBidi"/>
+          <w:b w:val="0"/>
+          <w:bCs w:val="0"/>
+          <w:color w:val="auto"/>
+        </w:rPr>
+      </w:pPr>
+      <w:r>
+        <w:rPr>
+          <w:rFonts w:asciiTheme="minorHAnsi" w:eastAsiaTheme="minorHAnsi" w:hAnsiTheme="minorHAnsi" w:cstheme="minorBidi"/>
+          <w:b w:val="0"/>
+          <w:bCs w:val="0"/>
+          <w:color w:val="auto"/>
+        </w:rPr>
+        <w:tab/>
+      </w:r>
+      <w:r>
+        <w:rPr>
+          <w:rFonts w:asciiTheme="minorHAnsi" w:eastAsiaTheme="minorHAnsi" w:hAnsiTheme="minorHAnsi" w:cstheme="minorBidi"/>
+          <w:b w:val="0"/>
+          <w:bCs w:val="0"/>
+          <w:color w:val="auto"/>
+        </w:rPr>
+        <w:tab/>
+      </w:r>
+    </w:p>
+    <w:p>
+      <w:r>
+        <w:rPr>
+          <w:b/>
+          <w:bCs/>
+        </w:rPr>
+        <w:br w:type="page"/>
       </w:r>
     </w:p>
     <w:p>
@@ -5543,9 +6535,10 @@
         </w:numPr>
       </w:pPr>
       <w:r>
+        <w:lastRenderedPageBreak/>
         <w:t>Hardware Interface</w:t>
       </w:r>
-      <w:bookmarkEnd w:id="13"/>
+      <w:bookmarkEnd w:id="14"/>
     </w:p>
     <w:p>
       <w:pPr>
@@ -6151,14 +7144,6 @@
     </w:p>
     <w:p>
       <w:pPr>
-        <w:spacing w:after="0"/>
-        <w:rPr>
-          <w:rFonts w:cstheme="minorHAnsi"/>
-        </w:rPr>
-      </w:pPr>
-    </w:p>
-    <w:p>
-      <w:pPr>
         <w:pStyle w:val="ListParagraph"/>
         <w:numPr>
           <w:ilvl w:val="1"/>
@@ -6310,6 +7295,7 @@
         <w:rPr>
           <w:rFonts w:cstheme="minorHAnsi"/>
         </w:rPr>
+        <w:lastRenderedPageBreak/>
         <w:t>Sample System:</w:t>
       </w:r>
       <w:r>
@@ -7927,7 +8913,7 @@
           <w:color w:val="4F81BD" w:themeColor="accent1"/>
         </w:rPr>
       </w:pPr>
-      <w:bookmarkStart w:id="14" w:name="_Toc306113867"/>
+      <w:bookmarkStart w:id="15" w:name="_Toc306113867"/>
       <w:r>
         <w:br w:type="page"/>
       </w:r>
@@ -7944,7 +8930,7 @@
         <w:lastRenderedPageBreak/>
         <w:t>Software Interface</w:t>
       </w:r>
-      <w:bookmarkEnd w:id="14"/>
+      <w:bookmarkEnd w:id="15"/>
     </w:p>
     <w:p>
       <w:pPr>
@@ -8373,7 +9359,7 @@
           <w:color w:val="4F81BD" w:themeColor="accent1"/>
         </w:rPr>
       </w:pPr>
-      <w:bookmarkStart w:id="15" w:name="_Toc306113868"/>
+      <w:bookmarkStart w:id="16" w:name="_Toc306113868"/>
       <w:r>
         <w:br w:type="page"/>
       </w:r>
@@ -8390,7 +9376,7 @@
         <w:lastRenderedPageBreak/>
         <w:t>Communication Interfaces</w:t>
       </w:r>
-      <w:bookmarkEnd w:id="15"/>
+      <w:bookmarkEnd w:id="16"/>
     </w:p>
     <w:p>
       <w:pPr>
@@ -8784,7 +9770,7 @@
           <w:szCs w:val="26"/>
         </w:rPr>
       </w:pPr>
-      <w:bookmarkStart w:id="16" w:name="_Toc306113869"/>
+      <w:bookmarkStart w:id="17" w:name="_Toc306113869"/>
       <w:r>
         <w:br w:type="page"/>
       </w:r>
@@ -8801,7 +9787,7 @@
         <w:lastRenderedPageBreak/>
         <w:t>Detailed Description of Functional Requirements</w:t>
       </w:r>
-      <w:bookmarkEnd w:id="16"/>
+      <w:bookmarkEnd w:id="17"/>
     </w:p>
     <w:p>
       <w:pPr>
@@ -8811,11 +9797,11 @@
           <w:numId w:val="11"/>
         </w:numPr>
       </w:pPr>
-      <w:bookmarkStart w:id="17" w:name="_Toc306113870"/>
+      <w:bookmarkStart w:id="18" w:name="_Toc306113870"/>
       <w:r>
         <w:t>Template</w:t>
       </w:r>
-      <w:bookmarkEnd w:id="17"/>
+      <w:bookmarkEnd w:id="18"/>
     </w:p>
     <w:p>
       <w:pPr>
@@ -10480,7 +11466,7 @@
           <w:color w:val="4F81BD" w:themeColor="accent1"/>
         </w:rPr>
       </w:pPr>
-      <w:bookmarkStart w:id="18" w:name="_Toc306113871"/>
+      <w:bookmarkStart w:id="19" w:name="_Toc306113871"/>
       <w:r>
         <w:br w:type="page"/>
       </w:r>
@@ -10497,7 +11483,7 @@
         <w:lastRenderedPageBreak/>
         <w:t>Data Dictionary</w:t>
       </w:r>
-      <w:bookmarkEnd w:id="18"/>
+      <w:bookmarkEnd w:id="19"/>
     </w:p>
     <w:p/>
     <w:tbl>
@@ -11097,7 +12083,7 @@
           <w:szCs w:val="26"/>
         </w:rPr>
       </w:pPr>
-      <w:bookmarkStart w:id="19" w:name="_Toc306113872"/>
+      <w:bookmarkStart w:id="20" w:name="_Toc306113872"/>
       <w:r>
         <w:br w:type="page"/>
       </w:r>
@@ -11114,7 +12100,7 @@
         <w:lastRenderedPageBreak/>
         <w:t>Non-Functional Requirements</w:t>
       </w:r>
-      <w:bookmarkEnd w:id="19"/>
+      <w:bookmarkEnd w:id="20"/>
     </w:p>
     <w:p>
       <w:pPr>
@@ -11347,7 +12333,7 @@
           <w:szCs w:val="28"/>
         </w:rPr>
       </w:pPr>
-      <w:bookmarkStart w:id="20" w:name="_Toc306113873"/>
+      <w:bookmarkStart w:id="21" w:name="_Toc306113873"/>
       <w:r>
         <w:br w:type="page"/>
       </w:r>
@@ -11364,7 +12350,7 @@
         <w:lastRenderedPageBreak/>
         <w:t>Object Oriented Analysis (OOA) – UML</w:t>
       </w:r>
-      <w:bookmarkEnd w:id="20"/>
+      <w:bookmarkEnd w:id="21"/>
     </w:p>
     <w:p>
       <w:pPr>
@@ -11374,11 +12360,11 @@
           <w:numId w:val="11"/>
         </w:numPr>
       </w:pPr>
-      <w:bookmarkStart w:id="21" w:name="_Toc306113874"/>
+      <w:bookmarkStart w:id="22" w:name="_Toc306113874"/>
       <w:r>
         <w:t>OOA</w:t>
       </w:r>
-      <w:bookmarkEnd w:id="21"/>
+      <w:bookmarkEnd w:id="22"/>
     </w:p>
     <w:p>
       <w:pPr>
@@ -11388,11 +12374,11 @@
           <w:numId w:val="11"/>
         </w:numPr>
       </w:pPr>
-      <w:bookmarkStart w:id="22" w:name="_Toc306113875"/>
+      <w:bookmarkStart w:id="23" w:name="_Toc306113875"/>
       <w:r>
         <w:t>Case Diagram</w:t>
       </w:r>
-      <w:bookmarkEnd w:id="22"/>
+      <w:bookmarkEnd w:id="23"/>
     </w:p>
     <w:p>
       <w:r>
@@ -11630,80 +12616,7 @@
         <mc:AlternateContent>
           <mc:Choice Requires="wps">
             <w:drawing>
-              <wp:anchor distT="0" distB="0" distL="114300" distR="114300" simplePos="0" relativeHeight="251676672" behindDoc="0" locked="0" layoutInCell="1" allowOverlap="1" wp14:anchorId="021389F0" wp14:editId="429F805F">
-                <wp:simplePos x="0" y="0"/>
-                <wp:positionH relativeFrom="column">
-                  <wp:posOffset>4572000</wp:posOffset>
-                </wp:positionH>
-                <wp:positionV relativeFrom="paragraph">
-                  <wp:posOffset>2057400</wp:posOffset>
-                </wp:positionV>
-                <wp:extent cx="1028700" cy="1714500"/>
-                <wp:effectExtent l="76200" t="25400" r="88900" b="114300"/>
-                <wp:wrapNone/>
-                <wp:docPr id="35" name="Straight Arrow Connector 35"/>
-                <wp:cNvGraphicFramePr/>
-                <a:graphic xmlns:a="http://schemas.openxmlformats.org/drawingml/2006/main">
-                  <a:graphicData uri="http://schemas.microsoft.com/office/word/2010/wordprocessingShape">
-                    <wps:wsp>
-                      <wps:cNvCnPr/>
-                      <wps:spPr>
-                        <a:xfrm flipH="1">
-                          <a:off x="0" y="0"/>
-                          <a:ext cx="1028700" cy="1714500"/>
-                        </a:xfrm>
-                        <a:prstGeom prst="straightConnector1">
-                          <a:avLst/>
-                        </a:prstGeom>
-                        <a:ln>
-                          <a:tailEnd type="arrow"/>
-                        </a:ln>
-                      </wps:spPr>
-                      <wps:style>
-                        <a:lnRef idx="2">
-                          <a:schemeClr val="accent1"/>
-                        </a:lnRef>
-                        <a:fillRef idx="0">
-                          <a:schemeClr val="accent1"/>
-                        </a:fillRef>
-                        <a:effectRef idx="1">
-                          <a:schemeClr val="accent1"/>
-                        </a:effectRef>
-                        <a:fontRef idx="minor">
-                          <a:schemeClr val="tx1"/>
-                        </a:fontRef>
-                      </wps:style>
-                      <wps:bodyPr/>
-                    </wps:wsp>
-                  </a:graphicData>
-                </a:graphic>
-                <wp14:sizeRelH relativeFrom="margin">
-                  <wp14:pctWidth>0</wp14:pctWidth>
-                </wp14:sizeRelH>
-                <wp14:sizeRelV relativeFrom="margin">
-                  <wp14:pctHeight>0</wp14:pctHeight>
-                </wp14:sizeRelV>
-              </wp:anchor>
-            </w:drawing>
-          </mc:Choice>
-          <mc:Fallback>
-            <w:pict>
-              <v:shape id="Straight Arrow Connector 35" o:spid="_x0000_s1026" type="#_x0000_t32" style="position:absolute;margin-left:5in;margin-top:162pt;width:81pt;height:135pt;flip:x;z-index:251676672;visibility:visible;mso-wrap-style:square;mso-width-percent:0;mso-height-percent:0;mso-wrap-distance-left:9pt;mso-wrap-distance-top:0;mso-wrap-distance-right:9pt;mso-wrap-distance-bottom:0;mso-position-horizontal:absolute;mso-position-horizontal-relative:text;mso-position-vertical:absolute;mso-position-vertical-relative:text;mso-width-percent:0;mso-height-percent:0;mso-width-relative:margin;mso-height-relative:margin" o:gfxdata="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" strokecolor="#4f81bd [3204]" strokeweight="2pt">
-                <v:stroke endarrow="open"/>
-                <v:shadow on="t" color="black" opacity="24903f" origin=",.5" offset="0,.55556mm"/>
-              </v:shape>
-            </w:pict>
-          </mc:Fallback>
-        </mc:AlternateContent>
-      </w:r>
-      <w:r>
-        <w:rPr>
-          <w:noProof/>
-        </w:rPr>
-        <mc:AlternateContent>
-          <mc:Choice Requires="wps">
-            <w:drawing>
-              <wp:anchor distT="0" distB="0" distL="114300" distR="114300" simplePos="0" relativeHeight="251677696" behindDoc="0" locked="0" layoutInCell="1" allowOverlap="1" wp14:anchorId="7C0CA197" wp14:editId="0BA00FFA">
+              <wp:anchor distT="0" distB="0" distL="114300" distR="114300" simplePos="0" relativeHeight="251677696" behindDoc="0" locked="0" layoutInCell="1" allowOverlap="1" wp14:anchorId="3C9F4EC0" wp14:editId="469CEB19">
                 <wp:simplePos x="0" y="0"/>
                 <wp:positionH relativeFrom="column">
                   <wp:posOffset>4572000</wp:posOffset>
@@ -11761,6 +12674,10 @@
           </mc:Choice>
           <mc:Fallback>
             <w:pict>
+              <v:shapetype id="_x0000_t32" coordsize="21600,21600" o:spt="32" o:oned="t" path="m,l21600,21600e" filled="f">
+                <v:path arrowok="t" fillok="f" o:connecttype="none"/>
+                <o:lock v:ext="edit" shapetype="t"/>
+              </v:shapetype>
               <v:shape id="Straight Arrow Connector 36" o:spid="_x0000_s1026" type="#_x0000_t32" style="position:absolute;margin-left:5in;margin-top:153pt;width:90pt;height:207pt;flip:x;z-index:251677696;visibility:visible;mso-wrap-style:square;mso-width-percent:0;mso-height-percent:0;mso-wrap-distance-left:9pt;mso-wrap-distance-top:0;mso-wrap-distance-right:9pt;mso-wrap-distance-bottom:0;mso-position-horizontal:absolute;mso-position-horizontal-relative:text;mso-position-vertical:absolute;mso-position-vertical-relative:text;mso-width-percent:0;mso-height-percent:0;mso-width-relative:margin;mso-height-relative:margin" o:gfxdata="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" strokecolor="#4f81bd [3204]" strokeweight="2pt">
                 <v:stroke endarrow="open"/>
                 <v:shadow on="t" color="black" opacity="24903f" origin=",.5" offset="0,.55556mm"/>
@@ -11776,7 +12693,7 @@
         <mc:AlternateContent>
           <mc:Choice Requires="wps">
             <w:drawing>
-              <wp:anchor distT="0" distB="0" distL="114300" distR="114300" simplePos="0" relativeHeight="251675648" behindDoc="0" locked="0" layoutInCell="1" allowOverlap="1" wp14:anchorId="16918F83" wp14:editId="693B5613">
+              <wp:anchor distT="0" distB="0" distL="114300" distR="114300" simplePos="0" relativeHeight="251675648" behindDoc="0" locked="0" layoutInCell="1" allowOverlap="1" wp14:anchorId="0CF405A3" wp14:editId="0888F2BE">
                 <wp:simplePos x="0" y="0"/>
                 <wp:positionH relativeFrom="column">
                   <wp:posOffset>4572000</wp:posOffset>
@@ -11849,7 +12766,7 @@
         <mc:AlternateContent>
           <mc:Choice Requires="wps">
             <w:drawing>
-              <wp:anchor distT="0" distB="0" distL="114300" distR="114300" simplePos="0" relativeHeight="251674624" behindDoc="0" locked="0" layoutInCell="1" allowOverlap="1" wp14:anchorId="24620DAA" wp14:editId="60B308C6">
+              <wp:anchor distT="0" distB="0" distL="114300" distR="114300" simplePos="0" relativeHeight="251674624" behindDoc="0" locked="0" layoutInCell="1" allowOverlap="1" wp14:anchorId="08D5232A" wp14:editId="73B2C850">
                 <wp:simplePos x="0" y="0"/>
                 <wp:positionH relativeFrom="column">
                   <wp:posOffset>4572000</wp:posOffset>
@@ -11922,7 +12839,7 @@
         <mc:AlternateContent>
           <mc:Choice Requires="wps">
             <w:drawing>
-              <wp:anchor distT="0" distB="0" distL="114300" distR="114300" simplePos="0" relativeHeight="251673600" behindDoc="0" locked="0" layoutInCell="1" allowOverlap="1" wp14:anchorId="4F6481D9" wp14:editId="5DD64D94">
+              <wp:anchor distT="0" distB="0" distL="114300" distR="114300" simplePos="0" relativeHeight="251673600" behindDoc="0" locked="0" layoutInCell="1" allowOverlap="1" wp14:anchorId="2CBB9EE6" wp14:editId="34CB9E85">
                 <wp:simplePos x="0" y="0"/>
                 <wp:positionH relativeFrom="column">
                   <wp:posOffset>4572000</wp:posOffset>
@@ -11995,7 +12912,7 @@
         <mc:AlternateContent>
           <mc:Choice Requires="wps">
             <w:drawing>
-              <wp:anchor distT="0" distB="0" distL="114300" distR="114300" simplePos="0" relativeHeight="251672576" behindDoc="0" locked="0" layoutInCell="1" allowOverlap="1" wp14:anchorId="016B0840" wp14:editId="02283ECB">
+              <wp:anchor distT="0" distB="0" distL="114300" distR="114300" simplePos="0" relativeHeight="251672576" behindDoc="0" locked="0" layoutInCell="1" allowOverlap="1" wp14:anchorId="028D1A4E" wp14:editId="7A36C879">
                 <wp:simplePos x="0" y="0"/>
                 <wp:positionH relativeFrom="column">
                   <wp:posOffset>4686300</wp:posOffset>
@@ -12068,7 +12985,7 @@
         <mc:AlternateContent>
           <mc:Choice Requires="wps">
             <w:drawing>
-              <wp:anchor distT="0" distB="0" distL="114300" distR="114300" simplePos="0" relativeHeight="251667456" behindDoc="0" locked="0" layoutInCell="1" allowOverlap="1" wp14:anchorId="5CFDA66C" wp14:editId="09E656D0">
+              <wp:anchor distT="0" distB="0" distL="114300" distR="114300" simplePos="0" relativeHeight="251667456" behindDoc="0" locked="0" layoutInCell="1" allowOverlap="1" wp14:anchorId="22B5B542" wp14:editId="2FF773BA">
                 <wp:simplePos x="0" y="0"/>
                 <wp:positionH relativeFrom="column">
                   <wp:posOffset>4686300</wp:posOffset>
@@ -12141,7 +13058,7 @@
         <mc:AlternateContent>
           <mc:Choice Requires="wps">
             <w:drawing>
-              <wp:anchor distT="0" distB="0" distL="114300" distR="114300" simplePos="0" relativeHeight="251671552" behindDoc="0" locked="0" layoutInCell="1" allowOverlap="1" wp14:anchorId="649D1F0F" wp14:editId="7ABD76CF">
+              <wp:anchor distT="0" distB="0" distL="114300" distR="114300" simplePos="0" relativeHeight="251671552" behindDoc="0" locked="0" layoutInCell="1" allowOverlap="1" wp14:anchorId="431F7CBD" wp14:editId="2A013428">
                 <wp:simplePos x="0" y="0"/>
                 <wp:positionH relativeFrom="column">
                   <wp:posOffset>4724400</wp:posOffset>
@@ -12208,7 +13125,7 @@
         <mc:AlternateContent>
           <mc:Choice Requires="wps">
             <w:drawing>
-              <wp:anchor distT="0" distB="0" distL="114300" distR="114300" simplePos="0" relativeHeight="251670528" behindDoc="0" locked="0" layoutInCell="1" allowOverlap="1" wp14:anchorId="5183E6C6" wp14:editId="4C391245">
+              <wp:anchor distT="0" distB="0" distL="114300" distR="114300" simplePos="0" relativeHeight="251670528" behindDoc="0" locked="0" layoutInCell="1" allowOverlap="1" wp14:anchorId="0B3A9FAD" wp14:editId="630C6BB7">
                 <wp:simplePos x="0" y="0"/>
                 <wp:positionH relativeFrom="column">
                   <wp:posOffset>4686300</wp:posOffset>
@@ -12281,7 +13198,7 @@
         <mc:AlternateContent>
           <mc:Choice Requires="wps">
             <w:drawing>
-              <wp:anchor distT="0" distB="0" distL="114300" distR="114300" simplePos="0" relativeHeight="251669504" behindDoc="0" locked="0" layoutInCell="1" allowOverlap="1" wp14:anchorId="447EC0D3" wp14:editId="4DB83DBC">
+              <wp:anchor distT="0" distB="0" distL="114300" distR="114300" simplePos="0" relativeHeight="251669504" behindDoc="0" locked="0" layoutInCell="1" allowOverlap="1" wp14:anchorId="6E8D2A56" wp14:editId="389E23CC">
                 <wp:simplePos x="0" y="0"/>
                 <wp:positionH relativeFrom="column">
                   <wp:posOffset>4686300</wp:posOffset>
@@ -12354,7 +13271,7 @@
         <mc:AlternateContent>
           <mc:Choice Requires="wps">
             <w:drawing>
-              <wp:anchor distT="0" distB="0" distL="114300" distR="114300" simplePos="0" relativeHeight="251668480" behindDoc="0" locked="0" layoutInCell="1" allowOverlap="1" wp14:anchorId="30254265" wp14:editId="2070E227">
+              <wp:anchor distT="0" distB="0" distL="114300" distR="114300" simplePos="0" relativeHeight="251668480" behindDoc="0" locked="0" layoutInCell="1" allowOverlap="1" wp14:anchorId="25D01B02" wp14:editId="3BA8E3A9">
                 <wp:simplePos x="0" y="0"/>
                 <wp:positionH relativeFrom="column">
                   <wp:posOffset>4572000</wp:posOffset>
@@ -12427,74 +13344,7 @@
         <mc:AlternateContent>
           <mc:Choice Requires="wps">
             <w:drawing>
-              <wp:anchor distT="0" distB="0" distL="114300" distR="114300" simplePos="0" relativeHeight="251666432" behindDoc="0" locked="0" layoutInCell="1" allowOverlap="1" wp14:anchorId="25A0B442" wp14:editId="21300366">
-                <wp:simplePos x="0" y="0"/>
-                <wp:positionH relativeFrom="column">
-                  <wp:posOffset>4800600</wp:posOffset>
-                </wp:positionH>
-                <wp:positionV relativeFrom="paragraph">
-                  <wp:posOffset>1714500</wp:posOffset>
-                </wp:positionV>
-                <wp:extent cx="1028700" cy="3657600"/>
-                <wp:effectExtent l="101600" t="50800" r="88900" b="76200"/>
-                <wp:wrapNone/>
-                <wp:docPr id="25" name="Straight Arrow Connector 25"/>
-                <wp:cNvGraphicFramePr/>
-                <a:graphic xmlns:a="http://schemas.openxmlformats.org/drawingml/2006/main">
-                  <a:graphicData uri="http://schemas.microsoft.com/office/word/2010/wordprocessingShape">
-                    <wps:wsp>
-                      <wps:cNvCnPr/>
-                      <wps:spPr>
-                        <a:xfrm flipH="1" flipV="1">
-                          <a:off x="0" y="0"/>
-                          <a:ext cx="1028700" cy="3657600"/>
-                        </a:xfrm>
-                        <a:prstGeom prst="straightConnector1">
-                          <a:avLst/>
-                        </a:prstGeom>
-                        <a:ln>
-                          <a:tailEnd type="arrow"/>
-                        </a:ln>
-                      </wps:spPr>
-                      <wps:style>
-                        <a:lnRef idx="2">
-                          <a:schemeClr val="accent1"/>
-                        </a:lnRef>
-                        <a:fillRef idx="0">
-                          <a:schemeClr val="accent1"/>
-                        </a:fillRef>
-                        <a:effectRef idx="1">
-                          <a:schemeClr val="accent1"/>
-                        </a:effectRef>
-                        <a:fontRef idx="minor">
-                          <a:schemeClr val="tx1"/>
-                        </a:fontRef>
-                      </wps:style>
-                      <wps:bodyPr/>
-                    </wps:wsp>
-                  </a:graphicData>
-                </a:graphic>
-              </wp:anchor>
-            </w:drawing>
-          </mc:Choice>
-          <mc:Fallback>
-            <w:pict>
-              <v:shape id="Straight Arrow Connector 25" o:spid="_x0000_s1026" type="#_x0000_t32" style="position:absolute;margin-left:378pt;margin-top:135pt;width:81pt;height:4in;flip:x y;z-index:251666432;visibility:visible;mso-wrap-style:square;mso-wrap-distance-left:9pt;mso-wrap-distance-top:0;mso-wrap-distance-right:9pt;mso-wrap-distance-bottom:0;mso-position-horizontal:absolute;mso-position-horizontal-relative:text;mso-position-vertical:absolute;mso-position-vertical-relative:text" o:gfxdata="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" strokecolor="#4f81bd [3204]" strokeweight="2pt">
-                <v:stroke endarrow="open"/>
-                <v:shadow on="t" color="black" opacity="24903f" origin=",.5" offset="0,.55556mm"/>
-              </v:shape>
-            </w:pict>
-          </mc:Fallback>
-        </mc:AlternateContent>
-      </w:r>
-      <w:r>
-        <w:rPr>
-          <w:noProof/>
-        </w:rPr>
-        <mc:AlternateContent>
-          <mc:Choice Requires="wps">
-            <w:drawing>
-              <wp:anchor distT="0" distB="0" distL="114300" distR="114300" simplePos="0" relativeHeight="251663360" behindDoc="0" locked="0" layoutInCell="1" allowOverlap="1" wp14:anchorId="49FF151B" wp14:editId="59D9775C">
+              <wp:anchor distT="0" distB="0" distL="114300" distR="114300" simplePos="0" relativeHeight="251663360" behindDoc="0" locked="0" layoutInCell="1" allowOverlap="1" wp14:anchorId="59328C41" wp14:editId="033B8CDB">
                 <wp:simplePos x="0" y="0"/>
                 <wp:positionH relativeFrom="column">
                   <wp:posOffset>-800100</wp:posOffset>
@@ -12526,7 +13376,7 @@
                         <a:effectLst/>
                         <a:extLst>
                           <a:ext uri="{C572A759-6A51-4108-AA02-DFA0A04FC94B}">
-                            <ma14:wrappingTextBoxFlag xmlns="" xmlns:mo="http://schemas.microsoft.com/office/mac/office/2008/main" xmlns:mv="urn:schemas-microsoft-com:mac:vml" xmlns:o="urn:schemas-microsoft-com:office:office" xmlns:v="urn:schemas-microsoft-com:vml" xmlns:w10="urn:schemas-microsoft-com:office:word" xmlns:w="http://schemas.openxmlformats.org/wordprocessingml/2006/main" xmlns:ma14="http://schemas.microsoft.com/office/mac/drawingml/2011/main"/>
+                            <ma14:wrappingTextBoxFlag xmlns:ma14="http://schemas.microsoft.com/office/mac/drawingml/2011/main" xmlns:w="http://schemas.openxmlformats.org/wordprocessingml/2006/main" xmlns:w10="urn:schemas-microsoft-com:office:word" xmlns:v="urn:schemas-microsoft-com:vml" xmlns:o="urn:schemas-microsoft-com:office:office" xmlns:mv="urn:schemas-microsoft-com:mac:vml" xmlns:mo="http://schemas.microsoft.com/office/mac/office/2008/main" xmlns=""/>
                           </a:ext>
                         </a:extLst>
                       </wps:spPr>
@@ -12593,7 +13443,7 @@
         <mc:AlternateContent>
           <mc:Choice Requires="wps">
             <w:drawing>
-              <wp:anchor distT="0" distB="0" distL="114300" distR="114300" simplePos="0" relativeHeight="251664384" behindDoc="0" locked="0" layoutInCell="1" allowOverlap="1" wp14:anchorId="06C4FA5D" wp14:editId="4DC57184">
+              <wp:anchor distT="0" distB="0" distL="114300" distR="114300" simplePos="0" relativeHeight="251664384" behindDoc="0" locked="0" layoutInCell="1" allowOverlap="1" wp14:anchorId="1E976EF9" wp14:editId="32890FE4">
                 <wp:simplePos x="0" y="0"/>
                 <wp:positionH relativeFrom="column">
                   <wp:posOffset>5715000</wp:posOffset>
@@ -12625,7 +13475,7 @@
                         <a:effectLst/>
                         <a:extLst>
                           <a:ext uri="{C572A759-6A51-4108-AA02-DFA0A04FC94B}">
-                            <ma14:wrappingTextBoxFlag xmlns="" xmlns:mo="http://schemas.microsoft.com/office/mac/office/2008/main" xmlns:mv="urn:schemas-microsoft-com:mac:vml" xmlns:o="urn:schemas-microsoft-com:office:office" xmlns:v="urn:schemas-microsoft-com:vml" xmlns:w10="urn:schemas-microsoft-com:office:word" xmlns:w="http://schemas.openxmlformats.org/wordprocessingml/2006/main" xmlns:ma14="http://schemas.microsoft.com/office/mac/drawingml/2011/main"/>
+                            <ma14:wrappingTextBoxFlag xmlns:ma14="http://schemas.microsoft.com/office/mac/drawingml/2011/main" xmlns:w="http://schemas.openxmlformats.org/wordprocessingml/2006/main" xmlns:w10="urn:schemas-microsoft-com:office:word" xmlns:v="urn:schemas-microsoft-com:vml" xmlns:o="urn:schemas-microsoft-com:office:office" xmlns:mv="urn:schemas-microsoft-com:mac:vml" xmlns:mo="http://schemas.microsoft.com/office/mac/office/2008/main" xmlns=""/>
                           </a:ext>
                         </a:extLst>
                       </wps:spPr>
@@ -12692,7 +13542,7 @@
         <mc:AlternateContent>
           <mc:Choice Requires="wps">
             <w:drawing>
-              <wp:anchor distT="0" distB="0" distL="114300" distR="114300" simplePos="0" relativeHeight="251665408" behindDoc="0" locked="0" layoutInCell="1" allowOverlap="1" wp14:anchorId="2AA0A37B" wp14:editId="6FAC66F2">
+              <wp:anchor distT="0" distB="0" distL="114300" distR="114300" simplePos="0" relativeHeight="251665408" behindDoc="0" locked="0" layoutInCell="1" allowOverlap="1" wp14:anchorId="4F33689B" wp14:editId="0240E6CB">
                 <wp:simplePos x="0" y="0"/>
                 <wp:positionH relativeFrom="column">
                   <wp:posOffset>5600700</wp:posOffset>
@@ -12724,7 +13574,7 @@
                         <a:effectLst/>
                         <a:extLst>
                           <a:ext uri="{C572A759-6A51-4108-AA02-DFA0A04FC94B}">
-                            <ma14:wrappingTextBoxFlag xmlns="" xmlns:mo="http://schemas.microsoft.com/office/mac/office/2008/main" xmlns:mv="urn:schemas-microsoft-com:mac:vml" xmlns:o="urn:schemas-microsoft-com:office:office" xmlns:v="urn:schemas-microsoft-com:vml" xmlns:w10="urn:schemas-microsoft-com:office:word" xmlns:w="http://schemas.openxmlformats.org/wordprocessingml/2006/main" xmlns:ma14="http://schemas.microsoft.com/office/mac/drawingml/2011/main"/>
+                            <ma14:wrappingTextBoxFlag xmlns:ma14="http://schemas.microsoft.com/office/mac/drawingml/2011/main" xmlns:w="http://schemas.openxmlformats.org/wordprocessingml/2006/main" xmlns:w10="urn:schemas-microsoft-com:office:word" xmlns:v="urn:schemas-microsoft-com:vml" xmlns:o="urn:schemas-microsoft-com:office:office" xmlns:mv="urn:schemas-microsoft-com:mac:vml" xmlns:mo="http://schemas.microsoft.com/office/mac/office/2008/main" xmlns=""/>
                           </a:ext>
                         </a:extLst>
                       </wps:spPr>
@@ -12788,109 +13638,7 @@
         <mc:AlternateContent>
           <mc:Choice Requires="wps">
             <w:drawing>
-              <wp:anchor distT="0" distB="0" distL="114300" distR="114300" simplePos="0" relativeHeight="251662336" behindDoc="0" locked="0" layoutInCell="1" allowOverlap="1" wp14:anchorId="43F633C5" wp14:editId="572CEF19">
-                <wp:simplePos x="0" y="0"/>
-                <wp:positionH relativeFrom="column">
-                  <wp:posOffset>5600700</wp:posOffset>
-                </wp:positionH>
-                <wp:positionV relativeFrom="paragraph">
-                  <wp:posOffset>5372100</wp:posOffset>
-                </wp:positionV>
-                <wp:extent cx="685800" cy="800100"/>
-                <wp:effectExtent l="50800" t="25400" r="76200" b="114300"/>
-                <wp:wrapThrough wrapText="bothSides">
-                  <wp:wrapPolygon edited="0">
-                    <wp:start x="5600" y="-686"/>
-                    <wp:lineTo x="-1600" y="0"/>
-                    <wp:lineTo x="-1600" y="17829"/>
-                    <wp:lineTo x="3200" y="21943"/>
-                    <wp:lineTo x="6400" y="24000"/>
-                    <wp:lineTo x="15200" y="24000"/>
-                    <wp:lineTo x="18400" y="21943"/>
-                    <wp:lineTo x="23200" y="11657"/>
-                    <wp:lineTo x="23200" y="9600"/>
-                    <wp:lineTo x="19200" y="3429"/>
-                    <wp:lineTo x="16000" y="-686"/>
-                    <wp:lineTo x="5600" y="-686"/>
-                  </wp:wrapPolygon>
-                </wp:wrapThrough>
-                <wp:docPr id="17" name="Smiley Face 17"/>
-                <wp:cNvGraphicFramePr/>
-                <a:graphic xmlns:a="http://schemas.openxmlformats.org/drawingml/2006/main">
-                  <a:graphicData uri="http://schemas.microsoft.com/office/word/2010/wordprocessingShape">
-                    <wps:wsp>
-                      <wps:cNvSpPr/>
-                      <wps:spPr>
-                        <a:xfrm>
-                          <a:off x="0" y="0"/>
-                          <a:ext cx="685800" cy="800100"/>
-                        </a:xfrm>
-                        <a:prstGeom prst="smileyFace">
-                          <a:avLst/>
-                        </a:prstGeom>
-                        <a:solidFill>
-                          <a:schemeClr val="bg2">
-                            <a:lumMod val="90000"/>
-                          </a:schemeClr>
-                        </a:solidFill>
-                      </wps:spPr>
-                      <wps:style>
-                        <a:lnRef idx="1">
-                          <a:schemeClr val="accent1"/>
-                        </a:lnRef>
-                        <a:fillRef idx="3">
-                          <a:schemeClr val="accent1"/>
-                        </a:fillRef>
-                        <a:effectRef idx="2">
-                          <a:schemeClr val="accent1"/>
-                        </a:effectRef>
-                        <a:fontRef idx="minor">
-                          <a:schemeClr val="lt1"/>
-                        </a:fontRef>
-                      </wps:style>
-                      <wps:bodyPr rot="0" spcFirstLastPara="0" vertOverflow="overflow" horzOverflow="overflow" vert="horz" wrap="square" lIns="91440" tIns="45720" rIns="91440" bIns="45720" numCol="1" spcCol="0" rtlCol="0" fromWordArt="0" anchor="ctr" anchorCtr="0" forceAA="0" compatLnSpc="1">
-                        <a:prstTxWarp prst="textNoShape">
-                          <a:avLst/>
-                        </a:prstTxWarp>
-                        <a:noAutofit/>
-                      </wps:bodyPr>
-                    </wps:wsp>
-                  </a:graphicData>
-                </a:graphic>
-              </wp:anchor>
-            </w:drawing>
-          </mc:Choice>
-          <mc:Fallback>
-            <w:pict>
-              <v:shapetype id="_x0000_t96" coordsize="21600,21600" o:spt="96" adj="17520" path="m10800,qx,10800,10800,21600,21600,10800,10800,xem7340,6445qx6215,7570,7340,8695,8465,7570,7340,6445xnfem14260,6445qx13135,7570,14260,8695,15385,7570,14260,6445xnfem4960@0c8853@3,12747@3,16640@0nfe">
-                <v:formulas>
-                  <v:f eqn="sum 33030 0 #0"/>
-                  <v:f eqn="prod #0 4 3"/>
-                  <v:f eqn="prod @0 1 3"/>
-                  <v:f eqn="sum @1 0 @2"/>
-                </v:formulas>
-                <v:path o:extrusionok="f" gradientshapeok="t" o:connecttype="custom" o:connectlocs="10800,0;3163,3163;0,10800;3163,18437;10800,21600;18437,18437;21600,10800;18437,3163" textboxrect="3163,3163,18437,18437"/>
-                <v:handles>
-                  <v:h position="center,#0" yrange="15510,17520"/>
-                </v:handles>
-                <o:complex v:ext="view"/>
-              </v:shapetype>
-              <v:shape id="Smiley Face 17" o:spid="_x0000_s1026" type="#_x0000_t96" style="position:absolute;margin-left:441pt;margin-top:423pt;width:54pt;height:63pt;z-index:251662336;visibility:visible;mso-wrap-style:square;mso-wrap-distance-left:9pt;mso-wrap-distance-top:0;mso-wrap-distance-right:9pt;mso-wrap-distance-bottom:0;mso-position-horizontal:absolute;mso-position-horizontal-relative:text;mso-position-vertical:absolute;mso-position-vertical-relative:text;v-text-anchor:middle" o:gfxdata="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" fillcolor="#ddd8c2 [2894]" strokecolor="#4579b8 [3044]">
-                <v:shadow on="t" color="black" opacity="22937f" origin=",.5" offset="0,.63889mm"/>
-                <w10:wrap type="through"/>
-              </v:shape>
-            </w:pict>
-          </mc:Fallback>
-        </mc:AlternateContent>
-      </w:r>
-      <w:r>
-        <w:rPr>
-          <w:noProof/>
-        </w:rPr>
-        <mc:AlternateContent>
-          <mc:Choice Requires="wps">
-            <w:drawing>
-              <wp:anchor distT="0" distB="0" distL="114300" distR="114300" simplePos="0" relativeHeight="251661312" behindDoc="0" locked="0" layoutInCell="1" allowOverlap="1" wp14:anchorId="71DD6673" wp14:editId="55B037D9">
+              <wp:anchor distT="0" distB="0" distL="114300" distR="114300" simplePos="0" relativeHeight="251661312" behindDoc="0" locked="0" layoutInCell="1" allowOverlap="1" wp14:anchorId="0EE29D1E" wp14:editId="26B23130">
                 <wp:simplePos x="0" y="0"/>
                 <wp:positionH relativeFrom="column">
                   <wp:posOffset>5600700</wp:posOffset>
@@ -12978,6 +13726,19 @@
           </mc:Choice>
           <mc:Fallback>
             <w:pict>
+              <v:shapetype id="_x0000_t96" coordsize="21600,21600" o:spt="96" adj="17520" path="m10800,qx,10800,10800,21600,21600,10800,10800,xem7340,6445qx6215,7570,7340,8695,8465,7570,7340,6445xnfem14260,6445qx13135,7570,14260,8695,15385,7570,14260,6445xnfem4960@0c8853@3,12747@3,16640@0nfe">
+                <v:formulas>
+                  <v:f eqn="sum 33030 0 #0"/>
+                  <v:f eqn="prod #0 4 3"/>
+                  <v:f eqn="prod @0 1 3"/>
+                  <v:f eqn="sum @1 0 @2"/>
+                </v:formulas>
+                <v:path o:extrusionok="f" gradientshapeok="t" o:connecttype="custom" o:connectlocs="10800,0;3163,3163;0,10800;3163,18437;10800,21600;18437,18437;21600,10800;18437,3163" textboxrect="3163,3163,18437,18437"/>
+                <v:handles>
+                  <v:h position="center,#0" yrange="15510,17520"/>
+                </v:handles>
+                <o:complex v:ext="view"/>
+              </v:shapetype>
               <v:shape id="Smiley Face 16" o:spid="_x0000_s1026" type="#_x0000_t96" style="position:absolute;margin-left:441pt;margin-top:99pt;width:54pt;height:63pt;z-index:251661312;visibility:visible;mso-wrap-style:square;mso-wrap-distance-left:9pt;mso-wrap-distance-top:0;mso-wrap-distance-right:9pt;mso-wrap-distance-bottom:0;mso-position-horizontal:absolute;mso-position-horizontal-relative:text;mso-position-vertical:absolute;mso-position-vertical-relative:text;v-text-anchor:middle" o:gfxdata="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" fillcolor="#e36c0a [2409]" strokecolor="#4579b8 [3044]">
                 <v:shadow on="t" color="black" opacity="22937f" origin=",.5" offset="0,.63889mm"/>
                 <w10:wrap type="through"/>
@@ -12993,7 +13754,7 @@
         <mc:AlternateContent>
           <mc:Choice Requires="wps">
             <w:drawing>
-              <wp:anchor distT="0" distB="0" distL="114300" distR="114300" simplePos="0" relativeHeight="251660288" behindDoc="0" locked="0" layoutInCell="1" allowOverlap="1" wp14:anchorId="645B533A" wp14:editId="1E94B848">
+              <wp:anchor distT="0" distB="0" distL="114300" distR="114300" simplePos="0" relativeHeight="251660288" behindDoc="0" locked="0" layoutInCell="1" allowOverlap="1" wp14:anchorId="1D15CC24" wp14:editId="6845426A">
                 <wp:simplePos x="0" y="0"/>
                 <wp:positionH relativeFrom="column">
                   <wp:posOffset>-685800</wp:posOffset>
@@ -13082,7 +13843,7 @@
         <mc:AlternateContent>
           <mc:Choice Requires="wpg">
             <w:drawing>
-              <wp:anchor distT="0" distB="0" distL="114300" distR="114300" simplePos="0" relativeHeight="251659264" behindDoc="0" locked="0" layoutInCell="1" allowOverlap="1" wp14:anchorId="3F0BF8B3" wp14:editId="4950CDEF">
+              <wp:anchor distT="0" distB="0" distL="114300" distR="114300" simplePos="0" relativeHeight="251659264" behindDoc="0" locked="0" layoutInCell="1" allowOverlap="1" wp14:anchorId="4411C555" wp14:editId="78CC2C23">
                 <wp:simplePos x="0" y="0"/>
                 <wp:positionH relativeFrom="column">
                   <wp:posOffset>571500</wp:posOffset>
@@ -13668,7 +14429,242 @@
         </mc:AlternateContent>
       </w:r>
     </w:p>
-    <w:p/>
+    <w:p>
+      <w:r>
+        <w:rPr>
+          <w:noProof/>
+        </w:rPr>
+        <mc:AlternateContent>
+          <mc:Choice Requires="wps">
+            <w:drawing>
+              <wp:anchor distT="0" distB="0" distL="114300" distR="114300" simplePos="0" relativeHeight="251676672" behindDoc="0" locked="0" layoutInCell="1" allowOverlap="1" wp14:anchorId="7D612F7D" wp14:editId="1467D715">
+                <wp:simplePos x="0" y="0"/>
+                <wp:positionH relativeFrom="column">
+                  <wp:posOffset>4572000</wp:posOffset>
+                </wp:positionH>
+                <wp:positionV relativeFrom="paragraph">
+                  <wp:posOffset>1621155</wp:posOffset>
+                </wp:positionV>
+                <wp:extent cx="1143000" cy="1829435"/>
+                <wp:effectExtent l="57150" t="19050" r="57150" b="94615"/>
+                <wp:wrapNone/>
+                <wp:docPr id="35" name="Straight Arrow Connector 35"/>
+                <wp:cNvGraphicFramePr/>
+                <a:graphic xmlns:a="http://schemas.openxmlformats.org/drawingml/2006/main">
+                  <a:graphicData uri="http://schemas.microsoft.com/office/word/2010/wordprocessingShape">
+                    <wps:wsp>
+                      <wps:cNvCnPr/>
+                      <wps:spPr>
+                        <a:xfrm flipH="1">
+                          <a:off x="0" y="0"/>
+                          <a:ext cx="1143000" cy="1829435"/>
+                        </a:xfrm>
+                        <a:prstGeom prst="straightConnector1">
+                          <a:avLst/>
+                        </a:prstGeom>
+                        <a:ln>
+                          <a:tailEnd type="arrow"/>
+                        </a:ln>
+                      </wps:spPr>
+                      <wps:style>
+                        <a:lnRef idx="2">
+                          <a:schemeClr val="accent1"/>
+                        </a:lnRef>
+                        <a:fillRef idx="0">
+                          <a:schemeClr val="accent1"/>
+                        </a:fillRef>
+                        <a:effectRef idx="1">
+                          <a:schemeClr val="accent1"/>
+                        </a:effectRef>
+                        <a:fontRef idx="minor">
+                          <a:schemeClr val="tx1"/>
+                        </a:fontRef>
+                      </wps:style>
+                      <wps:bodyPr/>
+                    </wps:wsp>
+                  </a:graphicData>
+                </a:graphic>
+                <wp14:sizeRelH relativeFrom="margin">
+                  <wp14:pctWidth>0</wp14:pctWidth>
+                </wp14:sizeRelH>
+                <wp14:sizeRelV relativeFrom="margin">
+                  <wp14:pctHeight>0</wp14:pctHeight>
+                </wp14:sizeRelV>
+              </wp:anchor>
+            </w:drawing>
+          </mc:Choice>
+          <mc:Fallback>
+            <w:pict>
+              <v:shape id="Straight Arrow Connector 35" o:spid="_x0000_s1026" type="#_x0000_t32" style="position:absolute;margin-left:5in;margin-top:127.65pt;width:90pt;height:144.05pt;flip:x;z-index:251676672;visibility:visible;mso-wrap-style:square;mso-width-percent:0;mso-height-percent:0;mso-wrap-distance-left:9pt;mso-wrap-distance-top:0;mso-wrap-distance-right:9pt;mso-wrap-distance-bottom:0;mso-position-horizontal:absolute;mso-position-horizontal-relative:text;mso-position-vertical:absolute;mso-position-vertical-relative:text;mso-width-percent:0;mso-height-percent:0;mso-width-relative:margin;mso-height-relative:margin" o:gfxdata="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" strokecolor="#4f81bd [3204]" strokeweight="2pt">
+                <v:stroke endarrow="open"/>
+                <v:shadow on="t" color="black" opacity="24903f" origin=",.5" offset="0,.55556mm"/>
+              </v:shape>
+            </w:pict>
+          </mc:Fallback>
+        </mc:AlternateContent>
+      </w:r>
+      <w:r>
+        <w:rPr>
+          <w:noProof/>
+        </w:rPr>
+        <mc:AlternateContent>
+          <mc:Choice Requires="wps">
+            <w:drawing>
+              <wp:anchor distT="0" distB="0" distL="114300" distR="114300" simplePos="0" relativeHeight="251666432" behindDoc="0" locked="0" layoutInCell="1" allowOverlap="1" wp14:anchorId="2097C519" wp14:editId="7971238D">
+                <wp:simplePos x="0" y="0"/>
+                <wp:positionH relativeFrom="column">
+                  <wp:posOffset>4798089</wp:posOffset>
+                </wp:positionH>
+                <wp:positionV relativeFrom="paragraph">
+                  <wp:posOffset>1390142</wp:posOffset>
+                </wp:positionV>
+                <wp:extent cx="1070567" cy="3773155"/>
+                <wp:effectExtent l="76200" t="38100" r="73025" b="75565"/>
+                <wp:wrapNone/>
+                <wp:docPr id="25" name="Straight Arrow Connector 25"/>
+                <wp:cNvGraphicFramePr/>
+                <a:graphic xmlns:a="http://schemas.openxmlformats.org/drawingml/2006/main">
+                  <a:graphicData uri="http://schemas.microsoft.com/office/word/2010/wordprocessingShape">
+                    <wps:wsp>
+                      <wps:cNvCnPr/>
+                      <wps:spPr>
+                        <a:xfrm flipH="1" flipV="1">
+                          <a:off x="0" y="0"/>
+                          <a:ext cx="1070567" cy="3773155"/>
+                        </a:xfrm>
+                        <a:prstGeom prst="straightConnector1">
+                          <a:avLst/>
+                        </a:prstGeom>
+                        <a:ln>
+                          <a:tailEnd type="arrow"/>
+                        </a:ln>
+                      </wps:spPr>
+                      <wps:style>
+                        <a:lnRef idx="2">
+                          <a:schemeClr val="accent1"/>
+                        </a:lnRef>
+                        <a:fillRef idx="0">
+                          <a:schemeClr val="accent1"/>
+                        </a:fillRef>
+                        <a:effectRef idx="1">
+                          <a:schemeClr val="accent1"/>
+                        </a:effectRef>
+                        <a:fontRef idx="minor">
+                          <a:schemeClr val="tx1"/>
+                        </a:fontRef>
+                      </wps:style>
+                      <wps:bodyPr/>
+                    </wps:wsp>
+                  </a:graphicData>
+                </a:graphic>
+                <wp14:sizeRelH relativeFrom="margin">
+                  <wp14:pctWidth>0</wp14:pctWidth>
+                </wp14:sizeRelH>
+                <wp14:sizeRelV relativeFrom="margin">
+                  <wp14:pctHeight>0</wp14:pctHeight>
+                </wp14:sizeRelV>
+              </wp:anchor>
+            </w:drawing>
+          </mc:Choice>
+          <mc:Fallback>
+            <w:pict>
+              <v:shape id="Straight Arrow Connector 25" o:spid="_x0000_s1026" type="#_x0000_t32" style="position:absolute;margin-left:377.8pt;margin-top:109.45pt;width:84.3pt;height:297.1pt;flip:x y;z-index:251666432;visibility:visible;mso-wrap-style:square;mso-width-percent:0;mso-height-percent:0;mso-wrap-distance-left:9pt;mso-wrap-distance-top:0;mso-wrap-distance-right:9pt;mso-wrap-distance-bottom:0;mso-position-horizontal:absolute;mso-position-horizontal-relative:text;mso-position-vertical:absolute;mso-position-vertical-relative:text;mso-width-percent:0;mso-height-percent:0;mso-width-relative:margin;mso-height-relative:margin" o:gfxdata="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" strokecolor="#4f81bd [3204]" strokeweight="2pt">
+                <v:stroke endarrow="open"/>
+                <v:shadow on="t" color="black" opacity="24903f" origin=",.5" offset="0,.55556mm"/>
+              </v:shape>
+            </w:pict>
+          </mc:Fallback>
+        </mc:AlternateContent>
+      </w:r>
+      <w:r>
+        <w:rPr>
+          <w:noProof/>
+        </w:rPr>
+        <mc:AlternateContent>
+          <mc:Choice Requires="wps">
+            <w:drawing>
+              <wp:anchor distT="0" distB="0" distL="114300" distR="114300" simplePos="0" relativeHeight="251662336" behindDoc="0" locked="0" layoutInCell="1" allowOverlap="1" wp14:anchorId="51F6232B" wp14:editId="6AAFFE1D">
+                <wp:simplePos x="0" y="0"/>
+                <wp:positionH relativeFrom="column">
+                  <wp:posOffset>5867400</wp:posOffset>
+                </wp:positionH>
+                <wp:positionV relativeFrom="paragraph">
+                  <wp:posOffset>4940300</wp:posOffset>
+                </wp:positionV>
+                <wp:extent cx="685800" cy="800100"/>
+                <wp:effectExtent l="57150" t="19050" r="76200" b="95250"/>
+                <wp:wrapThrough wrapText="bothSides">
+                  <wp:wrapPolygon edited="0">
+                    <wp:start x="7200" y="-514"/>
+                    <wp:lineTo x="-1800" y="0"/>
+                    <wp:lineTo x="-1200" y="21086"/>
+                    <wp:lineTo x="8400" y="23657"/>
+                    <wp:lineTo x="13200" y="23657"/>
+                    <wp:lineTo x="13800" y="23143"/>
+                    <wp:lineTo x="22800" y="16971"/>
+                    <wp:lineTo x="23400" y="8229"/>
+                    <wp:lineTo x="15600" y="514"/>
+                    <wp:lineTo x="15000" y="-514"/>
+                    <wp:lineTo x="7200" y="-514"/>
+                  </wp:wrapPolygon>
+                </wp:wrapThrough>
+                <wp:docPr id="17" name="Smiley Face 17"/>
+                <wp:cNvGraphicFramePr/>
+                <a:graphic xmlns:a="http://schemas.openxmlformats.org/drawingml/2006/main">
+                  <a:graphicData uri="http://schemas.microsoft.com/office/word/2010/wordprocessingShape">
+                    <wps:wsp>
+                      <wps:cNvSpPr/>
+                      <wps:spPr>
+                        <a:xfrm>
+                          <a:off x="0" y="0"/>
+                          <a:ext cx="685800" cy="800100"/>
+                        </a:xfrm>
+                        <a:prstGeom prst="smileyFace">
+                          <a:avLst/>
+                        </a:prstGeom>
+                        <a:solidFill>
+                          <a:schemeClr val="bg2">
+                            <a:lumMod val="90000"/>
+                          </a:schemeClr>
+                        </a:solidFill>
+                      </wps:spPr>
+                      <wps:style>
+                        <a:lnRef idx="1">
+                          <a:schemeClr val="accent1"/>
+                        </a:lnRef>
+                        <a:fillRef idx="3">
+                          <a:schemeClr val="accent1"/>
+                        </a:fillRef>
+                        <a:effectRef idx="2">
+                          <a:schemeClr val="accent1"/>
+                        </a:effectRef>
+                        <a:fontRef idx="minor">
+                          <a:schemeClr val="lt1"/>
+                        </a:fontRef>
+                      </wps:style>
+                      <wps:bodyPr rot="0" spcFirstLastPara="0" vertOverflow="overflow" horzOverflow="overflow" vert="horz" wrap="square" lIns="91440" tIns="45720" rIns="91440" bIns="45720" numCol="1" spcCol="0" rtlCol="0" fromWordArt="0" anchor="ctr" anchorCtr="0" forceAA="0" compatLnSpc="1">
+                        <a:prstTxWarp prst="textNoShape">
+                          <a:avLst/>
+                        </a:prstTxWarp>
+                        <a:noAutofit/>
+                      </wps:bodyPr>
+                    </wps:wsp>
+                  </a:graphicData>
+                </a:graphic>
+              </wp:anchor>
+            </w:drawing>
+          </mc:Choice>
+          <mc:Fallback>
+            <w:pict>
+              <v:shape id="Smiley Face 17" o:spid="_x0000_s1026" type="#_x0000_t96" style="position:absolute;margin-left:462pt;margin-top:389pt;width:54pt;height:63pt;z-index:251662336;visibility:visible;mso-wrap-style:square;mso-wrap-distance-left:9pt;mso-wrap-distance-top:0;mso-wrap-distance-right:9pt;mso-wrap-distance-bottom:0;mso-position-horizontal:absolute;mso-position-horizontal-relative:text;mso-position-vertical:absolute;mso-position-vertical-relative:text;v-text-anchor:middle" o:gfxdata="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" fillcolor="#ddd8c2 [2894]" strokecolor="#4579b8 [3044]">
+                <v:shadow on="t" color="black" opacity="22937f" origin=",.5" offset="0,.63889mm"/>
+                <w10:wrap type="through"/>
+              </v:shape>
+            </w:pict>
+          </mc:Fallback>
+        </mc:AlternateContent>
+      </w:r>
+    </w:p>
     <w:p>
       <w:pPr>
         <w:pStyle w:val="Heading3"/>
@@ -13677,12 +14673,12 @@
           <w:numId w:val="11"/>
         </w:numPr>
       </w:pPr>
-      <w:bookmarkStart w:id="23" w:name="_Toc306113876"/>
+      <w:bookmarkStart w:id="24" w:name="_Toc306113876"/>
       <w:r>
         <w:lastRenderedPageBreak/>
         <w:t>Use Cases</w:t>
       </w:r>
-      <w:bookmarkEnd w:id="23"/>
+      <w:bookmarkEnd w:id="24"/>
     </w:p>
     <w:p>
       <w:pPr>
@@ -13871,8 +14867,6 @@
       <w:r>
         <w:t>Flow Description:  After returning the equipment, the customer will return to the rental office where a staff member will end the rental time</w:t>
       </w:r>
-      <w:bookmarkStart w:id="24" w:name="_GoBack"/>
-      <w:bookmarkEnd w:id="24"/>
     </w:p>
     <w:p>
       <w:pPr>
@@ -13890,6 +14884,54 @@
       <w:pPr>
         <w:pStyle w:val="ListParagraph"/>
         <w:numPr>
+          <w:ilvl w:val="1"/>
+          <w:numId w:val="32"/>
+        </w:numPr>
+      </w:pPr>
+      <w:r>
+        <w:t>Use Case Number:  UC04</w:t>
+      </w:r>
+    </w:p>
+    <w:p>
+      <w:pPr>
+        <w:pStyle w:val="ListParagraph"/>
+        <w:numPr>
+          <w:ilvl w:val="1"/>
+          <w:numId w:val="32"/>
+        </w:numPr>
+      </w:pPr>
+      <w:r>
+        <w:t>Actors:  Staff, Admin</w:t>
+      </w:r>
+    </w:p>
+    <w:p>
+      <w:pPr>
+        <w:pStyle w:val="ListParagraph"/>
+        <w:numPr>
+          <w:ilvl w:val="1"/>
+          <w:numId w:val="32"/>
+        </w:numPr>
+      </w:pPr>
+      <w:r>
+        <w:t>Overview:  This use case captures the process of modifying an equipment rental.  Such modifications may include time of start or end of rental period, rental rate, equipment used.</w:t>
+      </w:r>
+    </w:p>
+    <w:p>
+      <w:pPr>
+        <w:pStyle w:val="ListParagraph"/>
+        <w:numPr>
+          <w:ilvl w:val="1"/>
+          <w:numId w:val="32"/>
+        </w:numPr>
+      </w:pPr>
+      <w:r>
+        <w:t>Flow Description:</w:t>
+      </w:r>
+    </w:p>
+    <w:p>
+      <w:pPr>
+        <w:pStyle w:val="ListParagraph"/>
+        <w:numPr>
           <w:ilvl w:val="0"/>
           <w:numId w:val="32"/>
         </w:numPr>
@@ -13902,6 +14944,42 @@
       <w:pPr>
         <w:pStyle w:val="ListParagraph"/>
         <w:numPr>
+          <w:ilvl w:val="1"/>
+          <w:numId w:val="32"/>
+        </w:numPr>
+      </w:pPr>
+      <w:r>
+        <w:t>Use Case Number:  UC05</w:t>
+      </w:r>
+    </w:p>
+    <w:p>
+      <w:pPr>
+        <w:pStyle w:val="ListParagraph"/>
+        <w:numPr>
+          <w:ilvl w:val="1"/>
+          <w:numId w:val="32"/>
+        </w:numPr>
+      </w:pPr>
+      <w:r>
+        <w:t>Actors:  Staff, Admin</w:t>
+      </w:r>
+    </w:p>
+    <w:p>
+      <w:pPr>
+        <w:pStyle w:val="ListParagraph"/>
+        <w:numPr>
+          <w:ilvl w:val="1"/>
+          <w:numId w:val="32"/>
+        </w:numPr>
+      </w:pPr>
+      <w:r>
+        <w:t>Overview:  This use case captures the process of modifying specific customer information.</w:t>
+      </w:r>
+    </w:p>
+    <w:p>
+      <w:pPr>
+        <w:pStyle w:val="ListParagraph"/>
+        <w:numPr>
           <w:ilvl w:val="0"/>
           <w:numId w:val="32"/>
         </w:numPr>
@@ -13914,12 +14992,97 @@
       <w:pPr>
         <w:pStyle w:val="ListParagraph"/>
         <w:numPr>
+          <w:ilvl w:val="1"/>
+          <w:numId w:val="32"/>
+        </w:numPr>
+      </w:pPr>
+      <w:r>
+        <w:t>Use Case Number:  UC06</w:t>
+      </w:r>
+    </w:p>
+    <w:p>
+      <w:pPr>
+        <w:pStyle w:val="ListParagraph"/>
+        <w:numPr>
+          <w:ilvl w:val="1"/>
+          <w:numId w:val="32"/>
+        </w:numPr>
+      </w:pPr>
+      <w:r>
+        <w:t>Actors:  Staff, Admin</w:t>
+      </w:r>
+    </w:p>
+    <w:p>
+      <w:pPr>
+        <w:pStyle w:val="ListParagraph"/>
+        <w:numPr>
+          <w:ilvl w:val="1"/>
+          <w:numId w:val="32"/>
+        </w:numPr>
+      </w:pPr>
+      <w:r>
+        <w:t>Overview:  This use case captures the process of modifyi</w:t>
+      </w:r>
+      <w:r>
+        <w:t>ng specific equipment information in the database</w:t>
+      </w:r>
+      <w:r>
+        <w:t>.</w:t>
+      </w:r>
+      <w:r>
+        <w:t xml:space="preserve">  For the staff users only available quantities are able to be adjusted.  For admin users, any field in the equipment table may be modified.</w:t>
+      </w:r>
+    </w:p>
+    <w:p>
+      <w:pPr>
+        <w:pStyle w:val="ListParagraph"/>
+        <w:numPr>
           <w:ilvl w:val="0"/>
           <w:numId w:val="32"/>
         </w:numPr>
       </w:pPr>
       <w:r>
+        <w:lastRenderedPageBreak/>
         <w:t>Generate Report</w:t>
+      </w:r>
+    </w:p>
+    <w:p>
+      <w:pPr>
+        <w:pStyle w:val="ListParagraph"/>
+        <w:numPr>
+          <w:ilvl w:val="1"/>
+          <w:numId w:val="32"/>
+        </w:numPr>
+      </w:pPr>
+      <w:r>
+        <w:t>Use Case Number:  UC07</w:t>
+      </w:r>
+    </w:p>
+    <w:p>
+      <w:pPr>
+        <w:pStyle w:val="ListParagraph"/>
+        <w:numPr>
+          <w:ilvl w:val="1"/>
+          <w:numId w:val="32"/>
+        </w:numPr>
+      </w:pPr>
+      <w:r>
+        <w:t>Actors:  Staff, Admin</w:t>
+      </w:r>
+    </w:p>
+    <w:p>
+      <w:pPr>
+        <w:pStyle w:val="ListParagraph"/>
+        <w:numPr>
+          <w:ilvl w:val="1"/>
+          <w:numId w:val="32"/>
+        </w:numPr>
+      </w:pPr>
+      <w:r>
+        <w:t xml:space="preserve">Overview:  This use case </w:t>
+      </w:r>
+      <w:r>
+        <w:t>captures the process of generating an activity report from the “rental” table of the database.</w:t>
       </w:r>
     </w:p>
     <w:p>
@@ -15096,6 +16259,95 @@
     </w:lvl>
   </w:abstractNum>
   <w:abstractNum w:abstractNumId="1">
+    <w:nsid w:val="01B24AF4"/>
+    <w:multiLevelType w:val="hybridMultilevel"/>
+    <w:tmpl w:val="BF62C7F2"/>
+    <w:lvl w:ilvl="0" w:tplc="0409000F">
+      <w:start w:val="1"/>
+      <w:numFmt w:val="decimal"/>
+      <w:lvlText w:val="%1."/>
+      <w:lvlJc w:val="left"/>
+      <w:pPr>
+        <w:ind w:left="2160" w:hanging="360"/>
+      </w:pPr>
+    </w:lvl>
+    <w:lvl w:ilvl="1" w:tplc="04090001">
+      <w:start w:val="1"/>
+      <w:numFmt w:val="bullet"/>
+      <w:lvlText w:val=""/>
+      <w:lvlJc w:val="left"/>
+      <w:pPr>
+        <w:ind w:left="2880" w:hanging="360"/>
+      </w:pPr>
+      <w:rPr>
+        <w:rFonts w:ascii="Symbol" w:hAnsi="Symbol" w:hint="default"/>
+      </w:rPr>
+    </w:lvl>
+    <w:lvl w:ilvl="2" w:tplc="0409001B" w:tentative="1">
+      <w:start w:val="1"/>
+      <w:numFmt w:val="lowerRoman"/>
+      <w:lvlText w:val="%3."/>
+      <w:lvlJc w:val="right"/>
+      <w:pPr>
+        <w:ind w:left="3600" w:hanging="180"/>
+      </w:pPr>
+    </w:lvl>
+    <w:lvl w:ilvl="3" w:tplc="0409000F" w:tentative="1">
+      <w:start w:val="1"/>
+      <w:numFmt w:val="decimal"/>
+      <w:lvlText w:val="%4."/>
+      <w:lvlJc w:val="left"/>
+      <w:pPr>
+        <w:ind w:left="4320" w:hanging="360"/>
+      </w:pPr>
+    </w:lvl>
+    <w:lvl w:ilvl="4" w:tplc="04090019" w:tentative="1">
+      <w:start w:val="1"/>
+      <w:numFmt w:val="lowerLetter"/>
+      <w:lvlText w:val="%5."/>
+      <w:lvlJc w:val="left"/>
+      <w:pPr>
+        <w:ind w:left="5040" w:hanging="360"/>
+      </w:pPr>
+    </w:lvl>
+    <w:lvl w:ilvl="5" w:tplc="0409001B" w:tentative="1">
+      <w:start w:val="1"/>
+      <w:numFmt w:val="lowerRoman"/>
+      <w:lvlText w:val="%6."/>
+      <w:lvlJc w:val="right"/>
+      <w:pPr>
+        <w:ind w:left="5760" w:hanging="180"/>
+      </w:pPr>
+    </w:lvl>
+    <w:lvl w:ilvl="6" w:tplc="0409000F" w:tentative="1">
+      <w:start w:val="1"/>
+      <w:numFmt w:val="decimal"/>
+      <w:lvlText w:val="%7."/>
+      <w:lvlJc w:val="left"/>
+      <w:pPr>
+        <w:ind w:left="6480" w:hanging="360"/>
+      </w:pPr>
+    </w:lvl>
+    <w:lvl w:ilvl="7" w:tplc="04090019" w:tentative="1">
+      <w:start w:val="1"/>
+      <w:numFmt w:val="lowerLetter"/>
+      <w:lvlText w:val="%8."/>
+      <w:lvlJc w:val="left"/>
+      <w:pPr>
+        <w:ind w:left="7200" w:hanging="360"/>
+      </w:pPr>
+    </w:lvl>
+    <w:lvl w:ilvl="8" w:tplc="0409001B" w:tentative="1">
+      <w:start w:val="1"/>
+      <w:numFmt w:val="lowerRoman"/>
+      <w:lvlText w:val="%9."/>
+      <w:lvlJc w:val="right"/>
+      <w:pPr>
+        <w:ind w:left="7920" w:hanging="180"/>
+      </w:pPr>
+    </w:lvl>
+  </w:abstractNum>
+  <w:abstractNum w:abstractNumId="2">
     <w:nsid w:val="060E034C"/>
     <w:multiLevelType w:val="hybridMultilevel"/>
     <w:tmpl w:val="4F64FE86"/>
@@ -15181,7 +16433,7 @@
       </w:pPr>
     </w:lvl>
   </w:abstractNum>
-  <w:abstractNum w:abstractNumId="2">
+  <w:abstractNum w:abstractNumId="3">
     <w:nsid w:val="0A8A1063"/>
     <w:multiLevelType w:val="hybridMultilevel"/>
     <w:tmpl w:val="0420B132"/>
@@ -15270,7 +16522,7 @@
       </w:pPr>
     </w:lvl>
   </w:abstractNum>
-  <w:abstractNum w:abstractNumId="3">
+  <w:abstractNum w:abstractNumId="4">
     <w:nsid w:val="0D437D11"/>
     <w:multiLevelType w:val="hybridMultilevel"/>
     <w:tmpl w:val="F8D0FF06"/>
@@ -15356,7 +16608,7 @@
       </w:pPr>
     </w:lvl>
   </w:abstractNum>
-  <w:abstractNum w:abstractNumId="4">
+  <w:abstractNum w:abstractNumId="5">
     <w:nsid w:val="1EFC594B"/>
     <w:multiLevelType w:val="multilevel"/>
     <w:tmpl w:val="CE3082C4"/>
@@ -15470,7 +16722,7 @@
       </w:rPr>
     </w:lvl>
   </w:abstractNum>
-  <w:abstractNum w:abstractNumId="5">
+  <w:abstractNum w:abstractNumId="6">
     <w:nsid w:val="25530A34"/>
     <w:multiLevelType w:val="multilevel"/>
     <w:tmpl w:val="4A4A5B9C"/>
@@ -15583,7 +16835,7 @@
       </w:rPr>
     </w:lvl>
   </w:abstractNum>
-  <w:abstractNum w:abstractNumId="6">
+  <w:abstractNum w:abstractNumId="7">
     <w:nsid w:val="2D815BFD"/>
     <w:multiLevelType w:val="hybridMultilevel"/>
     <w:tmpl w:val="E4D8C70C"/>
@@ -15685,7 +16937,7 @@
       </w:pPr>
     </w:lvl>
   </w:abstractNum>
-  <w:abstractNum w:abstractNumId="7">
+  <w:abstractNum w:abstractNumId="8">
     <w:nsid w:val="32227143"/>
     <w:multiLevelType w:val="hybridMultilevel"/>
     <w:tmpl w:val="AFA8406A"/>
@@ -15775,7 +17027,7 @@
       </w:pPr>
     </w:lvl>
   </w:abstractNum>
-  <w:abstractNum w:abstractNumId="8">
+  <w:abstractNum w:abstractNumId="9">
     <w:nsid w:val="334B126A"/>
     <w:multiLevelType w:val="hybridMultilevel"/>
     <w:tmpl w:val="54E07ECA"/>
@@ -15888,7 +17140,7 @@
       </w:rPr>
     </w:lvl>
   </w:abstractNum>
-  <w:abstractNum w:abstractNumId="9">
+  <w:abstractNum w:abstractNumId="10">
     <w:nsid w:val="36D97290"/>
     <w:multiLevelType w:val="hybridMultilevel"/>
     <w:tmpl w:val="966AE134"/>
@@ -16001,7 +17253,7 @@
       </w:rPr>
     </w:lvl>
   </w:abstractNum>
-  <w:abstractNum w:abstractNumId="10">
+  <w:abstractNum w:abstractNumId="11">
     <w:nsid w:val="390942DE"/>
     <w:multiLevelType w:val="hybridMultilevel"/>
     <w:tmpl w:val="617E7732"/>
@@ -16090,7 +17342,7 @@
       </w:pPr>
     </w:lvl>
   </w:abstractNum>
-  <w:abstractNum w:abstractNumId="11">
+  <w:abstractNum w:abstractNumId="12">
     <w:nsid w:val="3AB85E05"/>
     <w:multiLevelType w:val="multilevel"/>
     <w:tmpl w:val="41D05874"/>
@@ -16203,7 +17455,7 @@
       </w:rPr>
     </w:lvl>
   </w:abstractNum>
-  <w:abstractNum w:abstractNumId="12">
+  <w:abstractNum w:abstractNumId="13">
     <w:nsid w:val="3ADC4BDA"/>
     <w:multiLevelType w:val="multilevel"/>
     <w:tmpl w:val="7CDEC250"/>
@@ -16317,7 +17569,7 @@
       </w:rPr>
     </w:lvl>
   </w:abstractNum>
-  <w:abstractNum w:abstractNumId="13">
+  <w:abstractNum w:abstractNumId="14">
     <w:nsid w:val="3CCF1783"/>
     <w:multiLevelType w:val="hybridMultilevel"/>
     <w:tmpl w:val="7B0ABD7E"/>
@@ -16406,7 +17658,7 @@
       </w:pPr>
     </w:lvl>
   </w:abstractNum>
-  <w:abstractNum w:abstractNumId="14">
+  <w:abstractNum w:abstractNumId="15">
     <w:nsid w:val="3FBB2079"/>
     <w:multiLevelType w:val="hybridMultilevel"/>
     <w:tmpl w:val="DE923864"/>
@@ -16519,7 +17771,7 @@
       </w:rPr>
     </w:lvl>
   </w:abstractNum>
-  <w:abstractNum w:abstractNumId="15">
+  <w:abstractNum w:abstractNumId="16">
     <w:nsid w:val="450F1979"/>
     <w:multiLevelType w:val="hybridMultilevel"/>
     <w:tmpl w:val="BE7C4668"/>
@@ -16605,7 +17857,7 @@
       </w:pPr>
     </w:lvl>
   </w:abstractNum>
-  <w:abstractNum w:abstractNumId="16">
+  <w:abstractNum w:abstractNumId="17">
     <w:nsid w:val="4AE1603E"/>
     <w:multiLevelType w:val="hybridMultilevel"/>
     <w:tmpl w:val="05F28E68"/>
@@ -16718,7 +17970,7 @@
       </w:rPr>
     </w:lvl>
   </w:abstractNum>
-  <w:abstractNum w:abstractNumId="17">
+  <w:abstractNum w:abstractNumId="18">
     <w:nsid w:val="4D980E20"/>
     <w:multiLevelType w:val="hybridMultilevel"/>
     <w:tmpl w:val="F678138C"/>
@@ -16804,7 +18056,7 @@
       </w:pPr>
     </w:lvl>
   </w:abstractNum>
-  <w:abstractNum w:abstractNumId="18">
+  <w:abstractNum w:abstractNumId="19">
     <w:nsid w:val="4F955F4F"/>
     <w:multiLevelType w:val="hybridMultilevel"/>
     <w:tmpl w:val="56FEAE7E"/>
@@ -16894,7 +18146,7 @@
       </w:pPr>
     </w:lvl>
   </w:abstractNum>
-  <w:abstractNum w:abstractNumId="19">
+  <w:abstractNum w:abstractNumId="20">
     <w:nsid w:val="504F2000"/>
     <w:multiLevelType w:val="multilevel"/>
     <w:tmpl w:val="A72AA97E"/>
@@ -17006,7 +18258,7 @@
       </w:rPr>
     </w:lvl>
   </w:abstractNum>
-  <w:abstractNum w:abstractNumId="20">
+  <w:abstractNum w:abstractNumId="21">
     <w:nsid w:val="52FD7DA6"/>
     <w:multiLevelType w:val="hybridMultilevel"/>
     <w:tmpl w:val="46B86B48"/>
@@ -17096,7 +18348,7 @@
       </w:pPr>
     </w:lvl>
   </w:abstractNum>
-  <w:abstractNum w:abstractNumId="21">
+  <w:abstractNum w:abstractNumId="22">
     <w:nsid w:val="56D85C5F"/>
     <w:multiLevelType w:val="hybridMultilevel"/>
     <w:tmpl w:val="D28281A8"/>
@@ -17182,7 +18434,7 @@
       </w:pPr>
     </w:lvl>
   </w:abstractNum>
-  <w:abstractNum w:abstractNumId="22">
+  <w:abstractNum w:abstractNumId="23">
     <w:nsid w:val="5B436BF3"/>
     <w:multiLevelType w:val="hybridMultilevel"/>
     <w:tmpl w:val="29C61194"/>
@@ -17295,7 +18547,7 @@
       </w:rPr>
     </w:lvl>
   </w:abstractNum>
-  <w:abstractNum w:abstractNumId="23">
+  <w:abstractNum w:abstractNumId="24">
     <w:nsid w:val="60310F71"/>
     <w:multiLevelType w:val="hybridMultilevel"/>
     <w:tmpl w:val="3CE8225C"/>
@@ -17408,7 +18660,7 @@
       </w:rPr>
     </w:lvl>
   </w:abstractNum>
-  <w:abstractNum w:abstractNumId="24">
+  <w:abstractNum w:abstractNumId="25">
     <w:nsid w:val="649C0BD7"/>
     <w:multiLevelType w:val="multilevel"/>
     <w:tmpl w:val="CE3082C4"/>
@@ -17522,7 +18774,7 @@
       </w:rPr>
     </w:lvl>
   </w:abstractNum>
-  <w:abstractNum w:abstractNumId="25">
+  <w:abstractNum w:abstractNumId="26">
     <w:nsid w:val="65912DC4"/>
     <w:multiLevelType w:val="hybridMultilevel"/>
     <w:tmpl w:val="5ED4600A"/>
@@ -17615,7 +18867,7 @@
       </w:pPr>
     </w:lvl>
   </w:abstractNum>
-  <w:abstractNum w:abstractNumId="26">
+  <w:abstractNum w:abstractNumId="27">
     <w:nsid w:val="6C8A35D8"/>
     <w:multiLevelType w:val="hybridMultilevel"/>
     <w:tmpl w:val="DA163018"/>
@@ -17705,7 +18957,7 @@
       </w:pPr>
     </w:lvl>
   </w:abstractNum>
-  <w:abstractNum w:abstractNumId="27">
+  <w:abstractNum w:abstractNumId="28">
     <w:nsid w:val="6DFD560C"/>
     <w:multiLevelType w:val="multilevel"/>
     <w:tmpl w:val="CE3082C4"/>
@@ -17819,7 +19071,7 @@
       </w:rPr>
     </w:lvl>
   </w:abstractNum>
-  <w:abstractNum w:abstractNumId="28">
+  <w:abstractNum w:abstractNumId="29">
     <w:nsid w:val="72347425"/>
     <w:multiLevelType w:val="multilevel"/>
     <w:tmpl w:val="7CDEC250"/>
@@ -17933,7 +19185,7 @@
       </w:rPr>
     </w:lvl>
   </w:abstractNum>
-  <w:abstractNum w:abstractNumId="29">
+  <w:abstractNum w:abstractNumId="30">
     <w:nsid w:val="763222FB"/>
     <w:multiLevelType w:val="hybridMultilevel"/>
     <w:tmpl w:val="4DA8A006"/>
@@ -18046,7 +19298,7 @@
       </w:rPr>
     </w:lvl>
   </w:abstractNum>
-  <w:abstractNum w:abstractNumId="30">
+  <w:abstractNum w:abstractNumId="31">
     <w:nsid w:val="76EB64D0"/>
     <w:multiLevelType w:val="hybridMultilevel"/>
     <w:tmpl w:val="7D209698"/>
@@ -18159,7 +19411,7 @@
       </w:rPr>
     </w:lvl>
   </w:abstractNum>
-  <w:abstractNum w:abstractNumId="31">
+  <w:abstractNum w:abstractNumId="32">
     <w:nsid w:val="7C7B59F7"/>
     <w:multiLevelType w:val="hybridMultilevel"/>
     <w:tmpl w:val="2E887832"/>
@@ -18245,7 +19497,7 @@
       </w:pPr>
     </w:lvl>
   </w:abstractNum>
-  <w:abstractNum w:abstractNumId="32">
+  <w:abstractNum w:abstractNumId="33">
     <w:nsid w:val="7D533A90"/>
     <w:multiLevelType w:val="hybridMultilevel"/>
     <w:tmpl w:val="E8464E10"/>
@@ -18331,7 +19583,7 @@
       </w:pPr>
     </w:lvl>
   </w:abstractNum>
-  <w:abstractNum w:abstractNumId="33">
+  <w:abstractNum w:abstractNumId="34">
     <w:nsid w:val="7FD90783"/>
     <w:multiLevelType w:val="hybridMultilevel"/>
     <w:tmpl w:val="BDF016E4"/>
@@ -18445,106 +19697,109 @@
     </w:lvl>
   </w:abstractNum>
   <w:num w:numId="1">
+    <w:abstractNumId w:val="3"/>
+  </w:num>
+  <w:num w:numId="2">
+    <w:abstractNumId w:val="9"/>
+  </w:num>
+  <w:num w:numId="3">
+    <w:abstractNumId w:val="16"/>
+  </w:num>
+  <w:num w:numId="4">
+    <w:abstractNumId w:val="33"/>
+  </w:num>
+  <w:num w:numId="5">
     <w:abstractNumId w:val="2"/>
   </w:num>
-  <w:num w:numId="2">
-    <w:abstractNumId w:val="8"/>
-  </w:num>
-  <w:num w:numId="3">
-    <w:abstractNumId w:val="15"/>
-  </w:num>
-  <w:num w:numId="4">
+  <w:num w:numId="6">
     <w:abstractNumId w:val="32"/>
   </w:num>
-  <w:num w:numId="5">
-    <w:abstractNumId w:val="1"/>
-  </w:num>
-  <w:num w:numId="6">
-    <w:abstractNumId w:val="31"/>
-  </w:num>
   <w:num w:numId="7">
-    <w:abstractNumId w:val="9"/>
+    <w:abstractNumId w:val="10"/>
   </w:num>
   <w:num w:numId="8">
     <w:abstractNumId w:val="0"/>
   </w:num>
   <w:num w:numId="9">
+    <w:abstractNumId w:val="20"/>
+  </w:num>
+  <w:num w:numId="10">
+    <w:abstractNumId w:val="11"/>
+  </w:num>
+  <w:num w:numId="11">
+    <w:abstractNumId w:val="12"/>
+  </w:num>
+  <w:num w:numId="12">
+    <w:abstractNumId w:val="29"/>
+  </w:num>
+  <w:num w:numId="13">
+    <w:abstractNumId w:val="14"/>
+  </w:num>
+  <w:num w:numId="14">
+    <w:abstractNumId w:val="13"/>
+  </w:num>
+  <w:num w:numId="15">
+    <w:abstractNumId w:val="25"/>
+  </w:num>
+  <w:num w:numId="16">
+    <w:abstractNumId w:val="5"/>
+  </w:num>
+  <w:num w:numId="17">
+    <w:abstractNumId w:val="18"/>
+  </w:num>
+  <w:num w:numId="18">
+    <w:abstractNumId w:val="4"/>
+  </w:num>
+  <w:num w:numId="19">
+    <w:abstractNumId w:val="28"/>
+  </w:num>
+  <w:num w:numId="20">
+    <w:abstractNumId w:val="7"/>
+  </w:num>
+  <w:num w:numId="21">
+    <w:abstractNumId w:val="34"/>
+  </w:num>
+  <w:num w:numId="22">
+    <w:abstractNumId w:val="22"/>
+  </w:num>
+  <w:num w:numId="23">
+    <w:abstractNumId w:val="17"/>
+  </w:num>
+  <w:num w:numId="24">
+    <w:abstractNumId w:val="24"/>
+  </w:num>
+  <w:num w:numId="25">
+    <w:abstractNumId w:val="6"/>
+  </w:num>
+  <w:num w:numId="26">
+    <w:abstractNumId w:val="15"/>
+  </w:num>
+  <w:num w:numId="27">
+    <w:abstractNumId w:val="8"/>
+  </w:num>
+  <w:num w:numId="28">
+    <w:abstractNumId w:val="27"/>
+  </w:num>
+  <w:num w:numId="29">
+    <w:abstractNumId w:val="21"/>
+  </w:num>
+  <w:num w:numId="30">
     <w:abstractNumId w:val="19"/>
   </w:num>
-  <w:num w:numId="10">
-    <w:abstractNumId w:val="10"/>
+  <w:num w:numId="31">
+    <w:abstractNumId w:val="31"/>
   </w:num>
-  <w:num w:numId="11">
-    <w:abstractNumId w:val="11"/>
+  <w:num w:numId="32">
+    <w:abstractNumId w:val="26"/>
   </w:num>
-  <w:num w:numId="12">
-    <w:abstractNumId w:val="28"/>
+  <w:num w:numId="33">
+    <w:abstractNumId w:val="30"/>
   </w:num>
-  <w:num w:numId="13">
-    <w:abstractNumId w:val="13"/>
-  </w:num>
-  <w:num w:numId="14">
-    <w:abstractNumId w:val="12"/>
-  </w:num>
-  <w:num w:numId="15">
-    <w:abstractNumId w:val="24"/>
-  </w:num>
-  <w:num w:numId="16">
-    <w:abstractNumId w:val="4"/>
-  </w:num>
-  <w:num w:numId="17">
-    <w:abstractNumId w:val="17"/>
-  </w:num>
-  <w:num w:numId="18">
-    <w:abstractNumId w:val="3"/>
-  </w:num>
-  <w:num w:numId="19">
-    <w:abstractNumId w:val="27"/>
-  </w:num>
-  <w:num w:numId="20">
-    <w:abstractNumId w:val="6"/>
-  </w:num>
-  <w:num w:numId="21">
-    <w:abstractNumId w:val="33"/>
-  </w:num>
-  <w:num w:numId="22">
-    <w:abstractNumId w:val="21"/>
-  </w:num>
-  <w:num w:numId="23">
-    <w:abstractNumId w:val="16"/>
-  </w:num>
-  <w:num w:numId="24">
+  <w:num w:numId="34">
     <w:abstractNumId w:val="23"/>
   </w:num>
-  <w:num w:numId="25">
-    <w:abstractNumId w:val="5"/>
-  </w:num>
-  <w:num w:numId="26">
-    <w:abstractNumId w:val="14"/>
-  </w:num>
-  <w:num w:numId="27">
-    <w:abstractNumId w:val="7"/>
-  </w:num>
-  <w:num w:numId="28">
-    <w:abstractNumId w:val="26"/>
-  </w:num>
-  <w:num w:numId="29">
-    <w:abstractNumId w:val="20"/>
-  </w:num>
-  <w:num w:numId="30">
-    <w:abstractNumId w:val="18"/>
-  </w:num>
-  <w:num w:numId="31">
-    <w:abstractNumId w:val="30"/>
-  </w:num>
-  <w:num w:numId="32">
-    <w:abstractNumId w:val="25"/>
-  </w:num>
-  <w:num w:numId="33">
-    <w:abstractNumId w:val="29"/>
-  </w:num>
-  <w:num w:numId="34">
-    <w:abstractNumId w:val="22"/>
+  <w:num w:numId="35">
+    <w:abstractNumId w:val="1"/>
   </w:num>
 </w:numbering>
 </file>
@@ -20111,7 +21366,7 @@
 </file>
 
 <file path=customXml/itemProps1.xml><?xml version="1.0" encoding="utf-8"?>
-<ds:datastoreItem xmlns:ds="http://schemas.openxmlformats.org/officeDocument/2006/customXml" ds:itemID="{BDCC0B2B-04B7-457A-9EBB-EEFB29316091}">
+<ds:datastoreItem xmlns:ds="http://schemas.openxmlformats.org/officeDocument/2006/customXml" ds:itemID="{2F3C4E07-5D9D-44D1-80AA-A5EB9F3C27B7}">
   <ds:schemaRefs>
     <ds:schemaRef ds:uri="http://schemas.openxmlformats.org/officeDocument/2006/bibliography"/>
   </ds:schemaRefs>

</xml_diff>